<commit_message>
screenshots en code snippets voor alle opdrachten gemaakt
</commit_message>
<xml_diff>
--- a/Opdrachten/CoderDojo Unity.docx
+++ b/Opdrachten/CoderDojo Unity.docx
@@ -5,20 +5,24 @@
     <w:p>
       <w:pPr>
         <w:pStyle w:val="Kop1"/>
+        <w:rPr>
+          <w:lang w:val="en-US"/>
+        </w:rPr>
       </w:pPr>
       <w:proofErr w:type="spellStart"/>
       <w:r>
+        <w:rPr>
+          <w:lang w:val="en-US"/>
+        </w:rPr>
         <w:t>CoderDojo</w:t>
       </w:r>
       <w:proofErr w:type="spellEnd"/>
       <w:r>
-        <w:t xml:space="preserve"> </w:t>
-      </w:r>
-      <w:proofErr w:type="spellStart"/>
-      <w:r>
-        <w:t>Unity</w:t>
-      </w:r>
-      <w:proofErr w:type="spellEnd"/>
+        <w:rPr>
+          <w:lang w:val="en-US"/>
+        </w:rPr>
+        <w:t xml:space="preserve"> Unity</w:t>
+      </w:r>
     </w:p>
     <w:p>
       <w:pPr>
@@ -54,7 +58,7 @@
         </w:rPr>
         <w:t xml:space="preserve">Into the space assets - </w:t>
       </w:r>
-      <w:hyperlink r:id="rId6" w:history="1">
+      <w:hyperlink r:id="rId6" w:anchor="!/content/20749" w:history="1">
         <w:r>
           <w:rPr>
             <w:rStyle w:val="Hyperlink"/>
@@ -74,6 +78,10 @@
     </w:p>
     <w:p>
       <w:r>
+        <w:rPr>
+          <w:noProof/>
+          <w:lang w:eastAsia="nl-NL"/>
+        </w:rPr>
         <w:drawing>
           <wp:inline distT="0" distB="0" distL="0" distR="0" wp14:anchorId="2359FCC0" wp14:editId="59980828">
             <wp:extent cx="1924319" cy="1066949"/>
@@ -113,6 +121,10 @@
     </w:p>
     <w:p>
       <w:r>
+        <w:rPr>
+          <w:noProof/>
+          <w:lang w:eastAsia="nl-NL"/>
+        </w:rPr>
         <w:drawing>
           <wp:inline distT="0" distB="0" distL="0" distR="0" wp14:anchorId="5B9A3B40" wp14:editId="4039D6F2">
             <wp:extent cx="2638793" cy="1390844"/>
@@ -152,6 +164,10 @@
     </w:p>
     <w:p>
       <w:r>
+        <w:rPr>
+          <w:noProof/>
+          <w:lang w:eastAsia="nl-NL"/>
+        </w:rPr>
         <w:drawing>
           <wp:inline distT="0" distB="0" distL="0" distR="0" wp14:anchorId="17A5CBEC" wp14:editId="5A790009">
             <wp:extent cx="2486372" cy="4458322"/>
@@ -191,6 +207,10 @@
     </w:p>
     <w:p>
       <w:r>
+        <w:rPr>
+          <w:noProof/>
+          <w:lang w:eastAsia="nl-NL"/>
+        </w:rPr>
         <w:lastRenderedPageBreak/>
         <w:drawing>
           <wp:inline distT="0" distB="0" distL="0" distR="0" wp14:anchorId="173BFC84" wp14:editId="54C967B1">
@@ -231,6 +251,10 @@
     </w:p>
     <w:p>
       <w:r>
+        <w:rPr>
+          <w:noProof/>
+          <w:lang w:eastAsia="nl-NL"/>
+        </w:rPr>
         <w:drawing>
           <wp:inline distT="0" distB="0" distL="0" distR="0" wp14:anchorId="25132ADD" wp14:editId="63BFC506">
             <wp:extent cx="2629267" cy="2038635"/>
@@ -270,6 +294,10 @@
     </w:p>
     <w:p>
       <w:r>
+        <w:rPr>
+          <w:noProof/>
+          <w:lang w:eastAsia="nl-NL"/>
+        </w:rPr>
         <w:drawing>
           <wp:inline distT="0" distB="0" distL="0" distR="0" wp14:anchorId="155DFCC2" wp14:editId="34ED04D3">
             <wp:extent cx="2495898" cy="847843"/>
@@ -309,6 +337,10 @@
     </w:p>
     <w:p>
       <w:r>
+        <w:rPr>
+          <w:noProof/>
+          <w:lang w:eastAsia="nl-NL"/>
+        </w:rPr>
         <w:drawing>
           <wp:inline distT="0" distB="0" distL="0" distR="0" wp14:anchorId="4C8D3902" wp14:editId="13FE2760">
             <wp:extent cx="1924319" cy="1114581"/>
@@ -348,6 +380,10 @@
     </w:p>
     <w:p>
       <w:r>
+        <w:rPr>
+          <w:noProof/>
+          <w:lang w:eastAsia="nl-NL"/>
+        </w:rPr>
         <w:drawing>
           <wp:inline distT="0" distB="0" distL="0" distR="0" wp14:anchorId="14AC3898" wp14:editId="640464D8">
             <wp:extent cx="1924319" cy="1047896"/>
@@ -396,6 +432,10 @@
     </w:p>
     <w:p>
       <w:r>
+        <w:rPr>
+          <w:noProof/>
+          <w:lang w:eastAsia="nl-NL"/>
+        </w:rPr>
         <w:drawing>
           <wp:inline distT="0" distB="0" distL="0" distR="0" wp14:anchorId="13ECA0EF" wp14:editId="686A766C">
             <wp:extent cx="2638793" cy="3200847"/>
@@ -435,6 +475,10 @@
     </w:p>
     <w:p>
       <w:r>
+        <w:rPr>
+          <w:noProof/>
+          <w:lang w:eastAsia="nl-NL"/>
+        </w:rPr>
         <w:drawing>
           <wp:inline distT="0" distB="0" distL="0" distR="0" wp14:anchorId="2111E340" wp14:editId="4D6665A2">
             <wp:extent cx="2629267" cy="2476846"/>
@@ -474,6 +518,10 @@
     </w:p>
     <w:p>
       <w:r>
+        <w:rPr>
+          <w:noProof/>
+          <w:lang w:eastAsia="nl-NL"/>
+        </w:rPr>
         <w:drawing>
           <wp:inline distT="0" distB="0" distL="0" distR="0" wp14:anchorId="53EEB690" wp14:editId="016E31EE">
             <wp:extent cx="2562583" cy="571580"/>
@@ -513,6 +561,10 @@
     </w:p>
     <w:p>
       <w:r>
+        <w:rPr>
+          <w:noProof/>
+          <w:lang w:eastAsia="nl-NL"/>
+        </w:rPr>
         <w:drawing>
           <wp:inline distT="0" distB="0" distL="0" distR="0" wp14:anchorId="2247FAFE" wp14:editId="0D7AEE91">
             <wp:extent cx="2638793" cy="1819529"/>
@@ -552,6 +604,10 @@
     </w:p>
     <w:p>
       <w:r>
+        <w:rPr>
+          <w:noProof/>
+          <w:lang w:eastAsia="nl-NL"/>
+        </w:rPr>
         <w:lastRenderedPageBreak/>
         <w:drawing>
           <wp:inline distT="0" distB="0" distL="0" distR="0" wp14:anchorId="0716B65C" wp14:editId="4ECB8F92">
@@ -614,15 +670,19 @@
             <v:path o:extrusionok="f" gradientshapeok="t" o:connecttype="rect"/>
             <o:lock v:ext="edit" aspectratio="t"/>
           </v:shapetype>
-          <v:shape id="_x0000_i1068" type="#_x0000_t75" style="width:340.5pt;height:235.5pt" o:ole="">
+          <v:shape id="_x0000_i1025" type="#_x0000_t75" style="width:340.5pt;height:235.5pt" o:ole="">
             <v:imagedata r:id="rId20" o:title="" cropbottom="4368f"/>
           </v:shape>
-          <o:OLEObject Type="Embed" ProgID="Word.OpenDocumentText.12" ShapeID="_x0000_i1068" DrawAspect="Content" ObjectID="_1555962929" r:id="rId21"/>
+          <o:OLEObject Type="Embed" ProgID="Word.OpenDocumentText.12" ShapeID="_x0000_i1025" DrawAspect="Content" ObjectID="_1556042229" r:id="rId21"/>
         </w:object>
       </w:r>
     </w:p>
     <w:p>
       <w:r>
+        <w:rPr>
+          <w:noProof/>
+          <w:lang w:eastAsia="nl-NL"/>
+        </w:rPr>
         <w:drawing>
           <wp:inline distT="0" distB="0" distL="0" distR="0" wp14:anchorId="066C71C6" wp14:editId="16D9DEC4">
             <wp:extent cx="2638793" cy="590632"/>
@@ -662,6 +722,10 @@
     </w:p>
     <w:p>
       <w:r>
+        <w:rPr>
+          <w:noProof/>
+          <w:lang w:eastAsia="nl-NL"/>
+        </w:rPr>
         <w:drawing>
           <wp:inline distT="0" distB="0" distL="0" distR="0" wp14:anchorId="47A85599" wp14:editId="3BB4875B">
             <wp:extent cx="1924319" cy="1200318"/>
@@ -701,6 +765,10 @@
     </w:p>
     <w:p>
       <w:r>
+        <w:rPr>
+          <w:noProof/>
+          <w:lang w:eastAsia="nl-NL"/>
+        </w:rPr>
         <w:lastRenderedPageBreak/>
         <w:drawing>
           <wp:inline distT="0" distB="0" distL="0" distR="0" wp14:anchorId="0DA253DF" wp14:editId="6FEB69B3">
@@ -741,6 +809,10 @@
     </w:p>
     <w:p>
       <w:r>
+        <w:rPr>
+          <w:noProof/>
+          <w:lang w:eastAsia="nl-NL"/>
+        </w:rPr>
         <w:drawing>
           <wp:inline distT="0" distB="0" distL="0" distR="0" wp14:anchorId="7CACCF7C" wp14:editId="157AC661">
             <wp:extent cx="2505425" cy="2152950"/>
@@ -789,6 +861,10 @@
     </w:p>
     <w:p>
       <w:r>
+        <w:rPr>
+          <w:noProof/>
+          <w:lang w:eastAsia="nl-NL"/>
+        </w:rPr>
         <w:drawing>
           <wp:inline distT="0" distB="0" distL="0" distR="0" wp14:anchorId="57820371" wp14:editId="63FDC106">
             <wp:extent cx="2438740" cy="2238687"/>
@@ -828,6 +904,10 @@
     </w:p>
     <w:p>
       <w:r>
+        <w:rPr>
+          <w:noProof/>
+          <w:lang w:eastAsia="nl-NL"/>
+        </w:rPr>
         <w:lastRenderedPageBreak/>
         <w:drawing>
           <wp:inline distT="0" distB="0" distL="0" distR="0" wp14:anchorId="75F2A95E" wp14:editId="50E31010">
@@ -871,15 +951,19 @@
     <w:p>
       <w:r>
         <w:object w:dxaOrig="9072" w:dyaOrig="4725">
-          <v:shape id="_x0000_i1196" type="#_x0000_t75" style="width:340.5pt;height:160.5pt" o:ole="">
+          <v:shape id="_x0000_i1026" type="#_x0000_t75" style="width:340.5pt;height:160.5pt" o:ole="">
             <v:imagedata r:id="rId28" o:title="" cropbottom="6212f"/>
           </v:shape>
-          <o:OLEObject Type="Embed" ProgID="Word.OpenDocumentText.12" ShapeID="_x0000_i1196" DrawAspect="Content" ObjectID="_1555962930" r:id="rId29"/>
+          <o:OLEObject Type="Embed" ProgID="Word.OpenDocumentText.12" ShapeID="_x0000_i1026" DrawAspect="Content" ObjectID="_1556042230" r:id="rId29"/>
         </w:object>
       </w:r>
     </w:p>
     <w:p>
       <w:r>
+        <w:rPr>
+          <w:noProof/>
+          <w:lang w:eastAsia="nl-NL"/>
+        </w:rPr>
         <w:lastRenderedPageBreak/>
         <w:drawing>
           <wp:inline distT="0" distB="0" distL="0" distR="0" wp14:anchorId="45F1FA77" wp14:editId="1BAD7504">
@@ -920,6 +1004,10 @@
     </w:p>
     <w:p>
       <w:r>
+        <w:rPr>
+          <w:noProof/>
+          <w:lang w:eastAsia="nl-NL"/>
+        </w:rPr>
         <w:drawing>
           <wp:inline distT="0" distB="0" distL="0" distR="0" wp14:anchorId="6E257B1C" wp14:editId="29B79FD9">
             <wp:extent cx="2534004" cy="2429214"/>
@@ -962,15 +1050,19 @@
     <w:p>
       <w:r>
         <w:object w:dxaOrig="9072" w:dyaOrig="3135">
-          <v:shape id="_x0000_i1198" type="#_x0000_t75" style="width:340.5pt;height:117.75pt" o:ole="">
+          <v:shape id="_x0000_i1027" type="#_x0000_t75" style="width:340.5pt;height:117.75pt" o:ole="">
             <v:imagedata r:id="rId32" o:title=""/>
           </v:shape>
-          <o:OLEObject Type="Embed" ProgID="Word.OpenDocumentText.12" ShapeID="_x0000_i1198" DrawAspect="Content" ObjectID="_1555962931" r:id="rId33"/>
+          <o:OLEObject Type="Embed" ProgID="Word.OpenDocumentText.12" ShapeID="_x0000_i1027" DrawAspect="Content" ObjectID="_1556042231" r:id="rId33"/>
         </w:object>
       </w:r>
     </w:p>
     <w:p>
       <w:r>
+        <w:rPr>
+          <w:noProof/>
+          <w:lang w:eastAsia="nl-NL"/>
+        </w:rPr>
         <w:lastRenderedPageBreak/>
         <w:drawing>
           <wp:inline distT="0" distB="0" distL="0" distR="0" wp14:anchorId="306FC45F" wp14:editId="40F17237">
@@ -1008,11 +1100,13 @@
           </wp:inline>
         </w:drawing>
       </w:r>
-      <w:bookmarkStart w:id="3" w:name="_GoBack"/>
-      <w:bookmarkEnd w:id="3"/>
-    </w:p>
-    <w:p>
-      <w:r>
+    </w:p>
+    <w:p>
+      <w:r>
+        <w:rPr>
+          <w:noProof/>
+          <w:lang w:eastAsia="nl-NL"/>
+        </w:rPr>
         <w:lastRenderedPageBreak/>
         <w:drawing>
           <wp:inline distT="0" distB="0" distL="0" distR="0" wp14:anchorId="0EF56D6F" wp14:editId="123E246A">
@@ -1053,6 +1147,10 @@
     </w:p>
     <w:p>
       <w:r>
+        <w:rPr>
+          <w:noProof/>
+          <w:lang w:eastAsia="nl-NL"/>
+        </w:rPr>
         <w:drawing>
           <wp:inline distT="0" distB="0" distL="0" distR="0" wp14:anchorId="3E1BEFB9" wp14:editId="2B0E08E6">
             <wp:extent cx="2734057" cy="2257740"/>
@@ -1092,6 +1190,10 @@
     </w:p>
     <w:p>
       <w:r>
+        <w:rPr>
+          <w:noProof/>
+          <w:lang w:eastAsia="nl-NL"/>
+        </w:rPr>
         <w:drawing>
           <wp:inline distT="0" distB="0" distL="0" distR="0" wp14:anchorId="37EA58EF" wp14:editId="33536F16">
             <wp:extent cx="4906060" cy="3219899"/>
@@ -1131,20 +1233,24 @@
     </w:p>
     <w:p/>
     <w:p/>
-    <w:bookmarkStart w:id="4" w:name="_MON_1555958344"/>
-    <w:bookmarkEnd w:id="4"/>
+    <w:bookmarkStart w:id="3" w:name="_MON_1555958344"/>
+    <w:bookmarkEnd w:id="3"/>
     <w:p>
       <w:r>
         <w:object w:dxaOrig="9072" w:dyaOrig="12255">
-          <v:shape id="_x0000_i1080" type="#_x0000_t75" style="width:340.5pt;height:459.75pt" o:ole="">
+          <v:shape id="_x0000_i1028" type="#_x0000_t75" style="width:340.5pt;height:459.75pt" o:ole="">
             <v:imagedata r:id="rId38" o:title=""/>
           </v:shape>
-          <o:OLEObject Type="Embed" ProgID="Word.OpenDocumentText.12" ShapeID="_x0000_i1080" DrawAspect="Content" ObjectID="_1555962932" r:id="rId39"/>
+          <o:OLEObject Type="Embed" ProgID="Word.OpenDocumentText.12" ShapeID="_x0000_i1028" DrawAspect="Content" ObjectID="_1556042232" r:id="rId39"/>
         </w:object>
       </w:r>
     </w:p>
     <w:p>
       <w:r>
+        <w:rPr>
+          <w:noProof/>
+          <w:lang w:eastAsia="nl-NL"/>
+        </w:rPr>
         <w:drawing>
           <wp:inline distT="0" distB="0" distL="0" distR="0" wp14:anchorId="62EA46FC" wp14:editId="2933B9CD">
             <wp:extent cx="2648320" cy="2791215"/>
@@ -1184,6 +1290,10 @@
     </w:p>
     <w:p>
       <w:r>
+        <w:rPr>
+          <w:noProof/>
+          <w:lang w:eastAsia="nl-NL"/>
+        </w:rPr>
         <w:lastRenderedPageBreak/>
         <w:drawing>
           <wp:inline distT="0" distB="0" distL="0" distR="0" wp14:anchorId="1501AEB2" wp14:editId="11D8CA1F">
@@ -1224,6 +1334,10 @@
     </w:p>
     <w:p>
       <w:r>
+        <w:rPr>
+          <w:noProof/>
+          <w:lang w:eastAsia="nl-NL"/>
+        </w:rPr>
         <w:drawing>
           <wp:inline distT="0" distB="0" distL="0" distR="0" wp14:anchorId="0CF7BAB7" wp14:editId="46237653">
             <wp:extent cx="1924319" cy="1333686"/>
@@ -1261,20 +1375,24 @@
         </w:drawing>
       </w:r>
     </w:p>
-    <w:bookmarkStart w:id="5" w:name="_MON_1555958376"/>
-    <w:bookmarkEnd w:id="5"/>
+    <w:bookmarkStart w:id="4" w:name="_MON_1555958376"/>
+    <w:bookmarkEnd w:id="4"/>
     <w:p>
       <w:r>
         <w:object w:dxaOrig="9072" w:dyaOrig="2565">
-          <v:shape id="_x0000_i1083" type="#_x0000_t75" style="width:339.75pt;height:96pt" o:ole="">
+          <v:shape id="_x0000_i1029" type="#_x0000_t75" style="width:339.75pt;height:96pt" o:ole="">
             <v:imagedata r:id="rId43" o:title=""/>
           </v:shape>
-          <o:OLEObject Type="Embed" ProgID="Word.OpenDocumentText.12" ShapeID="_x0000_i1083" DrawAspect="Content" ObjectID="_1555962933" r:id="rId44"/>
+          <o:OLEObject Type="Embed" ProgID="Word.OpenDocumentText.12" ShapeID="_x0000_i1029" DrawAspect="Content" ObjectID="_1556042233" r:id="rId44"/>
         </w:object>
       </w:r>
     </w:p>
     <w:p>
       <w:r>
+        <w:rPr>
+          <w:noProof/>
+          <w:lang w:eastAsia="nl-NL"/>
+        </w:rPr>
         <w:lastRenderedPageBreak/>
         <w:drawing>
           <wp:inline distT="0" distB="0" distL="0" distR="0" wp14:anchorId="29D15271" wp14:editId="1A988AED">
@@ -1321,64 +1439,615 @@
         <w:t>Opdracht 4 – Lasers en explosies</w:t>
       </w:r>
     </w:p>
-    <w:bookmarkStart w:id="6" w:name="_MON_1555958514"/>
+    <w:p>
+      <w:r>
+        <w:drawing>
+          <wp:inline distT="0" distB="0" distL="0" distR="0" wp14:anchorId="3F83C0DB" wp14:editId="5CB69A3F">
+            <wp:extent cx="1105054" cy="2581635"/>
+            <wp:effectExtent l="0" t="0" r="0" b="9525"/>
+            <wp:docPr id="18" name="Afbeelding 18"/>
+            <wp:cNvGraphicFramePr>
+              <a:graphicFrameLocks xmlns:a="http://schemas.openxmlformats.org/drawingml/2006/main" noChangeAspect="1"/>
+            </wp:cNvGraphicFramePr>
+            <a:graphic xmlns:a="http://schemas.openxmlformats.org/drawingml/2006/main">
+              <a:graphicData uri="http://schemas.openxmlformats.org/drawingml/2006/picture">
+                <pic:pic xmlns:pic="http://schemas.openxmlformats.org/drawingml/2006/picture">
+                  <pic:nvPicPr>
+                    <pic:cNvPr id="1" name=""/>
+                    <pic:cNvPicPr/>
+                  </pic:nvPicPr>
+                  <pic:blipFill>
+                    <a:blip r:embed="rId46"/>
+                    <a:stretch>
+                      <a:fillRect/>
+                    </a:stretch>
+                  </pic:blipFill>
+                  <pic:spPr>
+                    <a:xfrm>
+                      <a:off x="0" y="0"/>
+                      <a:ext cx="1105054" cy="2581635"/>
+                    </a:xfrm>
+                    <a:prstGeom prst="rect">
+                      <a:avLst/>
+                    </a:prstGeom>
+                  </pic:spPr>
+                </pic:pic>
+              </a:graphicData>
+            </a:graphic>
+          </wp:inline>
+        </w:drawing>
+      </w:r>
+    </w:p>
+    <w:bookmarkStart w:id="5" w:name="_MON_1555958514"/>
+    <w:bookmarkEnd w:id="5"/>
+    <w:p>
+      <w:r>
+        <w:object w:dxaOrig="9072" w:dyaOrig="3705">
+          <v:shape id="_x0000_i1030" type="#_x0000_t75" style="width:340.5pt;height:138.75pt" o:ole="">
+            <v:imagedata r:id="rId47" o:title=""/>
+          </v:shape>
+          <o:OLEObject Type="Embed" ProgID="Word.OpenDocumentText.12" ShapeID="_x0000_i1030" DrawAspect="Content" ObjectID="_1556042234" r:id="rId48"/>
+        </w:object>
+      </w:r>
+    </w:p>
+    <w:p>
+      <w:r>
+        <w:lastRenderedPageBreak/>
+        <w:drawing>
+          <wp:inline distT="0" distB="0" distL="0" distR="0" wp14:anchorId="73247A6B" wp14:editId="0089F5AB">
+            <wp:extent cx="2638793" cy="5944430"/>
+            <wp:effectExtent l="0" t="0" r="9525" b="0"/>
+            <wp:docPr id="20" name="Afbeelding 20"/>
+            <wp:cNvGraphicFramePr>
+              <a:graphicFrameLocks xmlns:a="http://schemas.openxmlformats.org/drawingml/2006/main" noChangeAspect="1"/>
+            </wp:cNvGraphicFramePr>
+            <a:graphic xmlns:a="http://schemas.openxmlformats.org/drawingml/2006/main">
+              <a:graphicData uri="http://schemas.openxmlformats.org/drawingml/2006/picture">
+                <pic:pic xmlns:pic="http://schemas.openxmlformats.org/drawingml/2006/picture">
+                  <pic:nvPicPr>
+                    <pic:cNvPr id="1" name=""/>
+                    <pic:cNvPicPr/>
+                  </pic:nvPicPr>
+                  <pic:blipFill>
+                    <a:blip r:embed="rId49"/>
+                    <a:stretch>
+                      <a:fillRect/>
+                    </a:stretch>
+                  </pic:blipFill>
+                  <pic:spPr>
+                    <a:xfrm>
+                      <a:off x="0" y="0"/>
+                      <a:ext cx="2638793" cy="5944430"/>
+                    </a:xfrm>
+                    <a:prstGeom prst="rect">
+                      <a:avLst/>
+                    </a:prstGeom>
+                  </pic:spPr>
+                </pic:pic>
+              </a:graphicData>
+            </a:graphic>
+          </wp:inline>
+        </w:drawing>
+      </w:r>
+    </w:p>
+    <w:p>
+      <w:r>
+        <w:drawing>
+          <wp:inline distT="0" distB="0" distL="0" distR="0" wp14:anchorId="41A96C39" wp14:editId="6E01B234">
+            <wp:extent cx="1076475" cy="2715004"/>
+            <wp:effectExtent l="0" t="0" r="9525" b="9525"/>
+            <wp:docPr id="23" name="Afbeelding 23"/>
+            <wp:cNvGraphicFramePr>
+              <a:graphicFrameLocks xmlns:a="http://schemas.openxmlformats.org/drawingml/2006/main" noChangeAspect="1"/>
+            </wp:cNvGraphicFramePr>
+            <a:graphic xmlns:a="http://schemas.openxmlformats.org/drawingml/2006/main">
+              <a:graphicData uri="http://schemas.openxmlformats.org/drawingml/2006/picture">
+                <pic:pic xmlns:pic="http://schemas.openxmlformats.org/drawingml/2006/picture">
+                  <pic:nvPicPr>
+                    <pic:cNvPr id="1" name=""/>
+                    <pic:cNvPicPr/>
+                  </pic:nvPicPr>
+                  <pic:blipFill>
+                    <a:blip r:embed="rId50"/>
+                    <a:stretch>
+                      <a:fillRect/>
+                    </a:stretch>
+                  </pic:blipFill>
+                  <pic:spPr>
+                    <a:xfrm>
+                      <a:off x="0" y="0"/>
+                      <a:ext cx="1076475" cy="2715004"/>
+                    </a:xfrm>
+                    <a:prstGeom prst="rect">
+                      <a:avLst/>
+                    </a:prstGeom>
+                  </pic:spPr>
+                </pic:pic>
+              </a:graphicData>
+            </a:graphic>
+          </wp:inline>
+        </w:drawing>
+      </w:r>
+    </w:p>
+    <w:p>
+      <w:r>
+        <w:lastRenderedPageBreak/>
+        <w:drawing>
+          <wp:inline distT="0" distB="0" distL="0" distR="0" wp14:anchorId="4409F669" wp14:editId="0351E077">
+            <wp:extent cx="2638793" cy="3400900"/>
+            <wp:effectExtent l="0" t="0" r="0" b="9525"/>
+            <wp:docPr id="33" name="Afbeelding 33"/>
+            <wp:cNvGraphicFramePr>
+              <a:graphicFrameLocks xmlns:a="http://schemas.openxmlformats.org/drawingml/2006/main" noChangeAspect="1"/>
+            </wp:cNvGraphicFramePr>
+            <a:graphic xmlns:a="http://schemas.openxmlformats.org/drawingml/2006/main">
+              <a:graphicData uri="http://schemas.openxmlformats.org/drawingml/2006/picture">
+                <pic:pic xmlns:pic="http://schemas.openxmlformats.org/drawingml/2006/picture">
+                  <pic:nvPicPr>
+                    <pic:cNvPr id="1" name=""/>
+                    <pic:cNvPicPr/>
+                  </pic:nvPicPr>
+                  <pic:blipFill>
+                    <a:blip r:embed="rId51"/>
+                    <a:stretch>
+                      <a:fillRect/>
+                    </a:stretch>
+                  </pic:blipFill>
+                  <pic:spPr>
+                    <a:xfrm>
+                      <a:off x="0" y="0"/>
+                      <a:ext cx="2638793" cy="3400900"/>
+                    </a:xfrm>
+                    <a:prstGeom prst="rect">
+                      <a:avLst/>
+                    </a:prstGeom>
+                  </pic:spPr>
+                </pic:pic>
+              </a:graphicData>
+            </a:graphic>
+          </wp:inline>
+        </w:drawing>
+      </w:r>
+    </w:p>
+    <w:p>
+      <w:r>
+        <w:drawing>
+          <wp:inline distT="0" distB="0" distL="0" distR="0" wp14:anchorId="7B8519F2" wp14:editId="6D92DCC3">
+            <wp:extent cx="5268060" cy="3839111"/>
+            <wp:effectExtent l="0" t="0" r="0" b="9525"/>
+            <wp:docPr id="34" name="Afbeelding 34"/>
+            <wp:cNvGraphicFramePr>
+              <a:graphicFrameLocks xmlns:a="http://schemas.openxmlformats.org/drawingml/2006/main" noChangeAspect="1"/>
+            </wp:cNvGraphicFramePr>
+            <a:graphic xmlns:a="http://schemas.openxmlformats.org/drawingml/2006/main">
+              <a:graphicData uri="http://schemas.openxmlformats.org/drawingml/2006/picture">
+                <pic:pic xmlns:pic="http://schemas.openxmlformats.org/drawingml/2006/picture">
+                  <pic:nvPicPr>
+                    <pic:cNvPr id="1" name=""/>
+                    <pic:cNvPicPr/>
+                  </pic:nvPicPr>
+                  <pic:blipFill>
+                    <a:blip r:embed="rId52"/>
+                    <a:stretch>
+                      <a:fillRect/>
+                    </a:stretch>
+                  </pic:blipFill>
+                  <pic:spPr>
+                    <a:xfrm>
+                      <a:off x="0" y="0"/>
+                      <a:ext cx="5268060" cy="3839111"/>
+                    </a:xfrm>
+                    <a:prstGeom prst="rect">
+                      <a:avLst/>
+                    </a:prstGeom>
+                  </pic:spPr>
+                </pic:pic>
+              </a:graphicData>
+            </a:graphic>
+          </wp:inline>
+        </w:drawing>
+      </w:r>
+    </w:p>
+    <w:p>
+      <w:r>
+        <w:lastRenderedPageBreak/>
+        <w:drawing>
+          <wp:inline distT="0" distB="0" distL="0" distR="0" wp14:anchorId="07D24141" wp14:editId="234EC2B2">
+            <wp:extent cx="2267266" cy="2381582"/>
+            <wp:effectExtent l="0" t="0" r="0" b="0"/>
+            <wp:docPr id="35" name="Afbeelding 35"/>
+            <wp:cNvGraphicFramePr>
+              <a:graphicFrameLocks xmlns:a="http://schemas.openxmlformats.org/drawingml/2006/main" noChangeAspect="1"/>
+            </wp:cNvGraphicFramePr>
+            <a:graphic xmlns:a="http://schemas.openxmlformats.org/drawingml/2006/main">
+              <a:graphicData uri="http://schemas.openxmlformats.org/drawingml/2006/picture">
+                <pic:pic xmlns:pic="http://schemas.openxmlformats.org/drawingml/2006/picture">
+                  <pic:nvPicPr>
+                    <pic:cNvPr id="1" name=""/>
+                    <pic:cNvPicPr/>
+                  </pic:nvPicPr>
+                  <pic:blipFill>
+                    <a:blip r:embed="rId53"/>
+                    <a:stretch>
+                      <a:fillRect/>
+                    </a:stretch>
+                  </pic:blipFill>
+                  <pic:spPr>
+                    <a:xfrm>
+                      <a:off x="0" y="0"/>
+                      <a:ext cx="2267266" cy="2381582"/>
+                    </a:xfrm>
+                    <a:prstGeom prst="rect">
+                      <a:avLst/>
+                    </a:prstGeom>
+                  </pic:spPr>
+                </pic:pic>
+              </a:graphicData>
+            </a:graphic>
+          </wp:inline>
+        </w:drawing>
+      </w:r>
+    </w:p>
+    <w:bookmarkStart w:id="6" w:name="_MON_1555958647"/>
     <w:bookmarkEnd w:id="6"/>
     <w:p>
       <w:r>
-        <w:object w:dxaOrig="9072" w:dyaOrig="3705">
-          <v:shape id="_x0000_i1094" type="#_x0000_t75" style="width:340.5pt;height:138.75pt" o:ole="">
-            <v:imagedata r:id="rId46" o:title=""/>
-          </v:shape>
-          <o:OLEObject Type="Embed" ProgID="Word.OpenDocumentText.12" ShapeID="_x0000_i1094" DrawAspect="Content" ObjectID="_1555962934" r:id="rId47"/>
-        </w:object>
-      </w:r>
-    </w:p>
-    <w:bookmarkStart w:id="7" w:name="_MON_1555958647"/>
-    <w:bookmarkEnd w:id="7"/>
-    <w:p>
-      <w:r>
         <w:object w:dxaOrig="9072" w:dyaOrig="5415">
-          <v:shape id="_x0000_i1097" type="#_x0000_t75" style="width:340.5pt;height:203.25pt" o:ole="">
-            <v:imagedata r:id="rId48" o:title=""/>
-          </v:shape>
-          <o:OLEObject Type="Embed" ProgID="Word.OpenDocumentText.12" ShapeID="_x0000_i1097" DrawAspect="Content" ObjectID="_1555962935" r:id="rId49"/>
-        </w:object>
-      </w:r>
-    </w:p>
-    <w:bookmarkStart w:id="8" w:name="_MON_1555958678"/>
-    <w:bookmarkEnd w:id="8"/>
-    <w:p>
-      <w:r>
-        <w:object w:dxaOrig="9072" w:dyaOrig="9120">
-          <v:shape id="_x0000_i1182" type="#_x0000_t75" style="width:340.5pt;height:342pt" o:ole="">
-            <v:imagedata r:id="rId50" o:title=""/>
-          </v:shape>
-          <o:OLEObject Type="Embed" ProgID="Word.OpenDocumentText.12" ShapeID="_x0000_i1182" DrawAspect="Content" ObjectID="_1555962936" r:id="rId51"/>
-        </w:object>
-      </w:r>
-    </w:p>
-    <w:bookmarkStart w:id="9" w:name="_MON_1555958961"/>
-    <w:bookmarkEnd w:id="9"/>
-    <w:p>
-      <w:r>
-        <w:object w:dxaOrig="9072" w:dyaOrig="3135">
-          <v:shape id="_x0000_i1109" type="#_x0000_t75" style="width:340.5pt;height:117.75pt" o:ole="">
-            <v:imagedata r:id="rId52" o:title=""/>
-          </v:shape>
-          <o:OLEObject Type="Embed" ProgID="Word.OpenDocumentText.12" ShapeID="_x0000_i1109" DrawAspect="Content" ObjectID="_1555962937" r:id="rId53"/>
-        </w:object>
-      </w:r>
-    </w:p>
-    <w:bookmarkStart w:id="10" w:name="_MON_1555959003"/>
-    <w:bookmarkEnd w:id="10"/>
-    <w:p>
-      <w:r>
-        <w:object w:dxaOrig="10466" w:dyaOrig="7695">
-          <v:shape id="_x0000_i1112" type="#_x0000_t75" style="width:392.25pt;height:288.75pt" o:ole="">
+          <v:shape id="_x0000_i1031" type="#_x0000_t75" style="width:340.5pt;height:203.25pt" o:ole="">
             <v:imagedata r:id="rId54" o:title=""/>
           </v:shape>
-          <o:OLEObject Type="Embed" ProgID="Word.OpenDocumentText.12" ShapeID="_x0000_i1112" DrawAspect="Content" ObjectID="_1555962938" r:id="rId55"/>
+          <o:OLEObject Type="Embed" ProgID="Word.OpenDocumentText.12" ShapeID="_x0000_i1031" DrawAspect="Content" ObjectID="_1556042235" r:id="rId55"/>
         </w:object>
+      </w:r>
+    </w:p>
+    <w:p>
+      <w:r>
+        <w:drawing>
+          <wp:inline distT="0" distB="0" distL="0" distR="0" wp14:anchorId="0B666192" wp14:editId="5383E482">
+            <wp:extent cx="2638793" cy="933580"/>
+            <wp:effectExtent l="0" t="0" r="9525" b="0"/>
+            <wp:docPr id="36" name="Afbeelding 36"/>
+            <wp:cNvGraphicFramePr>
+              <a:graphicFrameLocks xmlns:a="http://schemas.openxmlformats.org/drawingml/2006/main" noChangeAspect="1"/>
+            </wp:cNvGraphicFramePr>
+            <a:graphic xmlns:a="http://schemas.openxmlformats.org/drawingml/2006/main">
+              <a:graphicData uri="http://schemas.openxmlformats.org/drawingml/2006/picture">
+                <pic:pic xmlns:pic="http://schemas.openxmlformats.org/drawingml/2006/picture">
+                  <pic:nvPicPr>
+                    <pic:cNvPr id="1" name=""/>
+                    <pic:cNvPicPr/>
+                  </pic:nvPicPr>
+                  <pic:blipFill>
+                    <a:blip r:embed="rId56"/>
+                    <a:stretch>
+                      <a:fillRect/>
+                    </a:stretch>
+                  </pic:blipFill>
+                  <pic:spPr>
+                    <a:xfrm>
+                      <a:off x="0" y="0"/>
+                      <a:ext cx="2638793" cy="933580"/>
+                    </a:xfrm>
+                    <a:prstGeom prst="rect">
+                      <a:avLst/>
+                    </a:prstGeom>
+                  </pic:spPr>
+                </pic:pic>
+              </a:graphicData>
+            </a:graphic>
+          </wp:inline>
+        </w:drawing>
+      </w:r>
+    </w:p>
+    <w:p>
+      <w:r>
+        <w:drawing>
+          <wp:inline distT="0" distB="0" distL="0" distR="0" wp14:anchorId="5C0AEBC5" wp14:editId="7C90DA54">
+            <wp:extent cx="2638793" cy="933580"/>
+            <wp:effectExtent l="0" t="0" r="9525" b="0"/>
+            <wp:docPr id="37" name="Afbeelding 37"/>
+            <wp:cNvGraphicFramePr>
+              <a:graphicFrameLocks xmlns:a="http://schemas.openxmlformats.org/drawingml/2006/main" noChangeAspect="1"/>
+            </wp:cNvGraphicFramePr>
+            <a:graphic xmlns:a="http://schemas.openxmlformats.org/drawingml/2006/main">
+              <a:graphicData uri="http://schemas.openxmlformats.org/drawingml/2006/picture">
+                <pic:pic xmlns:pic="http://schemas.openxmlformats.org/drawingml/2006/picture">
+                  <pic:nvPicPr>
+                    <pic:cNvPr id="1" name=""/>
+                    <pic:cNvPicPr/>
+                  </pic:nvPicPr>
+                  <pic:blipFill>
+                    <a:blip r:embed="rId57"/>
+                    <a:stretch>
+                      <a:fillRect/>
+                    </a:stretch>
+                  </pic:blipFill>
+                  <pic:spPr>
+                    <a:xfrm>
+                      <a:off x="0" y="0"/>
+                      <a:ext cx="2638793" cy="933580"/>
+                    </a:xfrm>
+                    <a:prstGeom prst="rect">
+                      <a:avLst/>
+                    </a:prstGeom>
+                  </pic:spPr>
+                </pic:pic>
+              </a:graphicData>
+            </a:graphic>
+          </wp:inline>
+        </w:drawing>
+      </w:r>
+    </w:p>
+    <w:p>
+      <w:r>
+        <w:lastRenderedPageBreak/>
+        <w:drawing>
+          <wp:inline distT="0" distB="0" distL="0" distR="0" wp14:anchorId="1A47D5E1" wp14:editId="59433805">
+            <wp:extent cx="2400635" cy="2924583"/>
+            <wp:effectExtent l="0" t="0" r="0" b="9525"/>
+            <wp:docPr id="38" name="Afbeelding 38"/>
+            <wp:cNvGraphicFramePr>
+              <a:graphicFrameLocks xmlns:a="http://schemas.openxmlformats.org/drawingml/2006/main" noChangeAspect="1"/>
+            </wp:cNvGraphicFramePr>
+            <a:graphic xmlns:a="http://schemas.openxmlformats.org/drawingml/2006/main">
+              <a:graphicData uri="http://schemas.openxmlformats.org/drawingml/2006/picture">
+                <pic:pic xmlns:pic="http://schemas.openxmlformats.org/drawingml/2006/picture">
+                  <pic:nvPicPr>
+                    <pic:cNvPr id="1" name=""/>
+                    <pic:cNvPicPr/>
+                  </pic:nvPicPr>
+                  <pic:blipFill>
+                    <a:blip r:embed="rId58"/>
+                    <a:stretch>
+                      <a:fillRect/>
+                    </a:stretch>
+                  </pic:blipFill>
+                  <pic:spPr>
+                    <a:xfrm>
+                      <a:off x="0" y="0"/>
+                      <a:ext cx="2400635" cy="2924583"/>
+                    </a:xfrm>
+                    <a:prstGeom prst="rect">
+                      <a:avLst/>
+                    </a:prstGeom>
+                  </pic:spPr>
+                </pic:pic>
+              </a:graphicData>
+            </a:graphic>
+          </wp:inline>
+        </w:drawing>
+      </w:r>
+    </w:p>
+    <w:bookmarkStart w:id="7" w:name="_MON_1555958678"/>
+    <w:bookmarkEnd w:id="7"/>
+    <w:p>
+      <w:r>
+        <w:object w:dxaOrig="9072" w:dyaOrig="9120">
+          <v:shape id="_x0000_i1032" type="#_x0000_t75" style="width:340.5pt;height:342pt" o:ole="">
+            <v:imagedata r:id="rId59" o:title=""/>
+          </v:shape>
+          <o:OLEObject Type="Embed" ProgID="Word.OpenDocumentText.12" ShapeID="_x0000_i1032" DrawAspect="Content" ObjectID="_1556042236" r:id="rId60"/>
+        </w:object>
+      </w:r>
+    </w:p>
+    <w:p>
+      <w:r>
+        <w:drawing>
+          <wp:inline distT="0" distB="0" distL="0" distR="0" wp14:anchorId="6F921FF0" wp14:editId="6AC0A36A">
+            <wp:extent cx="2638793" cy="724001"/>
+            <wp:effectExtent l="0" t="0" r="9525" b="0"/>
+            <wp:docPr id="40" name="Afbeelding 40"/>
+            <wp:cNvGraphicFramePr>
+              <a:graphicFrameLocks xmlns:a="http://schemas.openxmlformats.org/drawingml/2006/main" noChangeAspect="1"/>
+            </wp:cNvGraphicFramePr>
+            <a:graphic xmlns:a="http://schemas.openxmlformats.org/drawingml/2006/main">
+              <a:graphicData uri="http://schemas.openxmlformats.org/drawingml/2006/picture">
+                <pic:pic xmlns:pic="http://schemas.openxmlformats.org/drawingml/2006/picture">
+                  <pic:nvPicPr>
+                    <pic:cNvPr id="1" name=""/>
+                    <pic:cNvPicPr/>
+                  </pic:nvPicPr>
+                  <pic:blipFill>
+                    <a:blip r:embed="rId61"/>
+                    <a:stretch>
+                      <a:fillRect/>
+                    </a:stretch>
+                  </pic:blipFill>
+                  <pic:spPr>
+                    <a:xfrm>
+                      <a:off x="0" y="0"/>
+                      <a:ext cx="2638793" cy="724001"/>
+                    </a:xfrm>
+                    <a:prstGeom prst="rect">
+                      <a:avLst/>
+                    </a:prstGeom>
+                  </pic:spPr>
+                </pic:pic>
+              </a:graphicData>
+            </a:graphic>
+          </wp:inline>
+        </w:drawing>
+      </w:r>
+    </w:p>
+    <w:p>
+      <w:r>
+        <w:lastRenderedPageBreak/>
+        <w:drawing>
+          <wp:inline distT="0" distB="0" distL="0" distR="0" wp14:anchorId="4D463B87" wp14:editId="6AC9FC2B">
+            <wp:extent cx="1390844" cy="1428949"/>
+            <wp:effectExtent l="0" t="0" r="0" b="0"/>
+            <wp:docPr id="41" name="Afbeelding 41"/>
+            <wp:cNvGraphicFramePr>
+              <a:graphicFrameLocks xmlns:a="http://schemas.openxmlformats.org/drawingml/2006/main" noChangeAspect="1"/>
+            </wp:cNvGraphicFramePr>
+            <a:graphic xmlns:a="http://schemas.openxmlformats.org/drawingml/2006/main">
+              <a:graphicData uri="http://schemas.openxmlformats.org/drawingml/2006/picture">
+                <pic:pic xmlns:pic="http://schemas.openxmlformats.org/drawingml/2006/picture">
+                  <pic:nvPicPr>
+                    <pic:cNvPr id="1" name=""/>
+                    <pic:cNvPicPr/>
+                  </pic:nvPicPr>
+                  <pic:blipFill>
+                    <a:blip r:embed="rId62"/>
+                    <a:stretch>
+                      <a:fillRect/>
+                    </a:stretch>
+                  </pic:blipFill>
+                  <pic:spPr>
+                    <a:xfrm>
+                      <a:off x="0" y="0"/>
+                      <a:ext cx="1390844" cy="1428949"/>
+                    </a:xfrm>
+                    <a:prstGeom prst="rect">
+                      <a:avLst/>
+                    </a:prstGeom>
+                  </pic:spPr>
+                </pic:pic>
+              </a:graphicData>
+            </a:graphic>
+          </wp:inline>
+        </w:drawing>
+      </w:r>
+    </w:p>
+    <w:p>
+      <w:r>
+        <w:drawing>
+          <wp:inline distT="0" distB="0" distL="0" distR="0" wp14:anchorId="3BC1DD73" wp14:editId="558443E2">
+            <wp:extent cx="2638793" cy="3210373"/>
+            <wp:effectExtent l="0" t="0" r="9525" b="9525"/>
+            <wp:docPr id="42" name="Afbeelding 42"/>
+            <wp:cNvGraphicFramePr>
+              <a:graphicFrameLocks xmlns:a="http://schemas.openxmlformats.org/drawingml/2006/main" noChangeAspect="1"/>
+            </wp:cNvGraphicFramePr>
+            <a:graphic xmlns:a="http://schemas.openxmlformats.org/drawingml/2006/main">
+              <a:graphicData uri="http://schemas.openxmlformats.org/drawingml/2006/picture">
+                <pic:pic xmlns:pic="http://schemas.openxmlformats.org/drawingml/2006/picture">
+                  <pic:nvPicPr>
+                    <pic:cNvPr id="1" name=""/>
+                    <pic:cNvPicPr/>
+                  </pic:nvPicPr>
+                  <pic:blipFill>
+                    <a:blip r:embed="rId63"/>
+                    <a:stretch>
+                      <a:fillRect/>
+                    </a:stretch>
+                  </pic:blipFill>
+                  <pic:spPr>
+                    <a:xfrm>
+                      <a:off x="0" y="0"/>
+                      <a:ext cx="2638793" cy="3210373"/>
+                    </a:xfrm>
+                    <a:prstGeom prst="rect">
+                      <a:avLst/>
+                    </a:prstGeom>
+                  </pic:spPr>
+                </pic:pic>
+              </a:graphicData>
+            </a:graphic>
+          </wp:inline>
+        </w:drawing>
+      </w:r>
+    </w:p>
+    <w:bookmarkStart w:id="8" w:name="_MON_1555958961"/>
+    <w:bookmarkEnd w:id="8"/>
+    <w:p>
+      <w:r>
+        <w:object w:dxaOrig="9072" w:dyaOrig="3135">
+          <v:shape id="_x0000_i1033" type="#_x0000_t75" style="width:340.5pt;height:117.75pt" o:ole="">
+            <v:imagedata r:id="rId64" o:title=""/>
+          </v:shape>
+          <o:OLEObject Type="Embed" ProgID="Word.OpenDocumentText.12" ShapeID="_x0000_i1033" DrawAspect="Content" ObjectID="_1556042237" r:id="rId65"/>
+        </w:object>
+      </w:r>
+    </w:p>
+    <w:bookmarkStart w:id="9" w:name="_MON_1555959003"/>
+    <w:bookmarkEnd w:id="9"/>
+    <w:p>
+      <w:r>
+        <w:object w:dxaOrig="10466" w:dyaOrig="7695">
+          <v:shape id="_x0000_i1034" type="#_x0000_t75" style="width:392.25pt;height:288.75pt" o:ole="">
+            <v:imagedata r:id="rId66" o:title=""/>
+          </v:shape>
+          <o:OLEObject Type="Embed" ProgID="Word.OpenDocumentText.12" ShapeID="_x0000_i1034" DrawAspect="Content" ObjectID="_1556042238" r:id="rId67"/>
+        </w:object>
+      </w:r>
+    </w:p>
+    <w:p>
+      <w:r>
+        <w:drawing>
+          <wp:inline distT="0" distB="0" distL="0" distR="0" wp14:anchorId="2FB37547" wp14:editId="7FF103D6">
+            <wp:extent cx="2638793" cy="933580"/>
+            <wp:effectExtent l="0" t="0" r="9525" b="0"/>
+            <wp:docPr id="43" name="Afbeelding 43"/>
+            <wp:cNvGraphicFramePr>
+              <a:graphicFrameLocks xmlns:a="http://schemas.openxmlformats.org/drawingml/2006/main" noChangeAspect="1"/>
+            </wp:cNvGraphicFramePr>
+            <a:graphic xmlns:a="http://schemas.openxmlformats.org/drawingml/2006/main">
+              <a:graphicData uri="http://schemas.openxmlformats.org/drawingml/2006/picture">
+                <pic:pic xmlns:pic="http://schemas.openxmlformats.org/drawingml/2006/picture">
+                  <pic:nvPicPr>
+                    <pic:cNvPr id="1" name=""/>
+                    <pic:cNvPicPr/>
+                  </pic:nvPicPr>
+                  <pic:blipFill>
+                    <a:blip r:embed="rId68"/>
+                    <a:stretch>
+                      <a:fillRect/>
+                    </a:stretch>
+                  </pic:blipFill>
+                  <pic:spPr>
+                    <a:xfrm>
+                      <a:off x="0" y="0"/>
+                      <a:ext cx="2638793" cy="933580"/>
+                    </a:xfrm>
+                    <a:prstGeom prst="rect">
+                      <a:avLst/>
+                    </a:prstGeom>
+                  </pic:spPr>
+                </pic:pic>
+              </a:graphicData>
+            </a:graphic>
+          </wp:inline>
+        </w:drawing>
+      </w:r>
+    </w:p>
+    <w:p>
+      <w:r>
+        <w:drawing>
+          <wp:inline distT="0" distB="0" distL="0" distR="0" wp14:anchorId="15514666" wp14:editId="163CB209">
+            <wp:extent cx="2638793" cy="1752845"/>
+            <wp:effectExtent l="0" t="0" r="0" b="0"/>
+            <wp:docPr id="44" name="Afbeelding 44"/>
+            <wp:cNvGraphicFramePr>
+              <a:graphicFrameLocks xmlns:a="http://schemas.openxmlformats.org/drawingml/2006/main" noChangeAspect="1"/>
+            </wp:cNvGraphicFramePr>
+            <a:graphic xmlns:a="http://schemas.openxmlformats.org/drawingml/2006/main">
+              <a:graphicData uri="http://schemas.openxmlformats.org/drawingml/2006/picture">
+                <pic:pic xmlns:pic="http://schemas.openxmlformats.org/drawingml/2006/picture">
+                  <pic:nvPicPr>
+                    <pic:cNvPr id="1" name=""/>
+                    <pic:cNvPicPr/>
+                  </pic:nvPicPr>
+                  <pic:blipFill>
+                    <a:blip r:embed="rId69"/>
+                    <a:stretch>
+                      <a:fillRect/>
+                    </a:stretch>
+                  </pic:blipFill>
+                  <pic:spPr>
+                    <a:xfrm>
+                      <a:off x="0" y="0"/>
+                      <a:ext cx="2638793" cy="1752845"/>
+                    </a:xfrm>
+                    <a:prstGeom prst="rect">
+                      <a:avLst/>
+                    </a:prstGeom>
+                  </pic:spPr>
+                </pic:pic>
+              </a:graphicData>
+            </a:graphic>
+          </wp:inline>
+        </w:drawing>
       </w:r>
     </w:p>
     <w:p>
@@ -1386,58 +2055,310 @@
         <w:pStyle w:val="Kop2"/>
       </w:pPr>
       <w:r>
+        <w:lastRenderedPageBreak/>
         <w:t>Opdracht 5 – Losse eindjes</w:t>
       </w:r>
     </w:p>
-    <w:bookmarkStart w:id="11" w:name="_MON_1555959187"/>
+    <w:p>
+      <w:r>
+        <w:drawing>
+          <wp:inline distT="0" distB="0" distL="0" distR="0" wp14:anchorId="5039488E" wp14:editId="08EEF0BA">
+            <wp:extent cx="2495898" cy="3429479"/>
+            <wp:effectExtent l="0" t="0" r="0" b="0"/>
+            <wp:docPr id="45" name="Afbeelding 45"/>
+            <wp:cNvGraphicFramePr>
+              <a:graphicFrameLocks xmlns:a="http://schemas.openxmlformats.org/drawingml/2006/main" noChangeAspect="1"/>
+            </wp:cNvGraphicFramePr>
+            <a:graphic xmlns:a="http://schemas.openxmlformats.org/drawingml/2006/main">
+              <a:graphicData uri="http://schemas.openxmlformats.org/drawingml/2006/picture">
+                <pic:pic xmlns:pic="http://schemas.openxmlformats.org/drawingml/2006/picture">
+                  <pic:nvPicPr>
+                    <pic:cNvPr id="1" name=""/>
+                    <pic:cNvPicPr/>
+                  </pic:nvPicPr>
+                  <pic:blipFill>
+                    <a:blip r:embed="rId70"/>
+                    <a:stretch>
+                      <a:fillRect/>
+                    </a:stretch>
+                  </pic:blipFill>
+                  <pic:spPr>
+                    <a:xfrm>
+                      <a:off x="0" y="0"/>
+                      <a:ext cx="2495898" cy="3429479"/>
+                    </a:xfrm>
+                    <a:prstGeom prst="rect">
+                      <a:avLst/>
+                    </a:prstGeom>
+                  </pic:spPr>
+                </pic:pic>
+              </a:graphicData>
+            </a:graphic>
+          </wp:inline>
+        </w:drawing>
+      </w:r>
+    </w:p>
+    <w:bookmarkStart w:id="10" w:name="_MON_1555959187"/>
+    <w:bookmarkEnd w:id="10"/>
+    <w:p>
+      <w:r>
+        <w:object w:dxaOrig="9072" w:dyaOrig="5700">
+          <v:shape id="_x0000_i1035" type="#_x0000_t75" style="width:340.5pt;height:213.75pt" o:ole="">
+            <v:imagedata r:id="rId71" o:title=""/>
+          </v:shape>
+          <o:OLEObject Type="Embed" ProgID="Word.OpenDocumentText.12" ShapeID="_x0000_i1035" DrawAspect="Content" ObjectID="_1556042239" r:id="rId72"/>
+        </w:object>
+      </w:r>
+    </w:p>
+    <w:p>
+      <w:r>
+        <w:lastRenderedPageBreak/>
+        <w:drawing>
+          <wp:inline distT="0" distB="0" distL="0" distR="0" wp14:anchorId="76C4A5FC" wp14:editId="0C5EB71F">
+            <wp:extent cx="2638793" cy="3372321"/>
+            <wp:effectExtent l="0" t="0" r="0" b="0"/>
+            <wp:docPr id="46" name="Afbeelding 46"/>
+            <wp:cNvGraphicFramePr>
+              <a:graphicFrameLocks xmlns:a="http://schemas.openxmlformats.org/drawingml/2006/main" noChangeAspect="1"/>
+            </wp:cNvGraphicFramePr>
+            <a:graphic xmlns:a="http://schemas.openxmlformats.org/drawingml/2006/main">
+              <a:graphicData uri="http://schemas.openxmlformats.org/drawingml/2006/picture">
+                <pic:pic xmlns:pic="http://schemas.openxmlformats.org/drawingml/2006/picture">
+                  <pic:nvPicPr>
+                    <pic:cNvPr id="1" name=""/>
+                    <pic:cNvPicPr/>
+                  </pic:nvPicPr>
+                  <pic:blipFill>
+                    <a:blip r:embed="rId73"/>
+                    <a:stretch>
+                      <a:fillRect/>
+                    </a:stretch>
+                  </pic:blipFill>
+                  <pic:spPr>
+                    <a:xfrm>
+                      <a:off x="0" y="0"/>
+                      <a:ext cx="2638793" cy="3372321"/>
+                    </a:xfrm>
+                    <a:prstGeom prst="rect">
+                      <a:avLst/>
+                    </a:prstGeom>
+                  </pic:spPr>
+                </pic:pic>
+              </a:graphicData>
+            </a:graphic>
+          </wp:inline>
+        </w:drawing>
+      </w:r>
+    </w:p>
+    <w:p>
+      <w:r>
+        <w:drawing>
+          <wp:inline distT="0" distB="0" distL="0" distR="0" wp14:anchorId="355D9641" wp14:editId="34C21724">
+            <wp:extent cx="1924319" cy="2181529"/>
+            <wp:effectExtent l="0" t="0" r="0" b="0"/>
+            <wp:docPr id="50" name="Afbeelding 50"/>
+            <wp:cNvGraphicFramePr>
+              <a:graphicFrameLocks xmlns:a="http://schemas.openxmlformats.org/drawingml/2006/main" noChangeAspect="1"/>
+            </wp:cNvGraphicFramePr>
+            <a:graphic xmlns:a="http://schemas.openxmlformats.org/drawingml/2006/main">
+              <a:graphicData uri="http://schemas.openxmlformats.org/drawingml/2006/picture">
+                <pic:pic xmlns:pic="http://schemas.openxmlformats.org/drawingml/2006/picture">
+                  <pic:nvPicPr>
+                    <pic:cNvPr id="1" name=""/>
+                    <pic:cNvPicPr/>
+                  </pic:nvPicPr>
+                  <pic:blipFill>
+                    <a:blip r:embed="rId74"/>
+                    <a:stretch>
+                      <a:fillRect/>
+                    </a:stretch>
+                  </pic:blipFill>
+                  <pic:spPr>
+                    <a:xfrm>
+                      <a:off x="0" y="0"/>
+                      <a:ext cx="1924319" cy="2181529"/>
+                    </a:xfrm>
+                    <a:prstGeom prst="rect">
+                      <a:avLst/>
+                    </a:prstGeom>
+                  </pic:spPr>
+                </pic:pic>
+              </a:graphicData>
+            </a:graphic>
+          </wp:inline>
+        </w:drawing>
+      </w:r>
+    </w:p>
+    <w:p>
+      <w:r>
+        <w:lastRenderedPageBreak/>
+        <w:drawing>
+          <wp:inline distT="0" distB="0" distL="0" distR="0" wp14:anchorId="0B589EA1" wp14:editId="0EC7583E">
+            <wp:extent cx="2638793" cy="4496427"/>
+            <wp:effectExtent l="0" t="0" r="9525" b="0"/>
+            <wp:docPr id="47" name="Afbeelding 47"/>
+            <wp:cNvGraphicFramePr>
+              <a:graphicFrameLocks xmlns:a="http://schemas.openxmlformats.org/drawingml/2006/main" noChangeAspect="1"/>
+            </wp:cNvGraphicFramePr>
+            <a:graphic xmlns:a="http://schemas.openxmlformats.org/drawingml/2006/main">
+              <a:graphicData uri="http://schemas.openxmlformats.org/drawingml/2006/picture">
+                <pic:pic xmlns:pic="http://schemas.openxmlformats.org/drawingml/2006/picture">
+                  <pic:nvPicPr>
+                    <pic:cNvPr id="1" name=""/>
+                    <pic:cNvPicPr/>
+                  </pic:nvPicPr>
+                  <pic:blipFill>
+                    <a:blip r:embed="rId75"/>
+                    <a:stretch>
+                      <a:fillRect/>
+                    </a:stretch>
+                  </pic:blipFill>
+                  <pic:spPr>
+                    <a:xfrm>
+                      <a:off x="0" y="0"/>
+                      <a:ext cx="2638793" cy="4496427"/>
+                    </a:xfrm>
+                    <a:prstGeom prst="rect">
+                      <a:avLst/>
+                    </a:prstGeom>
+                  </pic:spPr>
+                </pic:pic>
+              </a:graphicData>
+            </a:graphic>
+          </wp:inline>
+        </w:drawing>
+      </w:r>
+    </w:p>
+    <w:bookmarkStart w:id="11" w:name="_MON_1555959456"/>
     <w:bookmarkEnd w:id="11"/>
     <w:p>
       <w:r>
-        <w:object w:dxaOrig="9072" w:dyaOrig="5700">
-          <v:shape id="_x0000_i1185" type="#_x0000_t75" style="width:340.5pt;height:213.75pt" o:ole="">
-            <v:imagedata r:id="rId56" o:title=""/>
+        <w:object w:dxaOrig="9072" w:dyaOrig="11970">
+          <v:shape id="_x0000_i1036" type="#_x0000_t75" style="width:340.5pt;height:448.5pt" o:ole="">
+            <v:imagedata r:id="rId76" o:title=""/>
           </v:shape>
-          <o:OLEObject Type="Embed" ProgID="Word.OpenDocumentText.12" ShapeID="_x0000_i1185" DrawAspect="Content" ObjectID="_1555962939" r:id="rId57"/>
+          <o:OLEObject Type="Embed" ProgID="Word.OpenDocumentText.12" ShapeID="_x0000_i1036" DrawAspect="Content" ObjectID="_1556042240" r:id="rId77"/>
         </w:object>
       </w:r>
     </w:p>
-    <w:bookmarkStart w:id="12" w:name="_MON_1555959456"/>
+    <w:bookmarkStart w:id="12" w:name="_MON_1555959542"/>
     <w:bookmarkEnd w:id="12"/>
     <w:p>
       <w:r>
-        <w:object w:dxaOrig="9072" w:dyaOrig="11970">
-          <v:shape id="_x0000_i1188" type="#_x0000_t75" style="width:340.5pt;height:448.5pt" o:ole="">
-            <v:imagedata r:id="rId58" o:title=""/>
+        <w:object w:dxaOrig="9072" w:dyaOrig="10830">
+          <v:shape id="_x0000_i1037" type="#_x0000_t75" style="width:340.5pt;height:405.75pt" o:ole="">
+            <v:imagedata r:id="rId78" o:title=""/>
           </v:shape>
-          <o:OLEObject Type="Embed" ProgID="Word.OpenDocumentText.12" ShapeID="_x0000_i1188" DrawAspect="Content" ObjectID="_1555962940" r:id="rId59"/>
+          <o:OLEObject Type="Embed" ProgID="Word.OpenDocumentText.12" ShapeID="_x0000_i1037" DrawAspect="Content" ObjectID="_1556042241" r:id="rId79"/>
         </w:object>
       </w:r>
     </w:p>
-    <w:bookmarkStart w:id="13" w:name="_MON_1555959542"/>
+    <w:p>
+      <w:r>
+        <w:drawing>
+          <wp:inline distT="0" distB="0" distL="0" distR="0" wp14:anchorId="7C2533D0" wp14:editId="22E9352A">
+            <wp:extent cx="2638793" cy="2095792"/>
+            <wp:effectExtent l="0" t="0" r="9525" b="0"/>
+            <wp:docPr id="49" name="Afbeelding 49"/>
+            <wp:cNvGraphicFramePr>
+              <a:graphicFrameLocks xmlns:a="http://schemas.openxmlformats.org/drawingml/2006/main" noChangeAspect="1"/>
+            </wp:cNvGraphicFramePr>
+            <a:graphic xmlns:a="http://schemas.openxmlformats.org/drawingml/2006/main">
+              <a:graphicData uri="http://schemas.openxmlformats.org/drawingml/2006/picture">
+                <pic:pic xmlns:pic="http://schemas.openxmlformats.org/drawingml/2006/picture">
+                  <pic:nvPicPr>
+                    <pic:cNvPr id="1" name=""/>
+                    <pic:cNvPicPr/>
+                  </pic:nvPicPr>
+                  <pic:blipFill>
+                    <a:blip r:embed="rId80"/>
+                    <a:stretch>
+                      <a:fillRect/>
+                    </a:stretch>
+                  </pic:blipFill>
+                  <pic:spPr>
+                    <a:xfrm>
+                      <a:off x="0" y="0"/>
+                      <a:ext cx="2638793" cy="2095792"/>
+                    </a:xfrm>
+                    <a:prstGeom prst="rect">
+                      <a:avLst/>
+                    </a:prstGeom>
+                  </pic:spPr>
+                </pic:pic>
+              </a:graphicData>
+            </a:graphic>
+          </wp:inline>
+        </w:drawing>
+      </w:r>
+    </w:p>
+    <w:p>
+      <w:r>
+        <w:drawing>
+          <wp:inline distT="0" distB="0" distL="0" distR="0" wp14:anchorId="042A4D15" wp14:editId="1597FA05">
+            <wp:extent cx="2038635" cy="981212"/>
+            <wp:effectExtent l="0" t="0" r="0" b="9525"/>
+            <wp:docPr id="51" name="Afbeelding 51"/>
+            <wp:cNvGraphicFramePr>
+              <a:graphicFrameLocks xmlns:a="http://schemas.openxmlformats.org/drawingml/2006/main" noChangeAspect="1"/>
+            </wp:cNvGraphicFramePr>
+            <a:graphic xmlns:a="http://schemas.openxmlformats.org/drawingml/2006/main">
+              <a:graphicData uri="http://schemas.openxmlformats.org/drawingml/2006/picture">
+                <pic:pic xmlns:pic="http://schemas.openxmlformats.org/drawingml/2006/picture">
+                  <pic:nvPicPr>
+                    <pic:cNvPr id="1" name=""/>
+                    <pic:cNvPicPr/>
+                  </pic:nvPicPr>
+                  <pic:blipFill>
+                    <a:blip r:embed="rId81"/>
+                    <a:stretch>
+                      <a:fillRect/>
+                    </a:stretch>
+                  </pic:blipFill>
+                  <pic:spPr>
+                    <a:xfrm>
+                      <a:off x="0" y="0"/>
+                      <a:ext cx="2038635" cy="981212"/>
+                    </a:xfrm>
+                    <a:prstGeom prst="rect">
+                      <a:avLst/>
+                    </a:prstGeom>
+                  </pic:spPr>
+                </pic:pic>
+              </a:graphicData>
+            </a:graphic>
+          </wp:inline>
+        </w:drawing>
+      </w:r>
+    </w:p>
+    <w:bookmarkStart w:id="13" w:name="_MON_1555959606"/>
     <w:bookmarkEnd w:id="13"/>
     <w:p>
       <w:r>
-        <w:object w:dxaOrig="9072" w:dyaOrig="10830">
-          <v:shape id="_x0000_i1191" type="#_x0000_t75" style="width:340.5pt;height:405.75pt" o:ole="">
-            <v:imagedata r:id="rId60" o:title=""/>
+        <w:object w:dxaOrig="10466" w:dyaOrig="9120">
+          <v:shape id="_x0000_i1038" type="#_x0000_t75" style="width:471.75pt;height:410.25pt" o:ole="">
+            <v:imagedata r:id="rId82" o:title=""/>
           </v:shape>
-          <o:OLEObject Type="Embed" ProgID="Word.OpenDocumentText.12" ShapeID="_x0000_i1191" DrawAspect="Content" ObjectID="_1555962941" r:id="rId61"/>
+          <o:OLEObject Type="Embed" ProgID="Word.OpenDocumentText.12" ShapeID="_x0000_i1038" DrawAspect="Content" ObjectID="_1556042242" r:id="rId83"/>
         </w:object>
       </w:r>
     </w:p>
-    <w:bookmarkStart w:id="14" w:name="_MON_1555959606"/>
+    <w:bookmarkStart w:id="14" w:name="_MON_1556042114"/>
     <w:bookmarkEnd w:id="14"/>
     <w:p>
       <w:r>
-        <w:object w:dxaOrig="10466" w:dyaOrig="9120">
-          <v:shape id="_x0000_i1194" type="#_x0000_t75" style="width:471.75pt;height:410.25pt" o:ole="">
-            <v:imagedata r:id="rId62" o:title=""/>
+        <w:object w:dxaOrig="10466" w:dyaOrig="10545">
+          <v:shape id="_x0000_i1044" type="#_x0000_t75" style="width:471pt;height:474.75pt" o:ole="">
+            <v:imagedata r:id="rId84" o:title=""/>
           </v:shape>
-          <o:OLEObject Type="Embed" ProgID="Word.OpenDocumentText.12" ShapeID="_x0000_i1194" DrawAspect="Content" ObjectID="_1555962942" r:id="rId63"/>
+          <o:OLEObject Type="Embed" ProgID="Word.OpenDocumentText.12" ShapeID="_x0000_i1044" DrawAspect="Content" ObjectID="_1556042243" r:id="rId85"/>
         </w:object>
       </w:r>
     </w:p>
-    <w:p/>
+    <w:p>
+      <w:bookmarkStart w:id="15" w:name="_GoBack"/>
+      <w:bookmarkEnd w:id="15"/>
+    </w:p>
     <w:sectPr>
       <w:pgSz w:w="11906" w:h="16838"/>
       <w:pgMar w:top="1417" w:right="1417" w:bottom="1417" w:left="1417" w:header="708" w:footer="708" w:gutter="0"/>
@@ -1571,6 +2492,7 @@
     <w:lsdException w:name="HTML Sample" w:semiHidden="1" w:unhideWhenUsed="1"/>
     <w:lsdException w:name="HTML Typewriter" w:semiHidden="1" w:unhideWhenUsed="1"/>
     <w:lsdException w:name="HTML Variable" w:semiHidden="1" w:unhideWhenUsed="1"/>
+    <w:lsdException w:name="Normal Table" w:semiHidden="1" w:unhideWhenUsed="1"/>
     <w:lsdException w:name="annotation subject" w:semiHidden="1" w:unhideWhenUsed="1"/>
     <w:lsdException w:name="No List" w:semiHidden="1" w:unhideWhenUsed="1"/>
     <w:lsdException w:name="Outline List 1" w:semiHidden="1" w:unhideWhenUsed="1"/>
@@ -1615,6 +2537,7 @@
     <w:lsdException w:name="Table Professional" w:semiHidden="1" w:unhideWhenUsed="1"/>
     <w:lsdException w:name="Table Subtle 1" w:semiHidden="1" w:unhideWhenUsed="1"/>
     <w:lsdException w:name="Table Subtle 2" w:semiHidden="1" w:unhideWhenUsed="1"/>
+    <w:lsdException w:name="Table Web 1" w:semiHidden="1" w:unhideWhenUsed="1"/>
     <w:lsdException w:name="Table Web 2" w:semiHidden="1" w:unhideWhenUsed="1"/>
     <w:lsdException w:name="Table Web 3" w:semiHidden="1" w:unhideWhenUsed="1"/>
     <w:lsdException w:name="Balloon Text" w:semiHidden="1" w:unhideWhenUsed="1"/>
@@ -2238,7 +3161,7 @@
 </file>
 
 <file path=customXml/itemProps1.xml><?xml version="1.0" encoding="utf-8"?>
-<ds:datastoreItem xmlns:ds="http://schemas.openxmlformats.org/officeDocument/2006/customXml" ds:itemID="{D4A424ED-6802-4228-A797-62AD813C60B1}">
+<ds:datastoreItem xmlns:ds="http://schemas.openxmlformats.org/officeDocument/2006/customXml" ds:itemID="{FC0CE630-C9A3-4CA6-B0BB-929B35977FAD}">
   <ds:schemaRefs>
     <ds:schemaRef ds:uri="http://schemas.openxmlformats.org/officeDocument/2006/bibliography"/>
   </ds:schemaRefs>

</xml_diff>

<commit_message>
Stappen opdrachten 1 en 2 uitgewerkt
</commit_message>
<xml_diff>
--- a/Opdrachten/CoderDojo Unity.docx
+++ b/Opdrachten/CoderDojo Unity.docx
@@ -30,13 +30,20 @@
           <w:lang w:val="en-US"/>
         </w:rPr>
       </w:pPr>
-      <w:r>
+    </w:p>
+    <w:p>
+      <w:pPr>
         <w:rPr>
           <w:lang w:val="en-US"/>
         </w:rPr>
+      </w:pPr>
+      <w:r>
+        <w:rPr>
+          <w:lang w:val="en-US"/>
+        </w:rPr>
         <w:t xml:space="preserve">Unity - </w:t>
       </w:r>
-      <w:hyperlink r:id="rId5" w:history="1">
+      <w:hyperlink r:id="rId6" w:history="1">
         <w:r>
           <w:rPr>
             <w:rStyle w:val="Hyperlink"/>
@@ -58,7 +65,7 @@
         </w:rPr>
         <w:t xml:space="preserve">Into the space assets - </w:t>
       </w:r>
-      <w:hyperlink r:id="rId6" w:anchor="!/content/20749" w:history="1">
+      <w:hyperlink r:id="rId7" w:anchor="!/content/20749" w:history="1">
         <w:r>
           <w:rPr>
             <w:rStyle w:val="Hyperlink"/>
@@ -70,22 +77,57 @@
     </w:p>
     <w:p>
       <w:pPr>
+        <w:rPr>
+          <w:rFonts w:asciiTheme="majorHAnsi" w:eastAsiaTheme="majorEastAsia" w:hAnsiTheme="majorHAnsi" w:cstheme="majorBidi"/>
+          <w:color w:val="2E74B5" w:themeColor="accent1" w:themeShade="BF"/>
+          <w:sz w:val="26"/>
+          <w:szCs w:val="26"/>
+        </w:rPr>
+      </w:pPr>
+      <w:r>
+        <w:br w:type="page"/>
+      </w:r>
+    </w:p>
+    <w:p>
+      <w:pPr>
         <w:pStyle w:val="Kop2"/>
       </w:pPr>
       <w:r>
+        <w:lastRenderedPageBreak/>
         <w:t>Opdracht 1 – De achtergrond</w:t>
       </w:r>
     </w:p>
-    <w:p>
+    <w:p/>
+    <w:p>
+      <w:r>
+        <w:t>We gaan het spel in verschillende stappen opbouwen en om te beginnen gaan we iets doen aan de achtergrond. Als je het spel nu zou uitproberen, dan krijgen we alleen maar een lelijke donkerpaarse achtergrond te zien. Dat is beter dan zwart, want dat is helemaal saai, maar veel stelt het nog niet voor. Laten we als eerste eens wat sterren toevoegen!</w:t>
+      </w:r>
+    </w:p>
+    <w:p>
+      <w:pPr>
+        <w:pStyle w:val="Lijstalinea"/>
+        <w:numPr>
+          <w:ilvl w:val="0"/>
+          <w:numId w:val="1"/>
+        </w:numPr>
+      </w:pPr>
       <w:r>
         <w:rPr>
           <w:noProof/>
           <w:lang w:eastAsia="nl-NL"/>
         </w:rPr>
         <w:drawing>
-          <wp:inline distT="0" distB="0" distL="0" distR="0" wp14:anchorId="2359FCC0" wp14:editId="59980828">
-            <wp:extent cx="1924319" cy="1066949"/>
+          <wp:anchor distT="0" distB="0" distL="114300" distR="114300" simplePos="0" relativeHeight="251658240" behindDoc="0" locked="0" layoutInCell="1" allowOverlap="1">
+            <wp:simplePos x="0" y="0"/>
+            <wp:positionH relativeFrom="column">
+              <wp:posOffset>3891280</wp:posOffset>
+            </wp:positionH>
+            <wp:positionV relativeFrom="paragraph">
+              <wp:posOffset>5715</wp:posOffset>
+            </wp:positionV>
+            <wp:extent cx="1924050" cy="1066800"/>
             <wp:effectExtent l="0" t="0" r="0" b="0"/>
+            <wp:wrapSquare wrapText="bothSides"/>
             <wp:docPr id="1" name="Afbeelding 1"/>
             <wp:cNvGraphicFramePr>
               <a:graphicFrameLocks xmlns:a="http://schemas.openxmlformats.org/drawingml/2006/main" noChangeAspect="1"/>
@@ -98,7 +140,13 @@
                     <pic:cNvPicPr/>
                   </pic:nvPicPr>
                   <pic:blipFill>
-                    <a:blip r:embed="rId7"/>
+                    <a:blip r:embed="rId8">
+                      <a:extLst>
+                        <a:ext uri="{28A0092B-C50C-407E-A947-70E740481C1C}">
+                          <a14:useLocalDpi xmlns:a14="http://schemas.microsoft.com/office/drawing/2010/main" val="0"/>
+                        </a:ext>
+                      </a:extLst>
+                    </a:blip>
                     <a:stretch>
                       <a:fillRect/>
                     </a:stretch>
@@ -106,7 +154,7 @@
                   <pic:spPr>
                     <a:xfrm>
                       <a:off x="0" y="0"/>
-                      <a:ext cx="1924319" cy="1066949"/>
+                      <a:ext cx="1924050" cy="1066800"/>
                     </a:xfrm>
                     <a:prstGeom prst="rect">
                       <a:avLst/>
@@ -115,20 +163,129 @@
                 </pic:pic>
               </a:graphicData>
             </a:graphic>
-          </wp:inline>
+          </wp:anchor>
         </w:drawing>
       </w:r>
-    </w:p>
-    <w:p>
+      <w:r>
+        <w:t xml:space="preserve">Maak een leeg </w:t>
+      </w:r>
+      <w:proofErr w:type="spellStart"/>
+      <w:r>
+        <w:t>GameObject</w:t>
+      </w:r>
+      <w:proofErr w:type="spellEnd"/>
+      <w:r>
+        <w:t xml:space="preserve"> aan onder de </w:t>
+      </w:r>
+      <w:proofErr w:type="spellStart"/>
+      <w:r>
+        <w:t>Main</w:t>
+      </w:r>
+      <w:proofErr w:type="spellEnd"/>
+      <w:r>
+        <w:t xml:space="preserve"> Camera en geef het de naam “Stars”, zoals je in het plaatje hiernaast ziet.</w:t>
+      </w:r>
+      <w:r>
+        <w:rPr>
+          <w:noProof/>
+          <w:lang w:eastAsia="nl-NL"/>
+        </w:rPr>
+        <w:t xml:space="preserve"> </w:t>
+      </w:r>
+      <w:r>
+        <w:rPr>
+          <w:noProof/>
+          <w:lang w:eastAsia="nl-NL"/>
+        </w:rPr>
+        <w:br/>
+      </w:r>
+      <w:r>
+        <w:br/>
+      </w:r>
+      <w:r>
+        <w:br/>
+      </w:r>
+    </w:p>
+    <w:p>
+      <w:pPr>
+        <w:pStyle w:val="Lijstalinea"/>
+        <w:numPr>
+          <w:ilvl w:val="0"/>
+          <w:numId w:val="1"/>
+        </w:numPr>
+      </w:pPr>
       <w:r>
         <w:rPr>
           <w:noProof/>
           <w:lang w:eastAsia="nl-NL"/>
         </w:rPr>
         <w:drawing>
-          <wp:inline distT="0" distB="0" distL="0" distR="0" wp14:anchorId="5B9A3B40" wp14:editId="4039D6F2">
+          <wp:anchor distT="0" distB="0" distL="114300" distR="114300" simplePos="0" relativeHeight="251660288" behindDoc="0" locked="0" layoutInCell="1" allowOverlap="1">
+            <wp:simplePos x="0" y="0"/>
+            <wp:positionH relativeFrom="column">
+              <wp:posOffset>3329305</wp:posOffset>
+            </wp:positionH>
+            <wp:positionV relativeFrom="paragraph">
+              <wp:posOffset>1599565</wp:posOffset>
+            </wp:positionV>
+            <wp:extent cx="2486025" cy="4457700"/>
+            <wp:effectExtent l="0" t="0" r="9525" b="0"/>
+            <wp:wrapSquare wrapText="bothSides"/>
+            <wp:docPr id="3" name="Afbeelding 3"/>
+            <wp:cNvGraphicFramePr>
+              <a:graphicFrameLocks xmlns:a="http://schemas.openxmlformats.org/drawingml/2006/main" noChangeAspect="1"/>
+            </wp:cNvGraphicFramePr>
+            <a:graphic xmlns:a="http://schemas.openxmlformats.org/drawingml/2006/main">
+              <a:graphicData uri="http://schemas.openxmlformats.org/drawingml/2006/picture">
+                <pic:pic xmlns:pic="http://schemas.openxmlformats.org/drawingml/2006/picture">
+                  <pic:nvPicPr>
+                    <pic:cNvPr id="1" name=""/>
+                    <pic:cNvPicPr/>
+                  </pic:nvPicPr>
+                  <pic:blipFill>
+                    <a:blip r:embed="rId9">
+                      <a:extLst>
+                        <a:ext uri="{28A0092B-C50C-407E-A947-70E740481C1C}">
+                          <a14:useLocalDpi xmlns:a14="http://schemas.microsoft.com/office/drawing/2010/main" val="0"/>
+                        </a:ext>
+                      </a:extLst>
+                    </a:blip>
+                    <a:stretch>
+                      <a:fillRect/>
+                    </a:stretch>
+                  </pic:blipFill>
+                  <pic:spPr>
+                    <a:xfrm>
+                      <a:off x="0" y="0"/>
+                      <a:ext cx="2486025" cy="4457700"/>
+                    </a:xfrm>
+                    <a:prstGeom prst="rect">
+                      <a:avLst/>
+                    </a:prstGeom>
+                  </pic:spPr>
+                </pic:pic>
+              </a:graphicData>
+            </a:graphic>
+          </wp:anchor>
+        </w:drawing>
+      </w:r>
+      <w:r>
+        <w:rPr>
+          <w:noProof/>
+          <w:lang w:eastAsia="nl-NL"/>
+        </w:rPr>
+        <w:drawing>
+          <wp:anchor distT="0" distB="0" distL="114300" distR="114300" simplePos="0" relativeHeight="251659264" behindDoc="0" locked="0" layoutInCell="1" allowOverlap="1">
+            <wp:simplePos x="0" y="0"/>
+            <wp:positionH relativeFrom="column">
+              <wp:posOffset>3176905</wp:posOffset>
+            </wp:positionH>
+            <wp:positionV relativeFrom="paragraph">
+              <wp:posOffset>82550</wp:posOffset>
+            </wp:positionV>
             <wp:extent cx="2638793" cy="1390844"/>
             <wp:effectExtent l="0" t="0" r="9525" b="0"/>
+            <wp:wrapSquare wrapText="bothSides"/>
             <wp:docPr id="2" name="Afbeelding 2"/>
             <wp:cNvGraphicFramePr>
               <a:graphicFrameLocks xmlns:a="http://schemas.openxmlformats.org/drawingml/2006/main" noChangeAspect="1"/>
@@ -141,7 +298,13 @@
                     <pic:cNvPicPr/>
                   </pic:nvPicPr>
                   <pic:blipFill>
-                    <a:blip r:embed="rId8"/>
+                    <a:blip r:embed="rId10">
+                      <a:extLst>
+                        <a:ext uri="{28A0092B-C50C-407E-A947-70E740481C1C}">
+                          <a14:useLocalDpi xmlns:a14="http://schemas.microsoft.com/office/drawing/2010/main" val="0"/>
+                        </a:ext>
+                      </a:extLst>
+                    </a:blip>
                     <a:stretch>
                       <a:fillRect/>
                     </a:stretch>
@@ -158,54 +321,415 @@
                 </pic:pic>
               </a:graphicData>
             </a:graphic>
-          </wp:inline>
+          </wp:anchor>
         </w:drawing>
       </w:r>
-    </w:p>
-    <w:p>
-      <w:r>
-        <w:rPr>
-          <w:noProof/>
-          <w:lang w:eastAsia="nl-NL"/>
-        </w:rPr>
-        <w:drawing>
-          <wp:inline distT="0" distB="0" distL="0" distR="0" wp14:anchorId="17A5CBEC" wp14:editId="5A790009">
-            <wp:extent cx="2486372" cy="4458322"/>
-            <wp:effectExtent l="0" t="0" r="9525" b="0"/>
-            <wp:docPr id="3" name="Afbeelding 3"/>
-            <wp:cNvGraphicFramePr>
-              <a:graphicFrameLocks xmlns:a="http://schemas.openxmlformats.org/drawingml/2006/main" noChangeAspect="1"/>
-            </wp:cNvGraphicFramePr>
-            <a:graphic xmlns:a="http://schemas.openxmlformats.org/drawingml/2006/main">
-              <a:graphicData uri="http://schemas.openxmlformats.org/drawingml/2006/picture">
-                <pic:pic xmlns:pic="http://schemas.openxmlformats.org/drawingml/2006/picture">
-                  <pic:nvPicPr>
-                    <pic:cNvPr id="1" name=""/>
-                    <pic:cNvPicPr/>
-                  </pic:nvPicPr>
-                  <pic:blipFill>
-                    <a:blip r:embed="rId9"/>
-                    <a:stretch>
-                      <a:fillRect/>
-                    </a:stretch>
-                  </pic:blipFill>
-                  <pic:spPr>
-                    <a:xfrm>
-                      <a:off x="0" y="0"/>
-                      <a:ext cx="2486372" cy="4458322"/>
-                    </a:xfrm>
-                    <a:prstGeom prst="rect">
-                      <a:avLst/>
-                    </a:prstGeom>
-                  </pic:spPr>
-                </pic:pic>
-              </a:graphicData>
-            </a:graphic>
-          </wp:inline>
-        </w:drawing>
-      </w:r>
-    </w:p>
-    <w:p>
+      <w:r>
+        <w:t>Stel de volgende waarden in voor de positie en rotatie:</w:t>
+      </w:r>
+      <w:r>
+        <w:rPr>
+          <w:noProof/>
+          <w:lang w:eastAsia="nl-NL"/>
+        </w:rPr>
+        <w:t xml:space="preserve"> </w:t>
+      </w:r>
+      <w:r>
+        <w:rPr>
+          <w:noProof/>
+          <w:lang w:eastAsia="nl-NL"/>
+        </w:rPr>
+        <w:br/>
+      </w:r>
+      <w:r>
+        <w:rPr>
+          <w:noProof/>
+          <w:lang w:eastAsia="nl-NL"/>
+        </w:rPr>
+        <w:br/>
+      </w:r>
+      <w:r>
+        <w:rPr>
+          <w:noProof/>
+          <w:lang w:eastAsia="nl-NL"/>
+        </w:rPr>
+        <w:br/>
+      </w:r>
+      <w:r>
+        <w:rPr>
+          <w:noProof/>
+          <w:lang w:eastAsia="nl-NL"/>
+        </w:rPr>
+        <w:br/>
+      </w:r>
+      <w:r>
+        <w:rPr>
+          <w:noProof/>
+          <w:lang w:eastAsia="nl-NL"/>
+        </w:rPr>
+        <w:br/>
+      </w:r>
+      <w:r>
+        <w:br/>
+      </w:r>
+      <w:r>
+        <w:br/>
+      </w:r>
+    </w:p>
+    <w:p>
+      <w:pPr>
+        <w:pStyle w:val="Lijstalinea"/>
+        <w:numPr>
+          <w:ilvl w:val="0"/>
+          <w:numId w:val="1"/>
+        </w:numPr>
+      </w:pPr>
+      <w:r>
+        <w:t>Voeg een “</w:t>
+      </w:r>
+      <w:proofErr w:type="spellStart"/>
+      <w:r>
+        <w:t>Particle</w:t>
+      </w:r>
+      <w:proofErr w:type="spellEnd"/>
+      <w:r>
+        <w:t xml:space="preserve"> System” toe en pas de volgende waarden aan (de rest kan onveranderd blijven):</w:t>
+      </w:r>
+      <w:r>
+        <w:br/>
+      </w:r>
+      <w:r>
+        <w:br/>
+      </w:r>
+      <w:proofErr w:type="spellStart"/>
+      <w:proofErr w:type="gramStart"/>
+      <w:r>
+        <w:rPr>
+          <w:rFonts w:ascii="Courier New" w:hAnsi="Courier New" w:cs="Courier New"/>
+          <w:sz w:val="20"/>
+          <w:szCs w:val="20"/>
+        </w:rPr>
+        <w:t>Prewarm</w:t>
+      </w:r>
+      <w:proofErr w:type="spellEnd"/>
+      <w:r>
+        <w:rPr>
+          <w:rFonts w:ascii="Courier New" w:hAnsi="Courier New" w:cs="Courier New"/>
+          <w:sz w:val="20"/>
+          <w:szCs w:val="20"/>
+        </w:rPr>
+        <w:t xml:space="preserve">: </w:t>
+      </w:r>
+      <w:r>
+        <w:rPr>
+          <w:rFonts w:ascii="Courier New" w:hAnsi="Courier New" w:cs="Courier New"/>
+          <w:sz w:val="20"/>
+          <w:szCs w:val="20"/>
+        </w:rPr>
+        <w:t xml:space="preserve">  </w:t>
+      </w:r>
+      <w:proofErr w:type="gramEnd"/>
+      <w:r>
+        <w:rPr>
+          <w:rFonts w:ascii="Courier New" w:hAnsi="Courier New" w:cs="Courier New"/>
+          <w:sz w:val="20"/>
+          <w:szCs w:val="20"/>
+        </w:rPr>
+        <w:t xml:space="preserve">     </w:t>
+      </w:r>
+      <w:r>
+        <w:rPr>
+          <w:rFonts w:ascii="Courier New" w:hAnsi="Courier New" w:cs="Courier New"/>
+          <w:b/>
+          <w:sz w:val="20"/>
+          <w:szCs w:val="20"/>
+        </w:rPr>
+        <w:t>aangevinkt</w:t>
+      </w:r>
+      <w:r>
+        <w:rPr>
+          <w:rFonts w:ascii="Courier New" w:hAnsi="Courier New" w:cs="Courier New"/>
+          <w:sz w:val="20"/>
+          <w:szCs w:val="20"/>
+        </w:rPr>
+        <w:br/>
+        <w:t xml:space="preserve">Start </w:t>
+      </w:r>
+      <w:proofErr w:type="spellStart"/>
+      <w:r>
+        <w:rPr>
+          <w:rFonts w:ascii="Courier New" w:hAnsi="Courier New" w:cs="Courier New"/>
+          <w:sz w:val="20"/>
+          <w:szCs w:val="20"/>
+        </w:rPr>
+        <w:t>Lifetime</w:t>
+      </w:r>
+      <w:proofErr w:type="spellEnd"/>
+      <w:r>
+        <w:rPr>
+          <w:rFonts w:ascii="Courier New" w:hAnsi="Courier New" w:cs="Courier New"/>
+          <w:sz w:val="20"/>
+          <w:szCs w:val="20"/>
+        </w:rPr>
+        <w:t xml:space="preserve">: </w:t>
+      </w:r>
+      <w:r>
+        <w:rPr>
+          <w:rFonts w:ascii="Courier New" w:hAnsi="Courier New" w:cs="Courier New"/>
+          <w:b/>
+          <w:sz w:val="20"/>
+          <w:szCs w:val="20"/>
+        </w:rPr>
+        <w:t>15</w:t>
+      </w:r>
+      <w:r>
+        <w:rPr>
+          <w:rFonts w:ascii="Courier New" w:hAnsi="Courier New" w:cs="Courier New"/>
+          <w:sz w:val="20"/>
+          <w:szCs w:val="20"/>
+        </w:rPr>
+        <w:br/>
+        <w:t xml:space="preserve">Start Speed: </w:t>
+      </w:r>
+      <w:r>
+        <w:rPr>
+          <w:rFonts w:ascii="Courier New" w:hAnsi="Courier New" w:cs="Courier New"/>
+          <w:sz w:val="20"/>
+          <w:szCs w:val="20"/>
+        </w:rPr>
+        <w:t xml:space="preserve">   </w:t>
+      </w:r>
+      <w:r>
+        <w:rPr>
+          <w:rFonts w:ascii="Courier New" w:hAnsi="Courier New" w:cs="Courier New"/>
+          <w:b/>
+          <w:sz w:val="20"/>
+          <w:szCs w:val="20"/>
+        </w:rPr>
+        <w:t>1</w:t>
+      </w:r>
+      <w:r>
+        <w:rPr>
+          <w:rFonts w:ascii="Courier New" w:hAnsi="Courier New" w:cs="Courier New"/>
+          <w:sz w:val="20"/>
+          <w:szCs w:val="20"/>
+        </w:rPr>
+        <w:br/>
+        <w:t xml:space="preserve">Start </w:t>
+      </w:r>
+      <w:proofErr w:type="spellStart"/>
+      <w:r>
+        <w:rPr>
+          <w:rFonts w:ascii="Courier New" w:hAnsi="Courier New" w:cs="Courier New"/>
+          <w:sz w:val="20"/>
+          <w:szCs w:val="20"/>
+        </w:rPr>
+        <w:t>Size</w:t>
+      </w:r>
+      <w:proofErr w:type="spellEnd"/>
+      <w:r>
+        <w:rPr>
+          <w:rFonts w:ascii="Courier New" w:hAnsi="Courier New" w:cs="Courier New"/>
+          <w:sz w:val="20"/>
+          <w:szCs w:val="20"/>
+        </w:rPr>
+        <w:t xml:space="preserve">: </w:t>
+      </w:r>
+      <w:r>
+        <w:rPr>
+          <w:rFonts w:ascii="Courier New" w:hAnsi="Courier New" w:cs="Courier New"/>
+          <w:sz w:val="20"/>
+          <w:szCs w:val="20"/>
+        </w:rPr>
+        <w:t xml:space="preserve">    </w:t>
+      </w:r>
+      <w:r>
+        <w:rPr>
+          <w:rFonts w:ascii="Courier New" w:hAnsi="Courier New" w:cs="Courier New"/>
+          <w:b/>
+          <w:sz w:val="20"/>
+          <w:szCs w:val="20"/>
+        </w:rPr>
+        <w:t>0.15 – 0.25</w:t>
+      </w:r>
+      <w:r>
+        <w:rPr>
+          <w:rFonts w:ascii="Courier New" w:hAnsi="Courier New" w:cs="Courier New"/>
+          <w:sz w:val="20"/>
+          <w:szCs w:val="20"/>
+        </w:rPr>
+        <w:br/>
+        <w:t xml:space="preserve">- </w:t>
+      </w:r>
+      <w:proofErr w:type="spellStart"/>
+      <w:r>
+        <w:rPr>
+          <w:rFonts w:ascii="Courier New" w:hAnsi="Courier New" w:cs="Courier New"/>
+          <w:sz w:val="20"/>
+          <w:szCs w:val="20"/>
+        </w:rPr>
+        <w:t>Emission</w:t>
+      </w:r>
+      <w:proofErr w:type="spellEnd"/>
+      <w:r>
+        <w:rPr>
+          <w:rFonts w:ascii="Courier New" w:hAnsi="Courier New" w:cs="Courier New"/>
+          <w:sz w:val="20"/>
+          <w:szCs w:val="20"/>
+        </w:rPr>
+        <w:br/>
+      </w:r>
+      <w:proofErr w:type="spellStart"/>
+      <w:r>
+        <w:rPr>
+          <w:rFonts w:ascii="Courier New" w:hAnsi="Courier New" w:cs="Courier New"/>
+          <w:sz w:val="20"/>
+          <w:szCs w:val="20"/>
+        </w:rPr>
+        <w:t>Rate</w:t>
+      </w:r>
+      <w:proofErr w:type="spellEnd"/>
+      <w:r>
+        <w:rPr>
+          <w:rFonts w:ascii="Courier New" w:hAnsi="Courier New" w:cs="Courier New"/>
+          <w:sz w:val="20"/>
+          <w:szCs w:val="20"/>
+        </w:rPr>
+        <w:t xml:space="preserve"> over Time: </w:t>
+      </w:r>
+      <w:r>
+        <w:rPr>
+          <w:rFonts w:ascii="Courier New" w:hAnsi="Courier New" w:cs="Courier New"/>
+          <w:b/>
+          <w:sz w:val="20"/>
+          <w:szCs w:val="20"/>
+        </w:rPr>
+        <w:t>2</w:t>
+      </w:r>
+      <w:r>
+        <w:rPr>
+          <w:rFonts w:ascii="Courier New" w:hAnsi="Courier New" w:cs="Courier New"/>
+          <w:sz w:val="20"/>
+          <w:szCs w:val="20"/>
+        </w:rPr>
+        <w:br/>
+        <w:t xml:space="preserve">- </w:t>
+      </w:r>
+      <w:proofErr w:type="spellStart"/>
+      <w:r>
+        <w:rPr>
+          <w:rFonts w:ascii="Courier New" w:hAnsi="Courier New" w:cs="Courier New"/>
+          <w:sz w:val="20"/>
+          <w:szCs w:val="20"/>
+        </w:rPr>
+        <w:t>Renderer</w:t>
+      </w:r>
+      <w:proofErr w:type="spellEnd"/>
+      <w:r>
+        <w:rPr>
+          <w:rFonts w:ascii="Courier New" w:hAnsi="Courier New" w:cs="Courier New"/>
+          <w:sz w:val="20"/>
+          <w:szCs w:val="20"/>
+        </w:rPr>
+        <w:br/>
+        <w:t xml:space="preserve">Order in </w:t>
+      </w:r>
+      <w:proofErr w:type="spellStart"/>
+      <w:r>
+        <w:rPr>
+          <w:rFonts w:ascii="Courier New" w:hAnsi="Courier New" w:cs="Courier New"/>
+          <w:sz w:val="20"/>
+          <w:szCs w:val="20"/>
+        </w:rPr>
+        <w:t>Layer</w:t>
+      </w:r>
+      <w:proofErr w:type="spellEnd"/>
+      <w:r>
+        <w:rPr>
+          <w:rFonts w:ascii="Courier New" w:hAnsi="Courier New" w:cs="Courier New"/>
+          <w:sz w:val="20"/>
+          <w:szCs w:val="20"/>
+        </w:rPr>
+        <w:t xml:space="preserve">: </w:t>
+      </w:r>
+      <w:r>
+        <w:rPr>
+          <w:rFonts w:ascii="Courier New" w:hAnsi="Courier New" w:cs="Courier New"/>
+          <w:b/>
+          <w:sz w:val="20"/>
+          <w:szCs w:val="20"/>
+        </w:rPr>
+        <w:t>-100</w:t>
+      </w:r>
+      <w:r>
+        <w:rPr>
+          <w:rFonts w:ascii="Courier New" w:hAnsi="Courier New" w:cs="Courier New"/>
+          <w:sz w:val="20"/>
+          <w:szCs w:val="20"/>
+        </w:rPr>
+        <w:t xml:space="preserve"> </w:t>
+      </w:r>
+      <w:r>
+        <w:rPr>
+          <w:rFonts w:ascii="Courier New" w:hAnsi="Courier New" w:cs="Courier New"/>
+          <w:sz w:val="20"/>
+          <w:szCs w:val="20"/>
+        </w:rPr>
+        <w:br/>
+      </w:r>
+      <w:r>
+        <w:rPr>
+          <w:rFonts w:ascii="Courier New" w:hAnsi="Courier New" w:cs="Courier New"/>
+          <w:sz w:val="20"/>
+          <w:szCs w:val="20"/>
+        </w:rPr>
+        <w:t>(niet afgebeeld)</w:t>
+      </w:r>
+      <w:r>
+        <w:br/>
+      </w:r>
+      <w:r>
+        <w:br/>
+      </w:r>
+      <w:r>
+        <w:br/>
+      </w:r>
+      <w:r>
+        <w:br/>
+      </w:r>
+      <w:r>
+        <w:br/>
+      </w:r>
+      <w:r>
+        <w:br/>
+      </w:r>
+      <w:r>
+        <w:br/>
+      </w:r>
+      <w:r>
+        <w:br/>
+      </w:r>
+      <w:r>
+        <w:br/>
+      </w:r>
+      <w:r>
+        <w:br/>
+      </w:r>
+      <w:r>
+        <w:br/>
+      </w:r>
+      <w:r>
+        <w:br/>
+      </w:r>
+    </w:p>
+    <w:p>
+      <w:pPr>
+        <w:pStyle w:val="Lijstalinea"/>
+        <w:numPr>
+          <w:ilvl w:val="0"/>
+          <w:numId w:val="1"/>
+        </w:numPr>
+      </w:pPr>
       <w:r>
         <w:rPr>
           <w:noProof/>
@@ -213,52 +737,17 @@
         </w:rPr>
         <w:lastRenderedPageBreak/>
         <w:drawing>
-          <wp:inline distT="0" distB="0" distL="0" distR="0" wp14:anchorId="173BFC84" wp14:editId="54C967B1">
-            <wp:extent cx="2495898" cy="3086531"/>
-            <wp:effectExtent l="0" t="0" r="0" b="0"/>
-            <wp:docPr id="4" name="Afbeelding 4"/>
-            <wp:cNvGraphicFramePr>
-              <a:graphicFrameLocks xmlns:a="http://schemas.openxmlformats.org/drawingml/2006/main" noChangeAspect="1"/>
-            </wp:cNvGraphicFramePr>
-            <a:graphic xmlns:a="http://schemas.openxmlformats.org/drawingml/2006/main">
-              <a:graphicData uri="http://schemas.openxmlformats.org/drawingml/2006/picture">
-                <pic:pic xmlns:pic="http://schemas.openxmlformats.org/drawingml/2006/picture">
-                  <pic:nvPicPr>
-                    <pic:cNvPr id="1" name=""/>
-                    <pic:cNvPicPr/>
-                  </pic:nvPicPr>
-                  <pic:blipFill>
-                    <a:blip r:embed="rId10"/>
-                    <a:stretch>
-                      <a:fillRect/>
-                    </a:stretch>
-                  </pic:blipFill>
-                  <pic:spPr>
-                    <a:xfrm>
-                      <a:off x="0" y="0"/>
-                      <a:ext cx="2495898" cy="3086531"/>
-                    </a:xfrm>
-                    <a:prstGeom prst="rect">
-                      <a:avLst/>
-                    </a:prstGeom>
-                  </pic:spPr>
-                </pic:pic>
-              </a:graphicData>
-            </a:graphic>
-          </wp:inline>
-        </w:drawing>
-      </w:r>
-    </w:p>
-    <w:p>
-      <w:r>
-        <w:rPr>
-          <w:noProof/>
-          <w:lang w:eastAsia="nl-NL"/>
-        </w:rPr>
-        <w:drawing>
-          <wp:inline distT="0" distB="0" distL="0" distR="0" wp14:anchorId="25132ADD" wp14:editId="63BFC506">
+          <wp:anchor distT="0" distB="0" distL="114300" distR="114300" simplePos="0" relativeHeight="251661312" behindDoc="0" locked="0" layoutInCell="1" allowOverlap="1">
+            <wp:simplePos x="0" y="0"/>
+            <wp:positionH relativeFrom="column">
+              <wp:posOffset>3176906</wp:posOffset>
+            </wp:positionH>
+            <wp:positionV relativeFrom="paragraph">
+              <wp:posOffset>0</wp:posOffset>
+            </wp:positionV>
             <wp:extent cx="2629267" cy="2038635"/>
             <wp:effectExtent l="0" t="0" r="0" b="0"/>
+            <wp:wrapSquare wrapText="bothSides"/>
             <wp:docPr id="5" name="Afbeelding 5"/>
             <wp:cNvGraphicFramePr>
               <a:graphicFrameLocks xmlns:a="http://schemas.openxmlformats.org/drawingml/2006/main" noChangeAspect="1"/>
@@ -271,7 +760,13 @@
                     <pic:cNvPicPr/>
                   </pic:nvPicPr>
                   <pic:blipFill>
-                    <a:blip r:embed="rId11"/>
+                    <a:blip r:embed="rId11">
+                      <a:extLst>
+                        <a:ext uri="{28A0092B-C50C-407E-A947-70E740481C1C}">
+                          <a14:useLocalDpi xmlns:a14="http://schemas.microsoft.com/office/drawing/2010/main" val="0"/>
+                        </a:ext>
+                      </a:extLst>
+                    </a:blip>
                     <a:stretch>
                       <a:fillRect/>
                     </a:stretch>
@@ -288,20 +783,239 @@
                 </pic:pic>
               </a:graphicData>
             </a:graphic>
-          </wp:inline>
+          </wp:anchor>
         </w:drawing>
       </w:r>
-    </w:p>
-    <w:p>
+      <w:r>
+        <w:t>Maak een nieuw “</w:t>
+      </w:r>
+      <w:proofErr w:type="spellStart"/>
+      <w:r>
+        <w:t>Material</w:t>
+      </w:r>
+      <w:proofErr w:type="spellEnd"/>
+      <w:r>
+        <w:t>” aan in de “</w:t>
+      </w:r>
+      <w:proofErr w:type="spellStart"/>
+      <w:r>
+        <w:t>Materials</w:t>
+      </w:r>
+      <w:proofErr w:type="spellEnd"/>
+      <w:r>
+        <w:t>” folder met de naam “Star” en de volgende waarden:</w:t>
+      </w:r>
+      <w:r>
+        <w:br/>
+      </w:r>
+      <w:r>
+        <w:br/>
+      </w:r>
+      <w:proofErr w:type="spellStart"/>
+      <w:r>
+        <w:rPr>
+          <w:rFonts w:ascii="Courier New" w:hAnsi="Courier New" w:cs="Courier New"/>
+          <w:sz w:val="20"/>
+          <w:szCs w:val="20"/>
+        </w:rPr>
+        <w:t>Shader</w:t>
+      </w:r>
+      <w:proofErr w:type="spellEnd"/>
+      <w:r>
+        <w:rPr>
+          <w:rFonts w:ascii="Courier New" w:hAnsi="Courier New" w:cs="Courier New"/>
+          <w:sz w:val="20"/>
+          <w:szCs w:val="20"/>
+        </w:rPr>
+        <w:t xml:space="preserve">: </w:t>
+      </w:r>
+      <w:proofErr w:type="spellStart"/>
+      <w:r>
+        <w:rPr>
+          <w:rFonts w:ascii="Courier New" w:hAnsi="Courier New" w:cs="Courier New"/>
+          <w:b/>
+          <w:sz w:val="20"/>
+          <w:szCs w:val="20"/>
+        </w:rPr>
+        <w:t>Particles</w:t>
+      </w:r>
+      <w:proofErr w:type="spellEnd"/>
+      <w:r>
+        <w:rPr>
+          <w:rFonts w:ascii="Courier New" w:hAnsi="Courier New" w:cs="Courier New"/>
+          <w:b/>
+          <w:sz w:val="20"/>
+          <w:szCs w:val="20"/>
+        </w:rPr>
+        <w:t>/</w:t>
+      </w:r>
+      <w:proofErr w:type="spellStart"/>
+      <w:r>
+        <w:rPr>
+          <w:rFonts w:ascii="Courier New" w:hAnsi="Courier New" w:cs="Courier New"/>
+          <w:b/>
+          <w:sz w:val="20"/>
+          <w:szCs w:val="20"/>
+        </w:rPr>
+        <w:t>Alpha</w:t>
+      </w:r>
+      <w:proofErr w:type="spellEnd"/>
+      <w:r>
+        <w:rPr>
+          <w:rFonts w:ascii="Courier New" w:hAnsi="Courier New" w:cs="Courier New"/>
+          <w:b/>
+          <w:sz w:val="20"/>
+          <w:szCs w:val="20"/>
+        </w:rPr>
+        <w:t xml:space="preserve"> </w:t>
+      </w:r>
+      <w:proofErr w:type="spellStart"/>
+      <w:r>
+        <w:rPr>
+          <w:rFonts w:ascii="Courier New" w:hAnsi="Courier New" w:cs="Courier New"/>
+          <w:b/>
+          <w:sz w:val="20"/>
+          <w:szCs w:val="20"/>
+        </w:rPr>
+        <w:t>Blended</w:t>
+      </w:r>
+      <w:proofErr w:type="spellEnd"/>
+      <w:r>
+        <w:rPr>
+          <w:rFonts w:ascii="Courier New" w:hAnsi="Courier New" w:cs="Courier New"/>
+          <w:sz w:val="20"/>
+          <w:szCs w:val="20"/>
+        </w:rPr>
+        <w:br/>
+      </w:r>
+      <w:proofErr w:type="spellStart"/>
+      <w:r>
+        <w:rPr>
+          <w:rFonts w:ascii="Courier New" w:hAnsi="Courier New" w:cs="Courier New"/>
+          <w:sz w:val="20"/>
+          <w:szCs w:val="20"/>
+        </w:rPr>
+        <w:t>Particle</w:t>
+      </w:r>
+      <w:proofErr w:type="spellEnd"/>
+      <w:r>
+        <w:rPr>
+          <w:rFonts w:ascii="Courier New" w:hAnsi="Courier New" w:cs="Courier New"/>
+          <w:sz w:val="20"/>
+          <w:szCs w:val="20"/>
+        </w:rPr>
+        <w:t xml:space="preserve"> </w:t>
+      </w:r>
+      <w:proofErr w:type="spellStart"/>
+      <w:r>
+        <w:rPr>
+          <w:rFonts w:ascii="Courier New" w:hAnsi="Courier New" w:cs="Courier New"/>
+          <w:sz w:val="20"/>
+          <w:szCs w:val="20"/>
+        </w:rPr>
+        <w:t>Texture</w:t>
+      </w:r>
+      <w:proofErr w:type="spellEnd"/>
+      <w:r>
+        <w:rPr>
+          <w:rFonts w:ascii="Courier New" w:hAnsi="Courier New" w:cs="Courier New"/>
+          <w:sz w:val="20"/>
+          <w:szCs w:val="20"/>
+        </w:rPr>
+        <w:t xml:space="preserve">: </w:t>
+      </w:r>
+      <w:r>
+        <w:rPr>
+          <w:rFonts w:ascii="Courier New" w:hAnsi="Courier New" w:cs="Courier New"/>
+          <w:b/>
+          <w:sz w:val="20"/>
+          <w:szCs w:val="20"/>
+        </w:rPr>
+        <w:t>“star1”</w:t>
+      </w:r>
+      <w:r>
+        <w:rPr>
+          <w:rFonts w:ascii="Courier New" w:hAnsi="Courier New" w:cs="Courier New"/>
+          <w:sz w:val="20"/>
+          <w:szCs w:val="20"/>
+        </w:rPr>
+        <w:t xml:space="preserve"> </w:t>
+      </w:r>
+      <w:r>
+        <w:rPr>
+          <w:rFonts w:ascii="Courier New" w:hAnsi="Courier New" w:cs="Courier New"/>
+          <w:sz w:val="20"/>
+          <w:szCs w:val="20"/>
+        </w:rPr>
+        <w:br/>
+      </w:r>
+      <w:r>
+        <w:rPr>
+          <w:rFonts w:ascii="Courier New" w:hAnsi="Courier New" w:cs="Courier New"/>
+          <w:sz w:val="20"/>
+          <w:szCs w:val="20"/>
+        </w:rPr>
+        <w:t>(uit de Graphics/</w:t>
+      </w:r>
+      <w:proofErr w:type="spellStart"/>
+      <w:r>
+        <w:rPr>
+          <w:rFonts w:ascii="Courier New" w:hAnsi="Courier New" w:cs="Courier New"/>
+          <w:sz w:val="20"/>
+          <w:szCs w:val="20"/>
+        </w:rPr>
+        <w:t>Effects</w:t>
+      </w:r>
+      <w:proofErr w:type="spellEnd"/>
+      <w:r>
+        <w:rPr>
+          <w:rFonts w:ascii="Courier New" w:hAnsi="Courier New" w:cs="Courier New"/>
+          <w:sz w:val="20"/>
+          <w:szCs w:val="20"/>
+        </w:rPr>
+        <w:t xml:space="preserve"> folder)</w:t>
+      </w:r>
+      <w:r>
+        <w:br/>
+      </w:r>
+      <w:r>
+        <w:br/>
+      </w:r>
+      <w:r>
+        <w:br/>
+      </w:r>
+      <w:r>
+        <w:br/>
+      </w:r>
+      <w:r>
+        <w:br/>
+      </w:r>
+    </w:p>
+    <w:p>
+      <w:pPr>
+        <w:pStyle w:val="Lijstalinea"/>
+        <w:numPr>
+          <w:ilvl w:val="0"/>
+          <w:numId w:val="1"/>
+        </w:numPr>
+      </w:pPr>
       <w:r>
         <w:rPr>
           <w:noProof/>
           <w:lang w:eastAsia="nl-NL"/>
         </w:rPr>
         <w:drawing>
-          <wp:inline distT="0" distB="0" distL="0" distR="0" wp14:anchorId="155DFCC2" wp14:editId="34ED04D3">
+          <wp:anchor distT="0" distB="0" distL="114300" distR="114300" simplePos="0" relativeHeight="251662336" behindDoc="0" locked="0" layoutInCell="1" allowOverlap="1">
+            <wp:simplePos x="0" y="0"/>
+            <wp:positionH relativeFrom="column">
+              <wp:posOffset>3310255</wp:posOffset>
+            </wp:positionH>
+            <wp:positionV relativeFrom="paragraph">
+              <wp:posOffset>6350</wp:posOffset>
+            </wp:positionV>
             <wp:extent cx="2495898" cy="847843"/>
             <wp:effectExtent l="0" t="0" r="0" b="9525"/>
+            <wp:wrapSquare wrapText="bothSides"/>
             <wp:docPr id="6" name="Afbeelding 6"/>
             <wp:cNvGraphicFramePr>
               <a:graphicFrameLocks xmlns:a="http://schemas.openxmlformats.org/drawingml/2006/main" noChangeAspect="1"/>
@@ -314,7 +1028,13 @@
                     <pic:cNvPicPr/>
                   </pic:nvPicPr>
                   <pic:blipFill>
-                    <a:blip r:embed="rId12"/>
+                    <a:blip r:embed="rId12">
+                      <a:extLst>
+                        <a:ext uri="{28A0092B-C50C-407E-A947-70E740481C1C}">
+                          <a14:useLocalDpi xmlns:a14="http://schemas.microsoft.com/office/drawing/2010/main" val="0"/>
+                        </a:ext>
+                      </a:extLst>
+                    </a:blip>
                     <a:stretch>
                       <a:fillRect/>
                     </a:stretch>
@@ -331,63 +1051,68 @@
                 </pic:pic>
               </a:graphicData>
             </a:graphic>
-          </wp:inline>
+          </wp:anchor>
         </w:drawing>
       </w:r>
-    </w:p>
-    <w:p>
+      <w:r>
+        <w:t>Koppel dit nieuwe materiaal aan het “</w:t>
+      </w:r>
+      <w:proofErr w:type="spellStart"/>
+      <w:r>
+        <w:t>Particle</w:t>
+      </w:r>
+      <w:proofErr w:type="spellEnd"/>
+      <w:r>
+        <w:t xml:space="preserve"> System” dat we hebben gemaakt onder “</w:t>
+      </w:r>
+      <w:proofErr w:type="spellStart"/>
+      <w:r>
+        <w:t>Renderer</w:t>
+      </w:r>
+      <w:proofErr w:type="spellEnd"/>
+      <w:r>
+        <w:t xml:space="preserve"> – </w:t>
+      </w:r>
+      <w:proofErr w:type="spellStart"/>
+      <w:r>
+        <w:t>Material</w:t>
+      </w:r>
+      <w:proofErr w:type="spellEnd"/>
+      <w:r>
+        <w:t>”.</w:t>
+      </w:r>
+      <w:r>
+        <w:br/>
+      </w:r>
+      <w:r>
+        <w:br/>
+      </w:r>
+    </w:p>
+    <w:p>
+      <w:pPr>
+        <w:pStyle w:val="Lijstalinea"/>
+        <w:numPr>
+          <w:ilvl w:val="0"/>
+          <w:numId w:val="1"/>
+        </w:numPr>
+      </w:pPr>
       <w:r>
         <w:rPr>
           <w:noProof/>
           <w:lang w:eastAsia="nl-NL"/>
         </w:rPr>
         <w:drawing>
-          <wp:inline distT="0" distB="0" distL="0" distR="0" wp14:anchorId="4C8D3902" wp14:editId="13FE2760">
-            <wp:extent cx="1924319" cy="1114581"/>
-            <wp:effectExtent l="0" t="0" r="0" b="9525"/>
-            <wp:docPr id="7" name="Afbeelding 7"/>
-            <wp:cNvGraphicFramePr>
-              <a:graphicFrameLocks xmlns:a="http://schemas.openxmlformats.org/drawingml/2006/main" noChangeAspect="1"/>
-            </wp:cNvGraphicFramePr>
-            <a:graphic xmlns:a="http://schemas.openxmlformats.org/drawingml/2006/main">
-              <a:graphicData uri="http://schemas.openxmlformats.org/drawingml/2006/picture">
-                <pic:pic xmlns:pic="http://schemas.openxmlformats.org/drawingml/2006/picture">
-                  <pic:nvPicPr>
-                    <pic:cNvPr id="1" name=""/>
-                    <pic:cNvPicPr/>
-                  </pic:nvPicPr>
-                  <pic:blipFill>
-                    <a:blip r:embed="rId13"/>
-                    <a:stretch>
-                      <a:fillRect/>
-                    </a:stretch>
-                  </pic:blipFill>
-                  <pic:spPr>
-                    <a:xfrm>
-                      <a:off x="0" y="0"/>
-                      <a:ext cx="1924319" cy="1114581"/>
-                    </a:xfrm>
-                    <a:prstGeom prst="rect">
-                      <a:avLst/>
-                    </a:prstGeom>
-                  </pic:spPr>
-                </pic:pic>
-              </a:graphicData>
-            </a:graphic>
-          </wp:inline>
-        </w:drawing>
-      </w:r>
-    </w:p>
-    <w:p>
-      <w:r>
-        <w:rPr>
-          <w:noProof/>
-          <w:lang w:eastAsia="nl-NL"/>
-        </w:rPr>
-        <w:drawing>
-          <wp:inline distT="0" distB="0" distL="0" distR="0" wp14:anchorId="14AC3898" wp14:editId="640464D8">
+          <wp:anchor distT="0" distB="0" distL="114300" distR="114300" simplePos="0" relativeHeight="251663360" behindDoc="0" locked="0" layoutInCell="1" allowOverlap="1">
+            <wp:simplePos x="0" y="0"/>
+            <wp:positionH relativeFrom="column">
+              <wp:posOffset>3881755</wp:posOffset>
+            </wp:positionH>
+            <wp:positionV relativeFrom="paragraph">
+              <wp:posOffset>518160</wp:posOffset>
+            </wp:positionV>
             <wp:extent cx="1924319" cy="1047896"/>
             <wp:effectExtent l="0" t="0" r="0" b="0"/>
+            <wp:wrapSquare wrapText="bothSides"/>
             <wp:docPr id="8" name="Afbeelding 8"/>
             <wp:cNvGraphicFramePr>
               <a:graphicFrameLocks xmlns:a="http://schemas.openxmlformats.org/drawingml/2006/main" noChangeAspect="1"/>
@@ -400,7 +1125,13 @@
                     <pic:cNvPicPr/>
                   </pic:nvPicPr>
                   <pic:blipFill>
-                    <a:blip r:embed="rId14"/>
+                    <a:blip r:embed="rId13">
+                      <a:extLst>
+                        <a:ext uri="{28A0092B-C50C-407E-A947-70E740481C1C}">
+                          <a14:useLocalDpi xmlns:a14="http://schemas.microsoft.com/office/drawing/2010/main" val="0"/>
+                        </a:ext>
+                      </a:extLst>
+                    </a:blip>
                     <a:stretch>
                       <a:fillRect/>
                     </a:stretch>
@@ -417,8 +1148,141 @@
                 </pic:pic>
               </a:graphicData>
             </a:graphic>
-          </wp:inline>
+          </wp:anchor>
         </w:drawing>
+      </w:r>
+      <w:r>
+        <w:t xml:space="preserve">Sleep het </w:t>
+      </w:r>
+      <w:proofErr w:type="spellStart"/>
+      <w:r>
+        <w:t>GameObject</w:t>
+      </w:r>
+      <w:proofErr w:type="spellEnd"/>
+      <w:r>
+        <w:t xml:space="preserve"> “Stars” nu vanuit de “</w:t>
+      </w:r>
+      <w:proofErr w:type="spellStart"/>
+      <w:r>
+        <w:t>Hierarchy</w:t>
+      </w:r>
+      <w:proofErr w:type="spellEnd"/>
+      <w:r>
+        <w:t>” naar de “</w:t>
+      </w:r>
+      <w:proofErr w:type="spellStart"/>
+      <w:r>
+        <w:t>Prefabs</w:t>
+      </w:r>
+      <w:proofErr w:type="spellEnd"/>
+      <w:r>
+        <w:t xml:space="preserve">” folder. Dit zorgt ervoor dat we dit </w:t>
+      </w:r>
+      <w:proofErr w:type="spellStart"/>
+      <w:r>
+        <w:t>GameObject</w:t>
+      </w:r>
+      <w:proofErr w:type="spellEnd"/>
+      <w:r>
+        <w:t xml:space="preserve"> makkelijk kunnen hergebruiken.</w:t>
+      </w:r>
+      <w:r>
+        <w:br/>
+      </w:r>
+    </w:p>
+    <w:p>
+      <w:pPr>
+        <w:pStyle w:val="Lijstalinea"/>
+        <w:numPr>
+          <w:ilvl w:val="0"/>
+          <w:numId w:val="1"/>
+        </w:numPr>
+      </w:pPr>
+      <w:r>
+        <w:t xml:space="preserve">Zoals je ziet hebben we al een </w:t>
+      </w:r>
+      <w:proofErr w:type="spellStart"/>
+      <w:r>
+        <w:t>GameObject</w:t>
+      </w:r>
+      <w:proofErr w:type="spellEnd"/>
+      <w:r>
+        <w:t xml:space="preserve"> in de “</w:t>
+      </w:r>
+      <w:proofErr w:type="spellStart"/>
+      <w:r>
+        <w:t>Prefabs</w:t>
+      </w:r>
+      <w:proofErr w:type="spellEnd"/>
+      <w:r>
+        <w:t>” folder, genaamd “</w:t>
+      </w:r>
+      <w:proofErr w:type="spellStart"/>
+      <w:r>
+        <w:t>SmallRocks</w:t>
+      </w:r>
+      <w:proofErr w:type="spellEnd"/>
+      <w:r>
+        <w:t>”. Dit doet bijna hetzelfde als ons eigen “Stars” maar nu moet stenen in plaats van sterren. Sleep “</w:t>
+      </w:r>
+      <w:proofErr w:type="spellStart"/>
+      <w:r>
+        <w:t>SmallRocks</w:t>
+      </w:r>
+      <w:proofErr w:type="spellEnd"/>
+      <w:r>
+        <w:t>”</w:t>
+      </w:r>
+      <w:r>
+        <w:t xml:space="preserve"> naar de </w:t>
+      </w:r>
+      <w:proofErr w:type="spellStart"/>
+      <w:r>
+        <w:t>Main</w:t>
+      </w:r>
+      <w:proofErr w:type="spellEnd"/>
+      <w:r>
+        <w:t xml:space="preserve"> Camera zodat het onder “Stars” komt te staan.</w:t>
+      </w:r>
+      <w:r>
+        <w:br/>
+      </w:r>
+    </w:p>
+    <w:p>
+      <w:pPr>
+        <w:pStyle w:val="Lijstalinea"/>
+        <w:numPr>
+          <w:ilvl w:val="0"/>
+          <w:numId w:val="1"/>
+        </w:numPr>
+      </w:pPr>
+      <w:r>
+        <w:t>Probeer het spel uit. Nu hebben we een mooie bewegende achtergrond, alleen kunnen we zelf nog niet veel doen. Dat wordt het onderwerp van de volgende opdracht.</w:t>
+      </w:r>
+      <w:r>
+        <w:br/>
+      </w:r>
+    </w:p>
+    <w:p/>
+    <w:p/>
+    <w:p/>
+    <w:p/>
+    <w:p/>
+    <w:p/>
+    <w:p/>
+    <w:p/>
+    <w:p/>
+    <w:p>
+      <w:pPr>
+        <w:rPr>
+          <w:rFonts w:asciiTheme="majorHAnsi" w:eastAsiaTheme="majorEastAsia" w:hAnsiTheme="majorHAnsi" w:cstheme="majorBidi"/>
+          <w:color w:val="2E74B5" w:themeColor="accent1" w:themeShade="BF"/>
+          <w:sz w:val="26"/>
+          <w:szCs w:val="26"/>
+        </w:rPr>
+      </w:pPr>
+      <w:r>
+        <w:br w:type="page"/>
       </w:r>
     </w:p>
     <w:p>
@@ -430,16 +1294,37 @@
         <w:t>Opdracht 2 – De speler</w:t>
       </w:r>
     </w:p>
-    <w:p>
+    <w:p/>
+    <w:p>
+      <w:r>
+        <w:t>Als tweede stap gaan we het ruimteschip van de speler bouwen. Na deze opdracht kunnen we met ons eigen schip rondvliegen in de achtergrond die we al hebben.</w:t>
+      </w:r>
+    </w:p>
+    <w:p>
+      <w:pPr>
+        <w:pStyle w:val="Lijstalinea"/>
+        <w:numPr>
+          <w:ilvl w:val="0"/>
+          <w:numId w:val="2"/>
+        </w:numPr>
+      </w:pPr>
       <w:r>
         <w:rPr>
           <w:noProof/>
           <w:lang w:eastAsia="nl-NL"/>
         </w:rPr>
         <w:drawing>
-          <wp:inline distT="0" distB="0" distL="0" distR="0" wp14:anchorId="13ECA0EF" wp14:editId="686A766C">
+          <wp:anchor distT="0" distB="0" distL="114300" distR="114300" simplePos="0" relativeHeight="251664384" behindDoc="0" locked="0" layoutInCell="1" allowOverlap="1">
+            <wp:simplePos x="0" y="0"/>
+            <wp:positionH relativeFrom="column">
+              <wp:posOffset>3138805</wp:posOffset>
+            </wp:positionH>
+            <wp:positionV relativeFrom="paragraph">
+              <wp:posOffset>22860</wp:posOffset>
+            </wp:positionV>
             <wp:extent cx="2638793" cy="3200847"/>
             <wp:effectExtent l="0" t="0" r="0" b="0"/>
+            <wp:wrapSquare wrapText="bothSides"/>
             <wp:docPr id="9" name="Afbeelding 9"/>
             <wp:cNvGraphicFramePr>
               <a:graphicFrameLocks xmlns:a="http://schemas.openxmlformats.org/drawingml/2006/main" noChangeAspect="1"/>
@@ -452,7 +1337,13 @@
                     <pic:cNvPicPr/>
                   </pic:nvPicPr>
                   <pic:blipFill>
-                    <a:blip r:embed="rId15"/>
+                    <a:blip r:embed="rId14">
+                      <a:extLst>
+                        <a:ext uri="{28A0092B-C50C-407E-A947-70E740481C1C}">
+                          <a14:useLocalDpi xmlns:a14="http://schemas.microsoft.com/office/drawing/2010/main" val="0"/>
+                        </a:ext>
+                      </a:extLst>
+                    </a:blip>
                     <a:stretch>
                       <a:fillRect/>
                     </a:stretch>
@@ -469,20 +1360,108 @@
                 </pic:pic>
               </a:graphicData>
             </a:graphic>
-          </wp:inline>
+          </wp:anchor>
         </w:drawing>
       </w:r>
-    </w:p>
-    <w:p>
+      <w:r>
+        <w:t>Zoek in de folder “Graphics\</w:t>
+      </w:r>
+      <w:proofErr w:type="spellStart"/>
+      <w:r>
+        <w:t>Player</w:t>
+      </w:r>
+      <w:proofErr w:type="spellEnd"/>
+      <w:r>
+        <w:t xml:space="preserve">” het plaatje op met de naam “playerShip2_orange” en sleep het naar de scene. Dit maakt er een </w:t>
+      </w:r>
+      <w:proofErr w:type="spellStart"/>
+      <w:r>
+        <w:t>GameObject</w:t>
+      </w:r>
+      <w:proofErr w:type="spellEnd"/>
+      <w:r>
+        <w:t xml:space="preserve"> van met een “</w:t>
+      </w:r>
+      <w:proofErr w:type="spellStart"/>
+      <w:r>
+        <w:t>Transform</w:t>
+      </w:r>
+      <w:proofErr w:type="spellEnd"/>
+      <w:r>
+        <w:t xml:space="preserve">” en een “Sprite </w:t>
+      </w:r>
+      <w:proofErr w:type="spellStart"/>
+      <w:r>
+        <w:t>Renderer</w:t>
+      </w:r>
+      <w:proofErr w:type="spellEnd"/>
+      <w:r>
+        <w:t>”. Pas de naam aan naar “</w:t>
+      </w:r>
+      <w:proofErr w:type="spellStart"/>
+      <w:r>
+        <w:t>Player</w:t>
+      </w:r>
+      <w:proofErr w:type="spellEnd"/>
+      <w:r>
+        <w:t>” in vul de positie in zoals in het plaatje hiernaast.</w:t>
+      </w:r>
+      <w:r>
+        <w:br/>
+      </w:r>
+      <w:r>
+        <w:br/>
+      </w:r>
+      <w:r>
+        <w:br/>
+      </w:r>
+      <w:r>
+        <w:br/>
+      </w:r>
+      <w:r>
+        <w:br/>
+      </w:r>
+      <w:r>
+        <w:br/>
+      </w:r>
+      <w:r>
+        <w:br/>
+      </w:r>
+      <w:r>
+        <w:br/>
+      </w:r>
+      <w:r>
+        <w:br/>
+      </w:r>
+      <w:r>
+        <w:br/>
+      </w:r>
+    </w:p>
+    <w:p>
+      <w:pPr>
+        <w:pStyle w:val="Lijstalinea"/>
+        <w:numPr>
+          <w:ilvl w:val="0"/>
+          <w:numId w:val="2"/>
+        </w:numPr>
+      </w:pPr>
       <w:r>
         <w:rPr>
           <w:noProof/>
           <w:lang w:eastAsia="nl-NL"/>
         </w:rPr>
         <w:drawing>
-          <wp:inline distT="0" distB="0" distL="0" distR="0" wp14:anchorId="2111E340" wp14:editId="4D6665A2">
+          <wp:anchor distT="0" distB="0" distL="114300" distR="114300" simplePos="0" relativeHeight="251665408" behindDoc="0" locked="0" layoutInCell="1" allowOverlap="1">
+            <wp:simplePos x="0" y="0"/>
+            <wp:positionH relativeFrom="column">
+              <wp:posOffset>3148330</wp:posOffset>
+            </wp:positionH>
+            <wp:positionV relativeFrom="paragraph">
+              <wp:posOffset>24765</wp:posOffset>
+            </wp:positionV>
             <wp:extent cx="2629267" cy="2476846"/>
             <wp:effectExtent l="0" t="0" r="0" b="0"/>
+            <wp:wrapSquare wrapText="bothSides"/>
             <wp:docPr id="10" name="Afbeelding 10"/>
             <wp:cNvGraphicFramePr>
               <a:graphicFrameLocks xmlns:a="http://schemas.openxmlformats.org/drawingml/2006/main" noChangeAspect="1"/>
@@ -495,7 +1474,13 @@
                     <pic:cNvPicPr/>
                   </pic:nvPicPr>
                   <pic:blipFill>
-                    <a:blip r:embed="rId16"/>
+                    <a:blip r:embed="rId15">
+                      <a:extLst>
+                        <a:ext uri="{28A0092B-C50C-407E-A947-70E740481C1C}">
+                          <a14:useLocalDpi xmlns:a14="http://schemas.microsoft.com/office/drawing/2010/main" val="0"/>
+                        </a:ext>
+                      </a:extLst>
+                    </a:blip>
                     <a:stretch>
                       <a:fillRect/>
                     </a:stretch>
@@ -512,20 +1497,100 @@
                 </pic:pic>
               </a:graphicData>
             </a:graphic>
-          </wp:inline>
+          </wp:anchor>
         </w:drawing>
       </w:r>
-    </w:p>
-    <w:p>
+      <w:r>
+        <w:t xml:space="preserve">Voeg een “RigidBody2D” toe. Dit is een component die </w:t>
+      </w:r>
+      <w:proofErr w:type="gramStart"/>
+      <w:r>
+        <w:t>er voor</w:t>
+      </w:r>
+      <w:proofErr w:type="gramEnd"/>
+      <w:r>
+        <w:t xml:space="preserve"> zorgt dat we de snelheid en acceleratie een </w:t>
+      </w:r>
+      <w:proofErr w:type="spellStart"/>
+      <w:r>
+        <w:t>GameObject</w:t>
+      </w:r>
+      <w:proofErr w:type="spellEnd"/>
+      <w:r>
+        <w:t xml:space="preserve"> kunnen regelen.</w:t>
+      </w:r>
+      <w:r>
+        <w:br/>
+      </w:r>
+      <w:r>
+        <w:br/>
+      </w:r>
+      <w:r>
+        <w:br/>
+      </w:r>
+      <w:r>
+        <w:br/>
+      </w:r>
+      <w:r>
+        <w:br/>
+      </w:r>
+      <w:r>
+        <w:br/>
+      </w:r>
+      <w:r>
+        <w:br/>
+      </w:r>
+      <w:r>
+        <w:br/>
+      </w:r>
+      <w:r>
+        <w:br/>
+      </w:r>
+      <w:r>
+        <w:br/>
+      </w:r>
+    </w:p>
+    <w:p>
+      <w:pPr>
+        <w:pStyle w:val="Lijstalinea"/>
+        <w:numPr>
+          <w:ilvl w:val="0"/>
+          <w:numId w:val="2"/>
+        </w:numPr>
+      </w:pPr>
+      <w:r>
+        <w:t>Start het spel nu, wat gebeurt er?</w:t>
+      </w:r>
+      <w:r>
+        <w:br/>
+      </w:r>
+    </w:p>
+    <w:p>
+      <w:pPr>
+        <w:pStyle w:val="Lijstalinea"/>
+        <w:numPr>
+          <w:ilvl w:val="0"/>
+          <w:numId w:val="2"/>
+        </w:numPr>
+      </w:pPr>
+      <w:bookmarkStart w:id="0" w:name="_GoBack"/>
       <w:r>
         <w:rPr>
           <w:noProof/>
           <w:lang w:eastAsia="nl-NL"/>
         </w:rPr>
         <w:drawing>
-          <wp:inline distT="0" distB="0" distL="0" distR="0" wp14:anchorId="53EEB690" wp14:editId="016E31EE">
+          <wp:anchor distT="0" distB="0" distL="114300" distR="114300" simplePos="0" relativeHeight="251666432" behindDoc="0" locked="0" layoutInCell="1" allowOverlap="1">
+            <wp:simplePos x="0" y="0"/>
+            <wp:positionH relativeFrom="column">
+              <wp:posOffset>3215006</wp:posOffset>
+            </wp:positionH>
+            <wp:positionV relativeFrom="paragraph">
+              <wp:posOffset>4445</wp:posOffset>
+            </wp:positionV>
             <wp:extent cx="2562583" cy="571580"/>
             <wp:effectExtent l="0" t="0" r="0" b="0"/>
+            <wp:wrapSquare wrapText="bothSides"/>
             <wp:docPr id="11" name="Afbeelding 11"/>
             <wp:cNvGraphicFramePr>
               <a:graphicFrameLocks xmlns:a="http://schemas.openxmlformats.org/drawingml/2006/main" noChangeAspect="1"/>
@@ -538,7 +1603,13 @@
                     <pic:cNvPicPr/>
                   </pic:nvPicPr>
                   <pic:blipFill>
-                    <a:blip r:embed="rId17"/>
+                    <a:blip r:embed="rId16">
+                      <a:extLst>
+                        <a:ext uri="{28A0092B-C50C-407E-A947-70E740481C1C}">
+                          <a14:useLocalDpi xmlns:a14="http://schemas.microsoft.com/office/drawing/2010/main" val="0"/>
+                        </a:ext>
+                      </a:extLst>
+                    </a:blip>
                     <a:stretch>
                       <a:fillRect/>
                     </a:stretch>
@@ -555,21 +1626,53 @@
                 </pic:pic>
               </a:graphicData>
             </a:graphic>
-          </wp:inline>
+          </wp:anchor>
         </w:drawing>
       </w:r>
-    </w:p>
-    <w:p>
-      <w:r>
-        <w:rPr>
-          <w:noProof/>
-          <w:lang w:eastAsia="nl-NL"/>
-        </w:rPr>
+      <w:bookmarkEnd w:id="0"/>
+      <w:r>
+        <w:t>Naast snelheid regelt een “RigidBody2D” ook dingen als zwaartekracht voor ons. Dat hebben we in een ruimtespel niet nodig, dus zet “</w:t>
+      </w:r>
+      <w:proofErr w:type="spellStart"/>
+      <w:r>
+        <w:t>Gravity</w:t>
+      </w:r>
+      <w:proofErr w:type="spellEnd"/>
+      <w:r>
+        <w:t xml:space="preserve"> </w:t>
+      </w:r>
+      <w:proofErr w:type="spellStart"/>
+      <w:r>
+        <w:t>Scale</w:t>
+      </w:r>
+      <w:proofErr w:type="spellEnd"/>
+      <w:r>
+        <w:t>” op 0.</w:t>
+      </w:r>
+    </w:p>
+    <w:p>
+      <w:pPr>
+        <w:pStyle w:val="Lijstalinea"/>
+        <w:numPr>
+          <w:ilvl w:val="0"/>
+          <w:numId w:val="2"/>
+        </w:numPr>
+      </w:pPr>
+      <w:r>
+        <w:lastRenderedPageBreak/>
         <w:drawing>
-          <wp:inline distT="0" distB="0" distL="0" distR="0" wp14:anchorId="2247FAFE" wp14:editId="0D7AEE91">
-            <wp:extent cx="2638793" cy="1819529"/>
-            <wp:effectExtent l="0" t="0" r="9525" b="9525"/>
-            <wp:docPr id="12" name="Afbeelding 12"/>
+          <wp:anchor distT="0" distB="0" distL="114300" distR="114300" simplePos="0" relativeHeight="251667456" behindDoc="0" locked="0" layoutInCell="1" allowOverlap="1">
+            <wp:simplePos x="0" y="0"/>
+            <wp:positionH relativeFrom="column">
+              <wp:posOffset>3176905</wp:posOffset>
+            </wp:positionH>
+            <wp:positionV relativeFrom="paragraph">
+              <wp:posOffset>0</wp:posOffset>
+            </wp:positionV>
+            <wp:extent cx="2638793" cy="1781424"/>
+            <wp:effectExtent l="0" t="0" r="0" b="9525"/>
+            <wp:wrapSquare wrapText="bothSides"/>
+            <wp:docPr id="39" name="Afbeelding 39"/>
             <wp:cNvGraphicFramePr>
               <a:graphicFrameLocks xmlns:a="http://schemas.openxmlformats.org/drawingml/2006/main" noChangeAspect="1"/>
             </wp:cNvGraphicFramePr>
@@ -581,7 +1684,13 @@
                     <pic:cNvPicPr/>
                   </pic:nvPicPr>
                   <pic:blipFill>
-                    <a:blip r:embed="rId18"/>
+                    <a:blip r:embed="rId17">
+                      <a:extLst>
+                        <a:ext uri="{28A0092B-C50C-407E-A947-70E740481C1C}">
+                          <a14:useLocalDpi xmlns:a14="http://schemas.microsoft.com/office/drawing/2010/main" val="0"/>
+                        </a:ext>
+                      </a:extLst>
+                    </a:blip>
                     <a:stretch>
                       <a:fillRect/>
                     </a:stretch>
@@ -589,7 +1698,7 @@
                   <pic:spPr>
                     <a:xfrm>
                       <a:off x="0" y="0"/>
-                      <a:ext cx="2638793" cy="1819529"/>
+                      <a:ext cx="2638793" cy="1781424"/>
                     </a:xfrm>
                     <a:prstGeom prst="rect">
                       <a:avLst/>
@@ -598,21 +1707,65 @@
                 </pic:pic>
               </a:graphicData>
             </a:graphic>
-          </wp:inline>
+          </wp:anchor>
         </w:drawing>
       </w:r>
-    </w:p>
-    <w:p>
-      <w:r>
-        <w:rPr>
-          <w:noProof/>
-          <w:lang w:eastAsia="nl-NL"/>
-        </w:rPr>
-        <w:lastRenderedPageBreak/>
+      <w:r>
+        <w:t xml:space="preserve">Voeg ook een “BoxCollider2D” toe. Deze component (en alle andere “Collider” componenten) worden gebruikt om te bepalen of </w:t>
+      </w:r>
+      <w:r>
+        <w:t>objecten in het spel elkaar raken.</w:t>
+      </w:r>
+      <w:r>
+        <w:br/>
+        <w:t>Zorg dat “Is Trigger” is aangevinkt en dat de “Offset” en “</w:t>
+      </w:r>
+      <w:proofErr w:type="spellStart"/>
+      <w:r>
+        <w:t>Size</w:t>
+      </w:r>
+      <w:proofErr w:type="spellEnd"/>
+      <w:r>
+        <w:t>” zijn ingevuld zoals in de afbeelding hiernaast.</w:t>
+      </w:r>
+      <w:r>
+        <w:br/>
+      </w:r>
+      <w:r>
+        <w:br/>
+      </w:r>
+      <w:r>
+        <w:br/>
+      </w:r>
+      <w:r>
+        <w:br/>
+      </w:r>
+    </w:p>
+    <w:p>
+      <w:pPr>
+        <w:pStyle w:val="Lijstalinea"/>
+        <w:numPr>
+          <w:ilvl w:val="0"/>
+          <w:numId w:val="2"/>
+        </w:numPr>
+      </w:pPr>
+      <w:r>
+        <w:rPr>
+          <w:noProof/>
+          <w:lang w:eastAsia="nl-NL"/>
+        </w:rPr>
         <w:drawing>
-          <wp:inline distT="0" distB="0" distL="0" distR="0" wp14:anchorId="0716B65C" wp14:editId="4ECB8F92">
+          <wp:anchor distT="0" distB="0" distL="114300" distR="114300" simplePos="0" relativeHeight="251668480" behindDoc="0" locked="0" layoutInCell="1" allowOverlap="1">
+            <wp:simplePos x="0" y="0"/>
+            <wp:positionH relativeFrom="column">
+              <wp:posOffset>328930</wp:posOffset>
+            </wp:positionH>
+            <wp:positionV relativeFrom="paragraph">
+              <wp:posOffset>793115</wp:posOffset>
+            </wp:positionV>
             <wp:extent cx="5487166" cy="2981741"/>
             <wp:effectExtent l="0" t="0" r="0" b="9525"/>
+            <wp:wrapSquare wrapText="bothSides"/>
             <wp:docPr id="13" name="Afbeelding 13"/>
             <wp:cNvGraphicFramePr>
               <a:graphicFrameLocks xmlns:a="http://schemas.openxmlformats.org/drawingml/2006/main" noChangeAspect="1"/>
@@ -625,7 +1778,13 @@
                     <pic:cNvPicPr/>
                   </pic:nvPicPr>
                   <pic:blipFill>
-                    <a:blip r:embed="rId19"/>
+                    <a:blip r:embed="rId18">
+                      <a:extLst>
+                        <a:ext uri="{28A0092B-C50C-407E-A947-70E740481C1C}">
+                          <a14:useLocalDpi xmlns:a14="http://schemas.microsoft.com/office/drawing/2010/main" val="0"/>
+                        </a:ext>
+                      </a:extLst>
+                    </a:blip>
                     <a:stretch>
                       <a:fillRect/>
                     </a:stretch>
@@ -642,13 +1801,89 @@
                 </pic:pic>
               </a:graphicData>
             </a:graphic>
-          </wp:inline>
+          </wp:anchor>
         </w:drawing>
       </w:r>
-    </w:p>
-    <w:bookmarkStart w:id="0" w:name="_MON_1555958120"/>
-    <w:bookmarkEnd w:id="0"/>
-    <w:p>
+      <w:r>
+        <w:t xml:space="preserve">Nu moeten we </w:t>
+      </w:r>
+      <w:proofErr w:type="gramStart"/>
+      <w:r>
+        <w:t>er voor</w:t>
+      </w:r>
+      <w:proofErr w:type="gramEnd"/>
+      <w:r>
+        <w:t xml:space="preserve"> gaan zorgen dat we het ruimteschip kunnen besturen. Om dat te doen hebben we een script nodig. Maak een nieuwe folder “Scripts” aan onder “Assets” en voeg daar een “C# script” aan toe. Noem dit script “</w:t>
+      </w:r>
+      <w:proofErr w:type="spellStart"/>
+      <w:r>
+        <w:t>PlayerScript</w:t>
+      </w:r>
+      <w:proofErr w:type="spellEnd"/>
+      <w:r>
+        <w:t xml:space="preserve">”. Als alles goed is gegaan ziet je project </w:t>
+      </w:r>
+      <w:proofErr w:type="gramStart"/>
+      <w:r>
+        <w:t>er uit</w:t>
+      </w:r>
+      <w:proofErr w:type="gramEnd"/>
+      <w:r>
+        <w:t xml:space="preserve"> zoals in dit plaatje:</w:t>
+      </w:r>
+      <w:r>
+        <w:br/>
+      </w:r>
+    </w:p>
+    <w:p>
+      <w:r>
+        <w:br w:type="page"/>
+      </w:r>
+    </w:p>
+    <w:p>
+      <w:pPr>
+        <w:pStyle w:val="Lijstalinea"/>
+        <w:numPr>
+          <w:ilvl w:val="0"/>
+          <w:numId w:val="2"/>
+        </w:numPr>
+      </w:pPr>
+      <w:r>
+        <w:lastRenderedPageBreak/>
+        <w:t>Dubbelklik op “</w:t>
+      </w:r>
+      <w:proofErr w:type="spellStart"/>
+      <w:r>
+        <w:t>PlayerScript</w:t>
+      </w:r>
+      <w:proofErr w:type="spellEnd"/>
+      <w:r>
+        <w:t xml:space="preserve">”. Dit opent het script in de editor die in </w:t>
+      </w:r>
+      <w:proofErr w:type="spellStart"/>
+      <w:r>
+        <w:t>Unity</w:t>
+      </w:r>
+      <w:proofErr w:type="spellEnd"/>
+      <w:r>
+        <w:t xml:space="preserve"> is ingesteld. </w:t>
+      </w:r>
+      <w:r>
+        <w:t xml:space="preserve">Vervang de inhoud die </w:t>
+      </w:r>
+      <w:proofErr w:type="spellStart"/>
+      <w:r>
+        <w:t>Unity</w:t>
+      </w:r>
+      <w:proofErr w:type="spellEnd"/>
+      <w:r>
+        <w:t xml:space="preserve"> automatisch heeft gemaakt door de volgende code:</w:t>
+      </w:r>
+      <w:r>
+        <w:t xml:space="preserve"> </w:t>
+      </w:r>
+      <w:bookmarkStart w:id="1" w:name="_MON_1555958120"/>
+      <w:bookmarkEnd w:id="1"/>
       <w:r>
         <w:object w:dxaOrig="9072" w:dyaOrig="6720">
           <v:shapetype id="_x0000_t75" coordsize="21600,21600" o:spt="75" o:preferrelative="t" path="m@4@5l@4@11@9@11@9@5xe" filled="f" stroked="f">
@@ -670,23 +1905,41 @@
             <v:path o:extrusionok="f" gradientshapeok="t" o:connecttype="rect"/>
             <o:lock v:ext="edit" aspectratio="t"/>
           </v:shapetype>
-          <v:shape id="_x0000_i1025" type="#_x0000_t75" style="width:340.5pt;height:235.5pt" o:ole="">
-            <v:imagedata r:id="rId20" o:title="" cropbottom="4368f"/>
+          <v:shape id="_x0000_i1041" type="#_x0000_t75" style="width:340.5pt;height:235.5pt" o:ole="">
+            <v:imagedata r:id="rId19" o:title="" cropbottom="4368f"/>
           </v:shape>
-          <o:OLEObject Type="Embed" ProgID="Word.OpenDocumentText.12" ShapeID="_x0000_i1025" DrawAspect="Content" ObjectID="_1556042229" r:id="rId21"/>
+          <o:OLEObject Type="Embed" ProgID="Word.OpenDocumentText.12" ShapeID="_x0000_i1041" DrawAspect="Content" ObjectID="_1556047029" r:id="rId20"/>
         </w:object>
       </w:r>
-    </w:p>
-    <w:p>
+      <w:r>
+        <w:br/>
+      </w:r>
+    </w:p>
+    <w:p>
+      <w:pPr>
+        <w:pStyle w:val="Lijstalinea"/>
+        <w:numPr>
+          <w:ilvl w:val="0"/>
+          <w:numId w:val="2"/>
+        </w:numPr>
+      </w:pPr>
       <w:r>
         <w:rPr>
           <w:noProof/>
           <w:lang w:eastAsia="nl-NL"/>
         </w:rPr>
         <w:drawing>
-          <wp:inline distT="0" distB="0" distL="0" distR="0" wp14:anchorId="066C71C6" wp14:editId="16D9DEC4">
+          <wp:anchor distT="0" distB="0" distL="114300" distR="114300" simplePos="0" relativeHeight="251669504" behindDoc="0" locked="0" layoutInCell="1" allowOverlap="1">
+            <wp:simplePos x="0" y="0"/>
+            <wp:positionH relativeFrom="column">
+              <wp:posOffset>3129280</wp:posOffset>
+            </wp:positionH>
+            <wp:positionV relativeFrom="paragraph">
+              <wp:posOffset>10795</wp:posOffset>
+            </wp:positionV>
             <wp:extent cx="2638793" cy="590632"/>
             <wp:effectExtent l="0" t="0" r="9525" b="0"/>
+            <wp:wrapSquare wrapText="bothSides"/>
             <wp:docPr id="14" name="Afbeelding 14"/>
             <wp:cNvGraphicFramePr>
               <a:graphicFrameLocks xmlns:a="http://schemas.openxmlformats.org/drawingml/2006/main" noChangeAspect="1"/>
@@ -699,7 +1952,13 @@
                     <pic:cNvPicPr/>
                   </pic:nvPicPr>
                   <pic:blipFill>
-                    <a:blip r:embed="rId22"/>
+                    <a:blip r:embed="rId21">
+                      <a:extLst>
+                        <a:ext uri="{28A0092B-C50C-407E-A947-70E740481C1C}">
+                          <a14:useLocalDpi xmlns:a14="http://schemas.microsoft.com/office/drawing/2010/main" val="0"/>
+                        </a:ext>
+                      </a:extLst>
+                    </a:blip>
                     <a:stretch>
                       <a:fillRect/>
                     </a:stretch>
@@ -716,20 +1975,127 @@
                 </pic:pic>
               </a:graphicData>
             </a:graphic>
-          </wp:inline>
+          </wp:anchor>
         </w:drawing>
       </w:r>
-    </w:p>
-    <w:p>
+      <w:r>
+        <w:t>Koppel het script aan het “</w:t>
+      </w:r>
+      <w:proofErr w:type="spellStart"/>
+      <w:r>
+        <w:t>Player</w:t>
+      </w:r>
+      <w:proofErr w:type="spellEnd"/>
+      <w:r>
+        <w:t xml:space="preserve">” </w:t>
+      </w:r>
+      <w:proofErr w:type="spellStart"/>
+      <w:r>
+        <w:t>GameObject</w:t>
+      </w:r>
+      <w:proofErr w:type="spellEnd"/>
+      <w:r>
+        <w:t>. Nu kun je een nieuwe waarde invullen, namelijk “Speed”. Vul daar de waarde 6 in.</w:t>
+      </w:r>
+      <w:r>
+        <w:br/>
+      </w:r>
+    </w:p>
+    <w:p>
+      <w:pPr>
+        <w:pStyle w:val="Lijstalinea"/>
+        <w:numPr>
+          <w:ilvl w:val="0"/>
+          <w:numId w:val="2"/>
+        </w:numPr>
+      </w:pPr>
+      <w:r>
+        <w:t>Probeer het spel uit. Nu kun je het ruimteschip besturen met de pijltjestoetsen.</w:t>
+      </w:r>
+      <w:r>
+        <w:br/>
+      </w:r>
+    </w:p>
+    <w:p>
+      <w:pPr>
+        <w:pStyle w:val="Lijstalinea"/>
+        <w:numPr>
+          <w:ilvl w:val="0"/>
+          <w:numId w:val="2"/>
+        </w:numPr>
+      </w:pPr>
       <w:r>
         <w:rPr>
           <w:noProof/>
           <w:lang w:eastAsia="nl-NL"/>
         </w:rPr>
         <w:drawing>
-          <wp:inline distT="0" distB="0" distL="0" distR="0" wp14:anchorId="47A85599" wp14:editId="3BB4875B">
+          <wp:anchor distT="0" distB="0" distL="114300" distR="114300" simplePos="0" relativeHeight="251671552" behindDoc="0" locked="0" layoutInCell="1" allowOverlap="1">
+            <wp:simplePos x="0" y="0"/>
+            <wp:positionH relativeFrom="column">
+              <wp:posOffset>3262630</wp:posOffset>
+            </wp:positionH>
+            <wp:positionV relativeFrom="paragraph">
+              <wp:posOffset>1417955</wp:posOffset>
+            </wp:positionV>
+            <wp:extent cx="2505075" cy="2152650"/>
+            <wp:effectExtent l="0" t="0" r="9525" b="0"/>
+            <wp:wrapSquare wrapText="bothSides"/>
+            <wp:docPr id="17" name="Afbeelding 17"/>
+            <wp:cNvGraphicFramePr>
+              <a:graphicFrameLocks xmlns:a="http://schemas.openxmlformats.org/drawingml/2006/main" noChangeAspect="1"/>
+            </wp:cNvGraphicFramePr>
+            <a:graphic xmlns:a="http://schemas.openxmlformats.org/drawingml/2006/main">
+              <a:graphicData uri="http://schemas.openxmlformats.org/drawingml/2006/picture">
+                <pic:pic xmlns:pic="http://schemas.openxmlformats.org/drawingml/2006/picture">
+                  <pic:nvPicPr>
+                    <pic:cNvPr id="1" name=""/>
+                    <pic:cNvPicPr/>
+                  </pic:nvPicPr>
+                  <pic:blipFill>
+                    <a:blip r:embed="rId22">
+                      <a:extLst>
+                        <a:ext uri="{28A0092B-C50C-407E-A947-70E740481C1C}">
+                          <a14:useLocalDpi xmlns:a14="http://schemas.microsoft.com/office/drawing/2010/main" val="0"/>
+                        </a:ext>
+                      </a:extLst>
+                    </a:blip>
+                    <a:stretch>
+                      <a:fillRect/>
+                    </a:stretch>
+                  </pic:blipFill>
+                  <pic:spPr>
+                    <a:xfrm>
+                      <a:off x="0" y="0"/>
+                      <a:ext cx="2505075" cy="2152650"/>
+                    </a:xfrm>
+                    <a:prstGeom prst="rect">
+                      <a:avLst/>
+                    </a:prstGeom>
+                  </pic:spPr>
+                </pic:pic>
+              </a:graphicData>
+            </a:graphic>
+          </wp:anchor>
+        </w:drawing>
+      </w:r>
+      <w:r>
+        <w:rPr>
+          <w:noProof/>
+          <w:lang w:eastAsia="nl-NL"/>
+        </w:rPr>
+        <w:drawing>
+          <wp:anchor distT="0" distB="0" distL="114300" distR="114300" simplePos="0" relativeHeight="251670528" behindDoc="0" locked="0" layoutInCell="1" allowOverlap="1">
+            <wp:simplePos x="0" y="0"/>
+            <wp:positionH relativeFrom="column">
+              <wp:posOffset>3843655</wp:posOffset>
+            </wp:positionH>
+            <wp:positionV relativeFrom="paragraph">
+              <wp:posOffset>17780</wp:posOffset>
+            </wp:positionV>
             <wp:extent cx="1924319" cy="1200318"/>
             <wp:effectExtent l="0" t="0" r="0" b="0"/>
+            <wp:wrapSquare wrapText="bothSides"/>
             <wp:docPr id="15" name="Afbeelding 15"/>
             <wp:cNvGraphicFramePr>
               <a:graphicFrameLocks xmlns:a="http://schemas.openxmlformats.org/drawingml/2006/main" noChangeAspect="1"/>
@@ -742,7 +2108,13 @@
                     <pic:cNvPicPr/>
                   </pic:nvPicPr>
                   <pic:blipFill>
-                    <a:blip r:embed="rId23"/>
+                    <a:blip r:embed="rId23">
+                      <a:extLst>
+                        <a:ext uri="{28A0092B-C50C-407E-A947-70E740481C1C}">
+                          <a14:useLocalDpi xmlns:a14="http://schemas.microsoft.com/office/drawing/2010/main" val="0"/>
+                        </a:ext>
+                      </a:extLst>
+                    </a:blip>
                     <a:stretch>
                       <a:fillRect/>
                     </a:stretch>
@@ -759,11 +2131,206 @@
                 </pic:pic>
               </a:graphicData>
             </a:graphic>
-          </wp:inline>
+          </wp:anchor>
         </w:drawing>
       </w:r>
-    </w:p>
-    <w:p>
+      <w:r>
+        <w:t>Voordat we verder gaan met het maken van tegenstanders, gaan we ons ruimteschip nog een beetje verfraaien. Sleep het plaatje “fire13” vanuit de “Graphics\</w:t>
+      </w:r>
+      <w:proofErr w:type="spellStart"/>
+      <w:r>
+        <w:t>Effects</w:t>
+      </w:r>
+      <w:proofErr w:type="spellEnd"/>
+      <w:r>
+        <w:t>” folder twee keer naar “</w:t>
+      </w:r>
+      <w:proofErr w:type="spellStart"/>
+      <w:r>
+        <w:t>Player</w:t>
+      </w:r>
+      <w:proofErr w:type="spellEnd"/>
+      <w:r>
+        <w:t>” in de “</w:t>
+      </w:r>
+      <w:proofErr w:type="spellStart"/>
+      <w:r>
+        <w:t>Hierarchy</w:t>
+      </w:r>
+      <w:proofErr w:type="spellEnd"/>
+      <w:r>
+        <w:t xml:space="preserve">”. Noem het eerste </w:t>
+      </w:r>
+      <w:proofErr w:type="spellStart"/>
+      <w:r>
+        <w:t>GameObject</w:t>
+      </w:r>
+      <w:proofErr w:type="spellEnd"/>
+      <w:r>
+        <w:t xml:space="preserve"> wat hierdoor aangemaakt wordt “</w:t>
+      </w:r>
+      <w:proofErr w:type="spellStart"/>
+      <w:r>
+        <w:t>MotorFireLeft</w:t>
+      </w:r>
+      <w:proofErr w:type="spellEnd"/>
+      <w:r>
+        <w:t>” en de tweede “</w:t>
+      </w:r>
+      <w:proofErr w:type="spellStart"/>
+      <w:r>
+        <w:t>MotorFireRight</w:t>
+      </w:r>
+      <w:proofErr w:type="spellEnd"/>
+      <w:r>
+        <w:t>”.</w:t>
+      </w:r>
+      <w:r>
+        <w:br/>
+      </w:r>
+    </w:p>
+    <w:p>
+      <w:pPr>
+        <w:pStyle w:val="Lijstalinea"/>
+        <w:numPr>
+          <w:ilvl w:val="0"/>
+          <w:numId w:val="2"/>
+        </w:numPr>
+      </w:pPr>
+      <w:r>
+        <w:t xml:space="preserve">Stel de positie van de twee </w:t>
+      </w:r>
+      <w:proofErr w:type="spellStart"/>
+      <w:r>
+        <w:t>MotorFire</w:t>
+      </w:r>
+      <w:proofErr w:type="spellEnd"/>
+      <w:r>
+        <w:t>-objecten als volgt in. Als het goed is ziet je ruimteschip er dan uit</w:t>
+      </w:r>
+      <w:r>
+        <w:t xml:space="preserve"> zoals het plaatje hiernaast.</w:t>
+      </w:r>
+      <w:r>
+        <w:rPr>
+          <w:noProof/>
+          <w:lang w:eastAsia="nl-NL"/>
+        </w:rPr>
+        <w:t xml:space="preserve"> </w:t>
+      </w:r>
+      <w:r>
+        <w:rPr>
+          <w:noProof/>
+          <w:lang w:eastAsia="nl-NL"/>
+        </w:rPr>
+        <w:br/>
+      </w:r>
+      <w:r>
+        <w:rPr>
+          <w:noProof/>
+          <w:lang w:eastAsia="nl-NL"/>
+        </w:rPr>
+        <w:br/>
+      </w:r>
+      <w:r>
+        <w:rPr>
+          <w:rFonts w:ascii="Courier New" w:hAnsi="Courier New" w:cs="Courier New"/>
+          <w:noProof/>
+          <w:sz w:val="20"/>
+          <w:szCs w:val="20"/>
+          <w:lang w:eastAsia="nl-NL"/>
+        </w:rPr>
+        <w:t>MotorFireLeft:</w:t>
+      </w:r>
+      <w:r>
+        <w:rPr>
+          <w:rFonts w:ascii="Courier New" w:hAnsi="Courier New" w:cs="Courier New"/>
+          <w:noProof/>
+          <w:sz w:val="20"/>
+          <w:szCs w:val="20"/>
+          <w:lang w:eastAsia="nl-NL"/>
+        </w:rPr>
+        <w:br/>
+        <w:t xml:space="preserve">X = -0.27 </w:t>
+      </w:r>
+      <w:r>
+        <w:rPr>
+          <w:rFonts w:ascii="Courier New" w:hAnsi="Courier New" w:cs="Courier New"/>
+          <w:noProof/>
+          <w:sz w:val="20"/>
+          <w:szCs w:val="20"/>
+          <w:lang w:eastAsia="nl-NL"/>
+        </w:rPr>
+        <w:t xml:space="preserve">     </w:t>
+      </w:r>
+      <w:r>
+        <w:rPr>
+          <w:rFonts w:ascii="Courier New" w:hAnsi="Courier New" w:cs="Courier New"/>
+          <w:noProof/>
+          <w:sz w:val="20"/>
+          <w:szCs w:val="20"/>
+          <w:lang w:eastAsia="nl-NL"/>
+        </w:rPr>
+        <w:t>en Y = -0.431715</w:t>
+      </w:r>
+      <w:r>
+        <w:rPr>
+          <w:rFonts w:ascii="Courier New" w:hAnsi="Courier New" w:cs="Courier New"/>
+          <w:noProof/>
+          <w:sz w:val="20"/>
+          <w:szCs w:val="20"/>
+          <w:lang w:eastAsia="nl-NL"/>
+        </w:rPr>
+        <w:br/>
+        <w:t>MotorFireRight:</w:t>
+      </w:r>
+      <w:r>
+        <w:rPr>
+          <w:rFonts w:ascii="Courier New" w:hAnsi="Courier New" w:cs="Courier New"/>
+          <w:noProof/>
+          <w:sz w:val="20"/>
+          <w:szCs w:val="20"/>
+          <w:lang w:eastAsia="nl-NL"/>
+        </w:rPr>
+        <w:br/>
+        <w:t xml:space="preserve">X = </w:t>
+      </w:r>
+      <w:r>
+        <w:rPr>
+          <w:rFonts w:ascii="Courier New" w:hAnsi="Courier New" w:cs="Courier New"/>
+          <w:noProof/>
+          <w:sz w:val="20"/>
+          <w:szCs w:val="20"/>
+          <w:lang w:eastAsia="nl-NL"/>
+        </w:rPr>
+        <w:t xml:space="preserve"> </w:t>
+      </w:r>
+      <w:r>
+        <w:rPr>
+          <w:rFonts w:ascii="Courier New" w:hAnsi="Courier New" w:cs="Courier New"/>
+          <w:noProof/>
+          <w:sz w:val="20"/>
+          <w:szCs w:val="20"/>
+          <w:lang w:eastAsia="nl-NL"/>
+        </w:rPr>
+        <w:t>0.2565265 en Y = -0.431715</w:t>
+      </w:r>
+      <w:r>
+        <w:rPr>
+          <w:noProof/>
+          <w:lang w:eastAsia="nl-NL"/>
+        </w:rPr>
+        <w:br/>
+      </w:r>
+    </w:p>
+    <w:p>
+      <w:pPr>
+        <w:pStyle w:val="Lijstalinea"/>
+        <w:numPr>
+          <w:ilvl w:val="0"/>
+          <w:numId w:val="2"/>
+        </w:numPr>
+      </w:pPr>
       <w:r>
         <w:rPr>
           <w:noProof/>
@@ -771,9 +2338,17 @@
         </w:rPr>
         <w:lastRenderedPageBreak/>
         <w:drawing>
-          <wp:inline distT="0" distB="0" distL="0" distR="0" wp14:anchorId="0DA253DF" wp14:editId="6FEB69B3">
+          <wp:anchor distT="0" distB="0" distL="114300" distR="114300" simplePos="0" relativeHeight="251672576" behindDoc="0" locked="0" layoutInCell="1" allowOverlap="1">
+            <wp:simplePos x="0" y="0"/>
+            <wp:positionH relativeFrom="column">
+              <wp:posOffset>3138805</wp:posOffset>
+            </wp:positionH>
+            <wp:positionV relativeFrom="paragraph">
+              <wp:posOffset>0</wp:posOffset>
+            </wp:positionV>
             <wp:extent cx="2638793" cy="4477375"/>
             <wp:effectExtent l="0" t="0" r="9525" b="0"/>
+            <wp:wrapSquare wrapText="bothSides"/>
             <wp:docPr id="16" name="Afbeelding 16"/>
             <wp:cNvGraphicFramePr>
               <a:graphicFrameLocks xmlns:a="http://schemas.openxmlformats.org/drawingml/2006/main" noChangeAspect="1"/>
@@ -786,7 +2361,13 @@
                     <pic:cNvPicPr/>
                   </pic:nvPicPr>
                   <pic:blipFill>
-                    <a:blip r:embed="rId24"/>
+                    <a:blip r:embed="rId24">
+                      <a:extLst>
+                        <a:ext uri="{28A0092B-C50C-407E-A947-70E740481C1C}">
+                          <a14:useLocalDpi xmlns:a14="http://schemas.microsoft.com/office/drawing/2010/main" val="0"/>
+                        </a:ext>
+                      </a:extLst>
+                    </a:blip>
                     <a:stretch>
                       <a:fillRect/>
                     </a:stretch>
@@ -803,10 +2384,72 @@
                 </pic:pic>
               </a:graphicData>
             </a:graphic>
-          </wp:inline>
+          </wp:anchor>
         </w:drawing>
       </w:r>
-    </w:p>
+      <w:r>
+        <w:rPr>
+          <w:noProof/>
+          <w:lang w:eastAsia="nl-NL"/>
+        </w:rPr>
+        <w:t>Koppel de “Animation Controller” “MotorFireLeft” uit de “Animations” folder aan het GameObject “MotorFireLeft”. Doe hetzelfde voor “MotorFireRight”. Beide GameObjecten zien er daarna in de “Inspector” uit zoals hiernaast: (het plaatje geeft “MotorFireRight” weer, de waarden van “MotorFireLeft” zijn uiteraard iets anders.)</w:t>
+      </w:r>
+      <w:r>
+        <w:rPr>
+          <w:noProof/>
+          <w:lang w:eastAsia="nl-NL"/>
+        </w:rPr>
+        <w:br/>
+      </w:r>
+      <w:r>
+        <w:rPr>
+          <w:noProof/>
+          <w:lang w:eastAsia="nl-NL"/>
+        </w:rPr>
+        <w:br/>
+        <w:t xml:space="preserve">Dit animeert de motoruitlaten, door elke 0.1 seconden het plaatje te verwisselen. </w:t>
+      </w:r>
+      <w:r>
+        <w:rPr>
+          <w:noProof/>
+          <w:lang w:eastAsia="nl-NL"/>
+        </w:rPr>
+        <w:br/>
+      </w:r>
+    </w:p>
+    <w:p/>
+    <w:p/>
+    <w:p/>
+    <w:p/>
+    <w:p/>
+    <w:p/>
+    <w:p/>
+    <w:p/>
+    <w:p/>
+    <w:p/>
+    <w:p>
+      <w:pPr>
+        <w:rPr>
+          <w:rFonts w:asciiTheme="majorHAnsi" w:eastAsiaTheme="majorEastAsia" w:hAnsiTheme="majorHAnsi" w:cstheme="majorBidi"/>
+          <w:color w:val="2E74B5" w:themeColor="accent1" w:themeShade="BF"/>
+          <w:sz w:val="26"/>
+          <w:szCs w:val="26"/>
+        </w:rPr>
+      </w:pPr>
+      <w:r>
+        <w:br w:type="page"/>
+      </w:r>
+    </w:p>
+    <w:p>
+      <w:pPr>
+        <w:pStyle w:val="Kop2"/>
+      </w:pPr>
+      <w:r>
+        <w:lastRenderedPageBreak/>
+        <w:t>Opdracht 3 – De tegenstanders</w:t>
+      </w:r>
+    </w:p>
+    <w:p/>
     <w:p>
       <w:r>
         <w:rPr>
@@ -814,10 +2457,10 @@
           <w:lang w:eastAsia="nl-NL"/>
         </w:rPr>
         <w:drawing>
-          <wp:inline distT="0" distB="0" distL="0" distR="0" wp14:anchorId="7CACCF7C" wp14:editId="157AC661">
-            <wp:extent cx="2505425" cy="2152950"/>
-            <wp:effectExtent l="0" t="0" r="9525" b="0"/>
-            <wp:docPr id="17" name="Afbeelding 17"/>
+          <wp:inline distT="0" distB="0" distL="0" distR="0" wp14:anchorId="57820371" wp14:editId="63FDC106">
+            <wp:extent cx="2438740" cy="2238687"/>
+            <wp:effectExtent l="0" t="0" r="0" b="9525"/>
+            <wp:docPr id="19" name="Afbeelding 19"/>
             <wp:cNvGraphicFramePr>
               <a:graphicFrameLocks xmlns:a="http://schemas.openxmlformats.org/drawingml/2006/main" noChangeAspect="1"/>
             </wp:cNvGraphicFramePr>
@@ -837,7 +2480,7 @@
                   <pic:spPr>
                     <a:xfrm>
                       <a:off x="0" y="0"/>
-                      <a:ext cx="2505425" cy="2152950"/>
+                      <a:ext cx="2438740" cy="2238687"/>
                     </a:xfrm>
                     <a:prstGeom prst="rect">
                       <a:avLst/>
@@ -851,25 +2494,17 @@
       </w:r>
     </w:p>
     <w:p>
-      <w:pPr>
-        <w:pStyle w:val="Kop2"/>
-      </w:pPr>
-      <w:r>
+      <w:r>
+        <w:rPr>
+          <w:noProof/>
+          <w:lang w:eastAsia="nl-NL"/>
+        </w:rPr>
         <w:lastRenderedPageBreak/>
-        <w:t>Opdracht 3 – De tegenstanders</w:t>
-      </w:r>
-    </w:p>
-    <w:p>
-      <w:r>
-        <w:rPr>
-          <w:noProof/>
-          <w:lang w:eastAsia="nl-NL"/>
-        </w:rPr>
         <w:drawing>
-          <wp:inline distT="0" distB="0" distL="0" distR="0" wp14:anchorId="57820371" wp14:editId="63FDC106">
-            <wp:extent cx="2438740" cy="2238687"/>
-            <wp:effectExtent l="0" t="0" r="0" b="9525"/>
-            <wp:docPr id="19" name="Afbeelding 19"/>
+          <wp:inline distT="0" distB="0" distL="0" distR="0" wp14:anchorId="75F2A95E" wp14:editId="50E31010">
+            <wp:extent cx="2495898" cy="6439799"/>
+            <wp:effectExtent l="0" t="0" r="0" b="0"/>
+            <wp:docPr id="31" name="Afbeelding 31"/>
             <wp:cNvGraphicFramePr>
               <a:graphicFrameLocks xmlns:a="http://schemas.openxmlformats.org/drawingml/2006/main" noChangeAspect="1"/>
             </wp:cNvGraphicFramePr>
@@ -889,7 +2524,7 @@
                   <pic:spPr>
                     <a:xfrm>
                       <a:off x="0" y="0"/>
-                      <a:ext cx="2438740" cy="2238687"/>
+                      <a:ext cx="2495898" cy="6439799"/>
                     </a:xfrm>
                     <a:prstGeom prst="rect">
                       <a:avLst/>
@@ -902,6 +2537,18 @@
         </w:drawing>
       </w:r>
     </w:p>
+    <w:bookmarkStart w:id="2" w:name="_MON_1555958269"/>
+    <w:bookmarkEnd w:id="2"/>
+    <w:p>
+      <w:r>
+        <w:object w:dxaOrig="9072" w:dyaOrig="4725">
+          <v:shape id="_x0000_i1026" type="#_x0000_t75" style="width:340.5pt;height:160.5pt" o:ole="">
+            <v:imagedata r:id="rId27" o:title="" cropbottom="6212f"/>
+          </v:shape>
+          <o:OLEObject Type="Embed" ProgID="Word.OpenDocumentText.12" ShapeID="_x0000_i1026" DrawAspect="Content" ObjectID="_1556047030" r:id="rId28"/>
+        </w:object>
+      </w:r>
+    </w:p>
     <w:p>
       <w:r>
         <w:rPr>
@@ -910,10 +2557,10 @@
         </w:rPr>
         <w:lastRenderedPageBreak/>
         <w:drawing>
-          <wp:inline distT="0" distB="0" distL="0" distR="0" wp14:anchorId="75F2A95E" wp14:editId="50E31010">
-            <wp:extent cx="2495898" cy="6439799"/>
-            <wp:effectExtent l="0" t="0" r="0" b="0"/>
-            <wp:docPr id="31" name="Afbeelding 31"/>
+          <wp:inline distT="0" distB="0" distL="0" distR="0" wp14:anchorId="45F1FA77" wp14:editId="1BAD7504">
+            <wp:extent cx="2638793" cy="933580"/>
+            <wp:effectExtent l="0" t="0" r="9525" b="0"/>
+            <wp:docPr id="21" name="Afbeelding 21"/>
             <wp:cNvGraphicFramePr>
               <a:graphicFrameLocks xmlns:a="http://schemas.openxmlformats.org/drawingml/2006/main" noChangeAspect="1"/>
             </wp:cNvGraphicFramePr>
@@ -925,7 +2572,7 @@
                     <pic:cNvPicPr/>
                   </pic:nvPicPr>
                   <pic:blipFill>
-                    <a:blip r:embed="rId27"/>
+                    <a:blip r:embed="rId29"/>
                     <a:stretch>
                       <a:fillRect/>
                     </a:stretch>
@@ -933,7 +2580,7 @@
                   <pic:spPr>
                     <a:xfrm>
                       <a:off x="0" y="0"/>
-                      <a:ext cx="2495898" cy="6439799"/>
+                      <a:ext cx="2638793" cy="933580"/>
                     </a:xfrm>
                     <a:prstGeom prst="rect">
                       <a:avLst/>
@@ -946,30 +2593,17 @@
         </w:drawing>
       </w:r>
     </w:p>
-    <w:bookmarkStart w:id="1" w:name="_MON_1555958269"/>
-    <w:bookmarkEnd w:id="1"/>
-    <w:p>
-      <w:r>
-        <w:object w:dxaOrig="9072" w:dyaOrig="4725">
-          <v:shape id="_x0000_i1026" type="#_x0000_t75" style="width:340.5pt;height:160.5pt" o:ole="">
-            <v:imagedata r:id="rId28" o:title="" cropbottom="6212f"/>
-          </v:shape>
-          <o:OLEObject Type="Embed" ProgID="Word.OpenDocumentText.12" ShapeID="_x0000_i1026" DrawAspect="Content" ObjectID="_1556042230" r:id="rId29"/>
-        </w:object>
-      </w:r>
-    </w:p>
-    <w:p>
-      <w:r>
-        <w:rPr>
-          <w:noProof/>
-          <w:lang w:eastAsia="nl-NL"/>
-        </w:rPr>
-        <w:lastRenderedPageBreak/>
+    <w:p>
+      <w:r>
+        <w:rPr>
+          <w:noProof/>
+          <w:lang w:eastAsia="nl-NL"/>
+        </w:rPr>
         <w:drawing>
-          <wp:inline distT="0" distB="0" distL="0" distR="0" wp14:anchorId="45F1FA77" wp14:editId="1BAD7504">
-            <wp:extent cx="2638793" cy="933580"/>
-            <wp:effectExtent l="0" t="0" r="9525" b="0"/>
-            <wp:docPr id="21" name="Afbeelding 21"/>
+          <wp:inline distT="0" distB="0" distL="0" distR="0" wp14:anchorId="6E257B1C" wp14:editId="29B79FD9">
+            <wp:extent cx="2534004" cy="2429214"/>
+            <wp:effectExtent l="0" t="0" r="0" b="9525"/>
+            <wp:docPr id="22" name="Afbeelding 22"/>
             <wp:cNvGraphicFramePr>
               <a:graphicFrameLocks xmlns:a="http://schemas.openxmlformats.org/drawingml/2006/main" noChangeAspect="1"/>
             </wp:cNvGraphicFramePr>
@@ -989,7 +2623,7 @@
                   <pic:spPr>
                     <a:xfrm>
                       <a:off x="0" y="0"/>
-                      <a:ext cx="2638793" cy="933580"/>
+                      <a:ext cx="2534004" cy="2429214"/>
                     </a:xfrm>
                     <a:prstGeom prst="rect">
                       <a:avLst/>
@@ -1002,17 +2636,30 @@
         </w:drawing>
       </w:r>
     </w:p>
-    <w:p>
-      <w:r>
-        <w:rPr>
-          <w:noProof/>
-          <w:lang w:eastAsia="nl-NL"/>
-        </w:rPr>
+    <w:bookmarkStart w:id="3" w:name="_MON_1555958303"/>
+    <w:bookmarkEnd w:id="3"/>
+    <w:p>
+      <w:r>
+        <w:object w:dxaOrig="9072" w:dyaOrig="3135">
+          <v:shape id="_x0000_i1027" type="#_x0000_t75" style="width:340.5pt;height:117.75pt" o:ole="">
+            <v:imagedata r:id="rId31" o:title=""/>
+          </v:shape>
+          <o:OLEObject Type="Embed" ProgID="Word.OpenDocumentText.12" ShapeID="_x0000_i1027" DrawAspect="Content" ObjectID="_1556047031" r:id="rId32"/>
+        </w:object>
+      </w:r>
+    </w:p>
+    <w:p>
+      <w:r>
+        <w:rPr>
+          <w:noProof/>
+          <w:lang w:eastAsia="nl-NL"/>
+        </w:rPr>
+        <w:lastRenderedPageBreak/>
         <w:drawing>
-          <wp:inline distT="0" distB="0" distL="0" distR="0" wp14:anchorId="6E257B1C" wp14:editId="29B79FD9">
-            <wp:extent cx="2534004" cy="2429214"/>
-            <wp:effectExtent l="0" t="0" r="0" b="9525"/>
-            <wp:docPr id="22" name="Afbeelding 22"/>
+          <wp:inline distT="0" distB="0" distL="0" distR="0" wp14:anchorId="306FC45F" wp14:editId="40F17237">
+            <wp:extent cx="2495898" cy="7020905"/>
+            <wp:effectExtent l="0" t="0" r="0" b="8890"/>
+            <wp:docPr id="32" name="Afbeelding 32"/>
             <wp:cNvGraphicFramePr>
               <a:graphicFrameLocks xmlns:a="http://schemas.openxmlformats.org/drawingml/2006/main" noChangeAspect="1"/>
             </wp:cNvGraphicFramePr>
@@ -1024,7 +2671,7 @@
                     <pic:cNvPicPr/>
                   </pic:nvPicPr>
                   <pic:blipFill>
-                    <a:blip r:embed="rId31"/>
+                    <a:blip r:embed="rId33"/>
                     <a:stretch>
                       <a:fillRect/>
                     </a:stretch>
@@ -1032,7 +2679,7 @@
                   <pic:spPr>
                     <a:xfrm>
                       <a:off x="0" y="0"/>
-                      <a:ext cx="2534004" cy="2429214"/>
+                      <a:ext cx="2495898" cy="7020905"/>
                     </a:xfrm>
                     <a:prstGeom prst="rect">
                       <a:avLst/>
@@ -1045,18 +2692,6 @@
         </w:drawing>
       </w:r>
     </w:p>
-    <w:bookmarkStart w:id="2" w:name="_MON_1555958303"/>
-    <w:bookmarkEnd w:id="2"/>
-    <w:p>
-      <w:r>
-        <w:object w:dxaOrig="9072" w:dyaOrig="3135">
-          <v:shape id="_x0000_i1027" type="#_x0000_t75" style="width:340.5pt;height:117.75pt" o:ole="">
-            <v:imagedata r:id="rId32" o:title=""/>
-          </v:shape>
-          <o:OLEObject Type="Embed" ProgID="Word.OpenDocumentText.12" ShapeID="_x0000_i1027" DrawAspect="Content" ObjectID="_1556042231" r:id="rId33"/>
-        </w:object>
-      </w:r>
-    </w:p>
     <w:p>
       <w:r>
         <w:rPr>
@@ -1065,10 +2700,10 @@
         </w:rPr>
         <w:lastRenderedPageBreak/>
         <w:drawing>
-          <wp:inline distT="0" distB="0" distL="0" distR="0" wp14:anchorId="306FC45F" wp14:editId="40F17237">
-            <wp:extent cx="2495898" cy="7020905"/>
-            <wp:effectExtent l="0" t="0" r="0" b="8890"/>
-            <wp:docPr id="32" name="Afbeelding 32"/>
+          <wp:inline distT="0" distB="0" distL="0" distR="0" wp14:anchorId="0EF56D6F" wp14:editId="123E246A">
+            <wp:extent cx="2514951" cy="2114845"/>
+            <wp:effectExtent l="0" t="0" r="0" b="0"/>
+            <wp:docPr id="25" name="Afbeelding 25"/>
             <wp:cNvGraphicFramePr>
               <a:graphicFrameLocks xmlns:a="http://schemas.openxmlformats.org/drawingml/2006/main" noChangeAspect="1"/>
             </wp:cNvGraphicFramePr>
@@ -1088,7 +2723,7 @@
                   <pic:spPr>
                     <a:xfrm>
                       <a:off x="0" y="0"/>
-                      <a:ext cx="2495898" cy="7020905"/>
+                      <a:ext cx="2514951" cy="2114845"/>
                     </a:xfrm>
                     <a:prstGeom prst="rect">
                       <a:avLst/>
@@ -1107,12 +2742,11 @@
           <w:noProof/>
           <w:lang w:eastAsia="nl-NL"/>
         </w:rPr>
-        <w:lastRenderedPageBreak/>
         <w:drawing>
-          <wp:inline distT="0" distB="0" distL="0" distR="0" wp14:anchorId="0EF56D6F" wp14:editId="123E246A">
-            <wp:extent cx="2514951" cy="2114845"/>
-            <wp:effectExtent l="0" t="0" r="0" b="0"/>
-            <wp:docPr id="25" name="Afbeelding 25"/>
+          <wp:inline distT="0" distB="0" distL="0" distR="0" wp14:anchorId="3E1BEFB9" wp14:editId="2B0E08E6">
+            <wp:extent cx="2734057" cy="2257740"/>
+            <wp:effectExtent l="0" t="0" r="9525" b="9525"/>
+            <wp:docPr id="24" name="Afbeelding 24"/>
             <wp:cNvGraphicFramePr>
               <a:graphicFrameLocks xmlns:a="http://schemas.openxmlformats.org/drawingml/2006/main" noChangeAspect="1"/>
             </wp:cNvGraphicFramePr>
@@ -1132,7 +2766,7 @@
                   <pic:spPr>
                     <a:xfrm>
                       <a:off x="0" y="0"/>
-                      <a:ext cx="2514951" cy="2114845"/>
+                      <a:ext cx="2734057" cy="2257740"/>
                     </a:xfrm>
                     <a:prstGeom prst="rect">
                       <a:avLst/>
@@ -1152,10 +2786,10 @@
           <w:lang w:eastAsia="nl-NL"/>
         </w:rPr>
         <w:drawing>
-          <wp:inline distT="0" distB="0" distL="0" distR="0" wp14:anchorId="3E1BEFB9" wp14:editId="2B0E08E6">
-            <wp:extent cx="2734057" cy="2257740"/>
-            <wp:effectExtent l="0" t="0" r="9525" b="9525"/>
-            <wp:docPr id="24" name="Afbeelding 24"/>
+          <wp:inline distT="0" distB="0" distL="0" distR="0" wp14:anchorId="37EA58EF" wp14:editId="33536F16">
+            <wp:extent cx="4906060" cy="3219899"/>
+            <wp:effectExtent l="0" t="0" r="8890" b="0"/>
+            <wp:docPr id="26" name="Afbeelding 26"/>
             <wp:cNvGraphicFramePr>
               <a:graphicFrameLocks xmlns:a="http://schemas.openxmlformats.org/drawingml/2006/main" noChangeAspect="1"/>
             </wp:cNvGraphicFramePr>
@@ -1175,7 +2809,7 @@
                   <pic:spPr>
                     <a:xfrm>
                       <a:off x="0" y="0"/>
-                      <a:ext cx="2734057" cy="2257740"/>
+                      <a:ext cx="4906060" cy="3219899"/>
                     </a:xfrm>
                     <a:prstGeom prst="rect">
                       <a:avLst/>
@@ -1188,6 +2822,20 @@
         </w:drawing>
       </w:r>
     </w:p>
+    <w:p/>
+    <w:p/>
+    <w:bookmarkStart w:id="4" w:name="_MON_1555958344"/>
+    <w:bookmarkEnd w:id="4"/>
+    <w:p>
+      <w:r>
+        <w:object w:dxaOrig="9072" w:dyaOrig="12255">
+          <v:shape id="_x0000_i1028" type="#_x0000_t75" style="width:340.5pt;height:459.75pt" o:ole="">
+            <v:imagedata r:id="rId37" o:title=""/>
+          </v:shape>
+          <o:OLEObject Type="Embed" ProgID="Word.OpenDocumentText.12" ShapeID="_x0000_i1028" DrawAspect="Content" ObjectID="_1556047032" r:id="rId38"/>
+        </w:object>
+      </w:r>
+    </w:p>
     <w:p>
       <w:r>
         <w:rPr>
@@ -1195,10 +2843,10 @@
           <w:lang w:eastAsia="nl-NL"/>
         </w:rPr>
         <w:drawing>
-          <wp:inline distT="0" distB="0" distL="0" distR="0" wp14:anchorId="37EA58EF" wp14:editId="33536F16">
-            <wp:extent cx="4906060" cy="3219899"/>
-            <wp:effectExtent l="0" t="0" r="8890" b="0"/>
-            <wp:docPr id="26" name="Afbeelding 26"/>
+          <wp:inline distT="0" distB="0" distL="0" distR="0" wp14:anchorId="62EA46FC" wp14:editId="2933B9CD">
+            <wp:extent cx="2648320" cy="2791215"/>
+            <wp:effectExtent l="0" t="0" r="0" b="9525"/>
+            <wp:docPr id="27" name="Afbeelding 27"/>
             <wp:cNvGraphicFramePr>
               <a:graphicFrameLocks xmlns:a="http://schemas.openxmlformats.org/drawingml/2006/main" noChangeAspect="1"/>
             </wp:cNvGraphicFramePr>
@@ -1210,7 +2858,7 @@
                     <pic:cNvPicPr/>
                   </pic:nvPicPr>
                   <pic:blipFill>
-                    <a:blip r:embed="rId37"/>
+                    <a:blip r:embed="rId39"/>
                     <a:stretch>
                       <a:fillRect/>
                     </a:stretch>
@@ -1218,7 +2866,7 @@
                   <pic:spPr>
                     <a:xfrm>
                       <a:off x="0" y="0"/>
-                      <a:ext cx="4906060" cy="3219899"/>
+                      <a:ext cx="2648320" cy="2791215"/>
                     </a:xfrm>
                     <a:prstGeom prst="rect">
                       <a:avLst/>
@@ -1231,31 +2879,18 @@
         </w:drawing>
       </w:r>
     </w:p>
-    <w:p/>
-    <w:p/>
-    <w:bookmarkStart w:id="3" w:name="_MON_1555958344"/>
-    <w:bookmarkEnd w:id="3"/>
-    <w:p>
-      <w:r>
-        <w:object w:dxaOrig="9072" w:dyaOrig="12255">
-          <v:shape id="_x0000_i1028" type="#_x0000_t75" style="width:340.5pt;height:459.75pt" o:ole="">
-            <v:imagedata r:id="rId38" o:title=""/>
-          </v:shape>
-          <o:OLEObject Type="Embed" ProgID="Word.OpenDocumentText.12" ShapeID="_x0000_i1028" DrawAspect="Content" ObjectID="_1556042232" r:id="rId39"/>
-        </w:object>
-      </w:r>
-    </w:p>
-    <w:p>
-      <w:r>
-        <w:rPr>
-          <w:noProof/>
-          <w:lang w:eastAsia="nl-NL"/>
-        </w:rPr>
+    <w:p>
+      <w:r>
+        <w:rPr>
+          <w:noProof/>
+          <w:lang w:eastAsia="nl-NL"/>
+        </w:rPr>
+        <w:lastRenderedPageBreak/>
         <w:drawing>
-          <wp:inline distT="0" distB="0" distL="0" distR="0" wp14:anchorId="62EA46FC" wp14:editId="2933B9CD">
-            <wp:extent cx="2648320" cy="2791215"/>
-            <wp:effectExtent l="0" t="0" r="0" b="9525"/>
-            <wp:docPr id="27" name="Afbeelding 27"/>
+          <wp:inline distT="0" distB="0" distL="0" distR="0" wp14:anchorId="1501AEB2" wp14:editId="11D8CA1F">
+            <wp:extent cx="5760720" cy="4709160"/>
+            <wp:effectExtent l="0" t="0" r="0" b="0"/>
+            <wp:docPr id="28" name="Afbeelding 28"/>
             <wp:cNvGraphicFramePr>
               <a:graphicFrameLocks xmlns:a="http://schemas.openxmlformats.org/drawingml/2006/main" noChangeAspect="1"/>
             </wp:cNvGraphicFramePr>
@@ -1275,7 +2910,7 @@
                   <pic:spPr>
                     <a:xfrm>
                       <a:off x="0" y="0"/>
-                      <a:ext cx="2648320" cy="2791215"/>
+                      <a:ext cx="5760720" cy="4709160"/>
                     </a:xfrm>
                     <a:prstGeom prst="rect">
                       <a:avLst/>
@@ -1294,12 +2929,11 @@
           <w:noProof/>
           <w:lang w:eastAsia="nl-NL"/>
         </w:rPr>
-        <w:lastRenderedPageBreak/>
         <w:drawing>
-          <wp:inline distT="0" distB="0" distL="0" distR="0" wp14:anchorId="1501AEB2" wp14:editId="11D8CA1F">
-            <wp:extent cx="5760720" cy="4709160"/>
+          <wp:inline distT="0" distB="0" distL="0" distR="0" wp14:anchorId="0CF7BAB7" wp14:editId="46237653">
+            <wp:extent cx="1924319" cy="1333686"/>
             <wp:effectExtent l="0" t="0" r="0" b="0"/>
-            <wp:docPr id="28" name="Afbeelding 28"/>
+            <wp:docPr id="29" name="Afbeelding 29"/>
             <wp:cNvGraphicFramePr>
               <a:graphicFrameLocks xmlns:a="http://schemas.openxmlformats.org/drawingml/2006/main" noChangeAspect="1"/>
             </wp:cNvGraphicFramePr>
@@ -1319,7 +2953,7 @@
                   <pic:spPr>
                     <a:xfrm>
                       <a:off x="0" y="0"/>
-                      <a:ext cx="5760720" cy="4709160"/>
+                      <a:ext cx="1924319" cy="1333686"/>
                     </a:xfrm>
                     <a:prstGeom prst="rect">
                       <a:avLst/>
@@ -1332,17 +2966,30 @@
         </w:drawing>
       </w:r>
     </w:p>
-    <w:p>
-      <w:r>
-        <w:rPr>
-          <w:noProof/>
-          <w:lang w:eastAsia="nl-NL"/>
-        </w:rPr>
+    <w:bookmarkStart w:id="5" w:name="_MON_1555958376"/>
+    <w:bookmarkEnd w:id="5"/>
+    <w:p>
+      <w:r>
+        <w:object w:dxaOrig="9072" w:dyaOrig="2565">
+          <v:shape id="_x0000_i1029" type="#_x0000_t75" style="width:339.75pt;height:96pt" o:ole="">
+            <v:imagedata r:id="rId42" o:title=""/>
+          </v:shape>
+          <o:OLEObject Type="Embed" ProgID="Word.OpenDocumentText.12" ShapeID="_x0000_i1029" DrawAspect="Content" ObjectID="_1556047033" r:id="rId43"/>
+        </w:object>
+      </w:r>
+    </w:p>
+    <w:p>
+      <w:r>
+        <w:rPr>
+          <w:noProof/>
+          <w:lang w:eastAsia="nl-NL"/>
+        </w:rPr>
+        <w:lastRenderedPageBreak/>
         <w:drawing>
-          <wp:inline distT="0" distB="0" distL="0" distR="0" wp14:anchorId="0CF7BAB7" wp14:editId="46237653">
-            <wp:extent cx="1924319" cy="1333686"/>
-            <wp:effectExtent l="0" t="0" r="0" b="0"/>
-            <wp:docPr id="29" name="Afbeelding 29"/>
+          <wp:inline distT="0" distB="0" distL="0" distR="0" wp14:anchorId="29D15271" wp14:editId="1A988AED">
+            <wp:extent cx="2638793" cy="3467584"/>
+            <wp:effectExtent l="0" t="0" r="9525" b="0"/>
+            <wp:docPr id="30" name="Afbeelding 30"/>
             <wp:cNvGraphicFramePr>
               <a:graphicFrameLocks xmlns:a="http://schemas.openxmlformats.org/drawingml/2006/main" noChangeAspect="1"/>
             </wp:cNvGraphicFramePr>
@@ -1354,7 +3001,7 @@
                     <pic:cNvPicPr/>
                   </pic:nvPicPr>
                   <pic:blipFill>
-                    <a:blip r:embed="rId42"/>
+                    <a:blip r:embed="rId44"/>
                     <a:stretch>
                       <a:fillRect/>
                     </a:stretch>
@@ -1362,7 +3009,7 @@
                   <pic:spPr>
                     <a:xfrm>
                       <a:off x="0" y="0"/>
-                      <a:ext cx="1924319" cy="1333686"/>
+                      <a:ext cx="2638793" cy="3467584"/>
                     </a:xfrm>
                     <a:prstGeom prst="rect">
                       <a:avLst/>
@@ -1375,30 +3022,40 @@
         </w:drawing>
       </w:r>
     </w:p>
-    <w:bookmarkStart w:id="4" w:name="_MON_1555958376"/>
-    <w:bookmarkEnd w:id="4"/>
-    <w:p>
-      <w:r>
-        <w:object w:dxaOrig="9072" w:dyaOrig="2565">
-          <v:shape id="_x0000_i1029" type="#_x0000_t75" style="width:339.75pt;height:96pt" o:ole="">
-            <v:imagedata r:id="rId43" o:title=""/>
-          </v:shape>
-          <o:OLEObject Type="Embed" ProgID="Word.OpenDocumentText.12" ShapeID="_x0000_i1029" DrawAspect="Content" ObjectID="_1556042233" r:id="rId44"/>
-        </w:object>
-      </w:r>
-    </w:p>
-    <w:p>
-      <w:r>
-        <w:rPr>
-          <w:noProof/>
-          <w:lang w:eastAsia="nl-NL"/>
-        </w:rPr>
+    <w:p>
+      <w:pPr>
+        <w:rPr>
+          <w:rFonts w:asciiTheme="majorHAnsi" w:eastAsiaTheme="majorEastAsia" w:hAnsiTheme="majorHAnsi" w:cstheme="majorBidi"/>
+          <w:color w:val="2E74B5" w:themeColor="accent1" w:themeShade="BF"/>
+          <w:sz w:val="26"/>
+          <w:szCs w:val="26"/>
+        </w:rPr>
+      </w:pPr>
+      <w:r>
+        <w:br w:type="page"/>
+      </w:r>
+    </w:p>
+    <w:p>
+      <w:pPr>
+        <w:pStyle w:val="Kop2"/>
+      </w:pPr>
+      <w:r>
         <w:lastRenderedPageBreak/>
+        <w:t>Opdracht 4 – Lasers en explosies</w:t>
+      </w:r>
+    </w:p>
+    <w:p/>
+    <w:p>
+      <w:r>
+        <w:rPr>
+          <w:noProof/>
+          <w:lang w:eastAsia="nl-NL"/>
+        </w:rPr>
         <w:drawing>
-          <wp:inline distT="0" distB="0" distL="0" distR="0" wp14:anchorId="29D15271" wp14:editId="1A988AED">
-            <wp:extent cx="2638793" cy="3467584"/>
-            <wp:effectExtent l="0" t="0" r="9525" b="0"/>
-            <wp:docPr id="30" name="Afbeelding 30"/>
+          <wp:inline distT="0" distB="0" distL="0" distR="0" wp14:anchorId="3F83C0DB" wp14:editId="5CB69A3F">
+            <wp:extent cx="1105054" cy="2581635"/>
+            <wp:effectExtent l="0" t="0" r="0" b="9525"/>
+            <wp:docPr id="18" name="Afbeelding 18"/>
             <wp:cNvGraphicFramePr>
               <a:graphicFrameLocks xmlns:a="http://schemas.openxmlformats.org/drawingml/2006/main" noChangeAspect="1"/>
             </wp:cNvGraphicFramePr>
@@ -1418,7 +3075,7 @@
                   <pic:spPr>
                     <a:xfrm>
                       <a:off x="0" y="0"/>
-                      <a:ext cx="2638793" cy="3467584"/>
+                      <a:ext cx="1105054" cy="2581635"/>
                     </a:xfrm>
                     <a:prstGeom prst="rect">
                       <a:avLst/>
@@ -1431,21 +3088,30 @@
         </w:drawing>
       </w:r>
     </w:p>
-    <w:p>
-      <w:pPr>
-        <w:pStyle w:val="Kop2"/>
-      </w:pPr>
-      <w:r>
-        <w:t>Opdracht 4 – Lasers en explosies</w:t>
-      </w:r>
-    </w:p>
-    <w:p>
-      <w:r>
+    <w:bookmarkStart w:id="6" w:name="_MON_1555958514"/>
+    <w:bookmarkEnd w:id="6"/>
+    <w:p>
+      <w:r>
+        <w:object w:dxaOrig="9072" w:dyaOrig="3705">
+          <v:shape id="_x0000_i1030" type="#_x0000_t75" style="width:340.5pt;height:138.75pt" o:ole="">
+            <v:imagedata r:id="rId46" o:title=""/>
+          </v:shape>
+          <o:OLEObject Type="Embed" ProgID="Word.OpenDocumentText.12" ShapeID="_x0000_i1030" DrawAspect="Content" ObjectID="_1556047034" r:id="rId47"/>
+        </w:object>
+      </w:r>
+    </w:p>
+    <w:p>
+      <w:r>
+        <w:rPr>
+          <w:noProof/>
+          <w:lang w:eastAsia="nl-NL"/>
+        </w:rPr>
+        <w:lastRenderedPageBreak/>
         <w:drawing>
-          <wp:inline distT="0" distB="0" distL="0" distR="0" wp14:anchorId="3F83C0DB" wp14:editId="5CB69A3F">
-            <wp:extent cx="1105054" cy="2581635"/>
-            <wp:effectExtent l="0" t="0" r="0" b="9525"/>
-            <wp:docPr id="18" name="Afbeelding 18"/>
+          <wp:inline distT="0" distB="0" distL="0" distR="0" wp14:anchorId="73247A6B" wp14:editId="0089F5AB">
+            <wp:extent cx="2638793" cy="5944430"/>
+            <wp:effectExtent l="0" t="0" r="9525" b="0"/>
+            <wp:docPr id="20" name="Afbeelding 20"/>
             <wp:cNvGraphicFramePr>
               <a:graphicFrameLocks xmlns:a="http://schemas.openxmlformats.org/drawingml/2006/main" noChangeAspect="1"/>
             </wp:cNvGraphicFramePr>
@@ -1457,7 +3123,7 @@
                     <pic:cNvPicPr/>
                   </pic:nvPicPr>
                   <pic:blipFill>
-                    <a:blip r:embed="rId46"/>
+                    <a:blip r:embed="rId48"/>
                     <a:stretch>
                       <a:fillRect/>
                     </a:stretch>
@@ -1465,7 +3131,7 @@
                   <pic:spPr>
                     <a:xfrm>
                       <a:off x="0" y="0"/>
-                      <a:ext cx="1105054" cy="2581635"/>
+                      <a:ext cx="2638793" cy="5944430"/>
                     </a:xfrm>
                     <a:prstGeom prst="rect">
                       <a:avLst/>
@@ -1478,26 +3144,17 @@
         </w:drawing>
       </w:r>
     </w:p>
-    <w:bookmarkStart w:id="5" w:name="_MON_1555958514"/>
-    <w:bookmarkEnd w:id="5"/>
-    <w:p>
-      <w:r>
-        <w:object w:dxaOrig="9072" w:dyaOrig="3705">
-          <v:shape id="_x0000_i1030" type="#_x0000_t75" style="width:340.5pt;height:138.75pt" o:ole="">
-            <v:imagedata r:id="rId47" o:title=""/>
-          </v:shape>
-          <o:OLEObject Type="Embed" ProgID="Word.OpenDocumentText.12" ShapeID="_x0000_i1030" DrawAspect="Content" ObjectID="_1556042234" r:id="rId48"/>
-        </w:object>
-      </w:r>
-    </w:p>
-    <w:p>
-      <w:r>
-        <w:lastRenderedPageBreak/>
+    <w:p>
+      <w:r>
+        <w:rPr>
+          <w:noProof/>
+          <w:lang w:eastAsia="nl-NL"/>
+        </w:rPr>
         <w:drawing>
-          <wp:inline distT="0" distB="0" distL="0" distR="0" wp14:anchorId="73247A6B" wp14:editId="0089F5AB">
-            <wp:extent cx="2638793" cy="5944430"/>
-            <wp:effectExtent l="0" t="0" r="9525" b="0"/>
-            <wp:docPr id="20" name="Afbeelding 20"/>
+          <wp:inline distT="0" distB="0" distL="0" distR="0" wp14:anchorId="41A96C39" wp14:editId="6E01B234">
+            <wp:extent cx="1076475" cy="2715004"/>
+            <wp:effectExtent l="0" t="0" r="9525" b="9525"/>
+            <wp:docPr id="23" name="Afbeelding 23"/>
             <wp:cNvGraphicFramePr>
               <a:graphicFrameLocks xmlns:a="http://schemas.openxmlformats.org/drawingml/2006/main" noChangeAspect="1"/>
             </wp:cNvGraphicFramePr>
@@ -1517,7 +3174,7 @@
                   <pic:spPr>
                     <a:xfrm>
                       <a:off x="0" y="0"/>
-                      <a:ext cx="2638793" cy="5944430"/>
+                      <a:ext cx="1076475" cy="2715004"/>
                     </a:xfrm>
                     <a:prstGeom prst="rect">
                       <a:avLst/>
@@ -1532,11 +3189,16 @@
     </w:p>
     <w:p>
       <w:r>
+        <w:rPr>
+          <w:noProof/>
+          <w:lang w:eastAsia="nl-NL"/>
+        </w:rPr>
+        <w:lastRenderedPageBreak/>
         <w:drawing>
-          <wp:inline distT="0" distB="0" distL="0" distR="0" wp14:anchorId="41A96C39" wp14:editId="6E01B234">
-            <wp:extent cx="1076475" cy="2715004"/>
-            <wp:effectExtent l="0" t="0" r="9525" b="9525"/>
-            <wp:docPr id="23" name="Afbeelding 23"/>
+          <wp:inline distT="0" distB="0" distL="0" distR="0" wp14:anchorId="4409F669" wp14:editId="0351E077">
+            <wp:extent cx="2638793" cy="3400900"/>
+            <wp:effectExtent l="0" t="0" r="0" b="9525"/>
+            <wp:docPr id="33" name="Afbeelding 33"/>
             <wp:cNvGraphicFramePr>
               <a:graphicFrameLocks xmlns:a="http://schemas.openxmlformats.org/drawingml/2006/main" noChangeAspect="1"/>
             </wp:cNvGraphicFramePr>
@@ -1556,7 +3218,7 @@
                   <pic:spPr>
                     <a:xfrm>
                       <a:off x="0" y="0"/>
-                      <a:ext cx="1076475" cy="2715004"/>
+                      <a:ext cx="2638793" cy="3400900"/>
                     </a:xfrm>
                     <a:prstGeom prst="rect">
                       <a:avLst/>
@@ -1571,12 +3233,15 @@
     </w:p>
     <w:p>
       <w:r>
-        <w:lastRenderedPageBreak/>
+        <w:rPr>
+          <w:noProof/>
+          <w:lang w:eastAsia="nl-NL"/>
+        </w:rPr>
         <w:drawing>
-          <wp:inline distT="0" distB="0" distL="0" distR="0" wp14:anchorId="4409F669" wp14:editId="0351E077">
-            <wp:extent cx="2638793" cy="3400900"/>
+          <wp:inline distT="0" distB="0" distL="0" distR="0" wp14:anchorId="7B8519F2" wp14:editId="6D92DCC3">
+            <wp:extent cx="5268060" cy="3839111"/>
             <wp:effectExtent l="0" t="0" r="0" b="9525"/>
-            <wp:docPr id="33" name="Afbeelding 33"/>
+            <wp:docPr id="34" name="Afbeelding 34"/>
             <wp:cNvGraphicFramePr>
               <a:graphicFrameLocks xmlns:a="http://schemas.openxmlformats.org/drawingml/2006/main" noChangeAspect="1"/>
             </wp:cNvGraphicFramePr>
@@ -1596,7 +3261,7 @@
                   <pic:spPr>
                     <a:xfrm>
                       <a:off x="0" y="0"/>
-                      <a:ext cx="2638793" cy="3400900"/>
+                      <a:ext cx="5268060" cy="3839111"/>
                     </a:xfrm>
                     <a:prstGeom prst="rect">
                       <a:avLst/>
@@ -1611,11 +3276,16 @@
     </w:p>
     <w:p>
       <w:r>
+        <w:rPr>
+          <w:noProof/>
+          <w:lang w:eastAsia="nl-NL"/>
+        </w:rPr>
+        <w:lastRenderedPageBreak/>
         <w:drawing>
-          <wp:inline distT="0" distB="0" distL="0" distR="0" wp14:anchorId="7B8519F2" wp14:editId="6D92DCC3">
-            <wp:extent cx="5268060" cy="3839111"/>
-            <wp:effectExtent l="0" t="0" r="0" b="9525"/>
-            <wp:docPr id="34" name="Afbeelding 34"/>
+          <wp:inline distT="0" distB="0" distL="0" distR="0" wp14:anchorId="07D24141" wp14:editId="234EC2B2">
+            <wp:extent cx="2267266" cy="2381582"/>
+            <wp:effectExtent l="0" t="0" r="0" b="0"/>
+            <wp:docPr id="35" name="Afbeelding 35"/>
             <wp:cNvGraphicFramePr>
               <a:graphicFrameLocks xmlns:a="http://schemas.openxmlformats.org/drawingml/2006/main" noChangeAspect="1"/>
             </wp:cNvGraphicFramePr>
@@ -1635,7 +3305,7 @@
                   <pic:spPr>
                     <a:xfrm>
                       <a:off x="0" y="0"/>
-                      <a:ext cx="5268060" cy="3839111"/>
+                      <a:ext cx="2267266" cy="2381582"/>
                     </a:xfrm>
                     <a:prstGeom prst="rect">
                       <a:avLst/>
@@ -1648,14 +3318,29 @@
         </w:drawing>
       </w:r>
     </w:p>
-    <w:p>
-      <w:r>
-        <w:lastRenderedPageBreak/>
+    <w:bookmarkStart w:id="7" w:name="_MON_1555958647"/>
+    <w:bookmarkEnd w:id="7"/>
+    <w:p>
+      <w:r>
+        <w:object w:dxaOrig="9072" w:dyaOrig="5415">
+          <v:shape id="_x0000_i1031" type="#_x0000_t75" style="width:340.5pt;height:203.25pt" o:ole="">
+            <v:imagedata r:id="rId53" o:title=""/>
+          </v:shape>
+          <o:OLEObject Type="Embed" ProgID="Word.OpenDocumentText.12" ShapeID="_x0000_i1031" DrawAspect="Content" ObjectID="_1556047035" r:id="rId54"/>
+        </w:object>
+      </w:r>
+    </w:p>
+    <w:p>
+      <w:r>
+        <w:rPr>
+          <w:noProof/>
+          <w:lang w:eastAsia="nl-NL"/>
+        </w:rPr>
         <w:drawing>
-          <wp:inline distT="0" distB="0" distL="0" distR="0" wp14:anchorId="07D24141" wp14:editId="234EC2B2">
-            <wp:extent cx="2267266" cy="2381582"/>
-            <wp:effectExtent l="0" t="0" r="0" b="0"/>
-            <wp:docPr id="35" name="Afbeelding 35"/>
+          <wp:inline distT="0" distB="0" distL="0" distR="0" wp14:anchorId="0B666192" wp14:editId="5383E482">
+            <wp:extent cx="2638793" cy="933580"/>
+            <wp:effectExtent l="0" t="0" r="9525" b="0"/>
+            <wp:docPr id="36" name="Afbeelding 36"/>
             <wp:cNvGraphicFramePr>
               <a:graphicFrameLocks xmlns:a="http://schemas.openxmlformats.org/drawingml/2006/main" noChangeAspect="1"/>
             </wp:cNvGraphicFramePr>
@@ -1667,7 +3352,7 @@
                     <pic:cNvPicPr/>
                   </pic:nvPicPr>
                   <pic:blipFill>
-                    <a:blip r:embed="rId53"/>
+                    <a:blip r:embed="rId55"/>
                     <a:stretch>
                       <a:fillRect/>
                     </a:stretch>
@@ -1675,7 +3360,7 @@
                   <pic:spPr>
                     <a:xfrm>
                       <a:off x="0" y="0"/>
-                      <a:ext cx="2267266" cy="2381582"/>
+                      <a:ext cx="2638793" cy="933580"/>
                     </a:xfrm>
                     <a:prstGeom prst="rect">
                       <a:avLst/>
@@ -1688,25 +3373,17 @@
         </w:drawing>
       </w:r>
     </w:p>
-    <w:bookmarkStart w:id="6" w:name="_MON_1555958647"/>
-    <w:bookmarkEnd w:id="6"/>
-    <w:p>
-      <w:r>
-        <w:object w:dxaOrig="9072" w:dyaOrig="5415">
-          <v:shape id="_x0000_i1031" type="#_x0000_t75" style="width:340.5pt;height:203.25pt" o:ole="">
-            <v:imagedata r:id="rId54" o:title=""/>
-          </v:shape>
-          <o:OLEObject Type="Embed" ProgID="Word.OpenDocumentText.12" ShapeID="_x0000_i1031" DrawAspect="Content" ObjectID="_1556042235" r:id="rId55"/>
-        </w:object>
-      </w:r>
-    </w:p>
-    <w:p>
-      <w:r>
+    <w:p>
+      <w:r>
+        <w:rPr>
+          <w:noProof/>
+          <w:lang w:eastAsia="nl-NL"/>
+        </w:rPr>
         <w:drawing>
-          <wp:inline distT="0" distB="0" distL="0" distR="0" wp14:anchorId="0B666192" wp14:editId="5383E482">
+          <wp:inline distT="0" distB="0" distL="0" distR="0" wp14:anchorId="5C0AEBC5" wp14:editId="7C90DA54">
             <wp:extent cx="2638793" cy="933580"/>
             <wp:effectExtent l="0" t="0" r="9525" b="0"/>
-            <wp:docPr id="36" name="Afbeelding 36"/>
+            <wp:docPr id="37" name="Afbeelding 37"/>
             <wp:cNvGraphicFramePr>
               <a:graphicFrameLocks xmlns:a="http://schemas.openxmlformats.org/drawingml/2006/main" noChangeAspect="1"/>
             </wp:cNvGraphicFramePr>
@@ -1741,11 +3418,16 @@
     </w:p>
     <w:p>
       <w:r>
+        <w:rPr>
+          <w:noProof/>
+          <w:lang w:eastAsia="nl-NL"/>
+        </w:rPr>
+        <w:lastRenderedPageBreak/>
         <w:drawing>
-          <wp:inline distT="0" distB="0" distL="0" distR="0" wp14:anchorId="5C0AEBC5" wp14:editId="7C90DA54">
-            <wp:extent cx="2638793" cy="933580"/>
-            <wp:effectExtent l="0" t="0" r="9525" b="0"/>
-            <wp:docPr id="37" name="Afbeelding 37"/>
+          <wp:inline distT="0" distB="0" distL="0" distR="0" wp14:anchorId="1A47D5E1" wp14:editId="59433805">
+            <wp:extent cx="2400635" cy="2924583"/>
+            <wp:effectExtent l="0" t="0" r="0" b="9525"/>
+            <wp:docPr id="38" name="Afbeelding 38"/>
             <wp:cNvGraphicFramePr>
               <a:graphicFrameLocks xmlns:a="http://schemas.openxmlformats.org/drawingml/2006/main" noChangeAspect="1"/>
             </wp:cNvGraphicFramePr>
@@ -1765,7 +3447,7 @@
                   <pic:spPr>
                     <a:xfrm>
                       <a:off x="0" y="0"/>
-                      <a:ext cx="2638793" cy="933580"/>
+                      <a:ext cx="2400635" cy="2924583"/>
                     </a:xfrm>
                     <a:prstGeom prst="rect">
                       <a:avLst/>
@@ -1778,14 +3460,29 @@
         </w:drawing>
       </w:r>
     </w:p>
-    <w:p>
-      <w:r>
-        <w:lastRenderedPageBreak/>
+    <w:bookmarkStart w:id="8" w:name="_MON_1555958678"/>
+    <w:bookmarkEnd w:id="8"/>
+    <w:p>
+      <w:r>
+        <w:object w:dxaOrig="9072" w:dyaOrig="9120">
+          <v:shape id="_x0000_i1032" type="#_x0000_t75" style="width:340.5pt;height:342pt" o:ole="">
+            <v:imagedata r:id="rId58" o:title=""/>
+          </v:shape>
+          <o:OLEObject Type="Embed" ProgID="Word.OpenDocumentText.12" ShapeID="_x0000_i1032" DrawAspect="Content" ObjectID="_1556047036" r:id="rId59"/>
+        </w:object>
+      </w:r>
+    </w:p>
+    <w:p>
+      <w:r>
+        <w:rPr>
+          <w:noProof/>
+          <w:lang w:eastAsia="nl-NL"/>
+        </w:rPr>
         <w:drawing>
-          <wp:inline distT="0" distB="0" distL="0" distR="0" wp14:anchorId="1A47D5E1" wp14:editId="59433805">
-            <wp:extent cx="2400635" cy="2924583"/>
-            <wp:effectExtent l="0" t="0" r="0" b="9525"/>
-            <wp:docPr id="38" name="Afbeelding 38"/>
+          <wp:inline distT="0" distB="0" distL="0" distR="0" wp14:anchorId="6F921FF0" wp14:editId="6AC0A36A">
+            <wp:extent cx="2638793" cy="724001"/>
+            <wp:effectExtent l="0" t="0" r="9525" b="0"/>
+            <wp:docPr id="40" name="Afbeelding 40"/>
             <wp:cNvGraphicFramePr>
               <a:graphicFrameLocks xmlns:a="http://schemas.openxmlformats.org/drawingml/2006/main" noChangeAspect="1"/>
             </wp:cNvGraphicFramePr>
@@ -1797,7 +3494,7 @@
                     <pic:cNvPicPr/>
                   </pic:nvPicPr>
                   <pic:blipFill>
-                    <a:blip r:embed="rId58"/>
+                    <a:blip r:embed="rId60"/>
                     <a:stretch>
                       <a:fillRect/>
                     </a:stretch>
@@ -1805,7 +3502,7 @@
                   <pic:spPr>
                     <a:xfrm>
                       <a:off x="0" y="0"/>
-                      <a:ext cx="2400635" cy="2924583"/>
+                      <a:ext cx="2638793" cy="724001"/>
                     </a:xfrm>
                     <a:prstGeom prst="rect">
                       <a:avLst/>
@@ -1818,25 +3515,18 @@
         </w:drawing>
       </w:r>
     </w:p>
-    <w:bookmarkStart w:id="7" w:name="_MON_1555958678"/>
-    <w:bookmarkEnd w:id="7"/>
-    <w:p>
-      <w:r>
-        <w:object w:dxaOrig="9072" w:dyaOrig="9120">
-          <v:shape id="_x0000_i1032" type="#_x0000_t75" style="width:340.5pt;height:342pt" o:ole="">
-            <v:imagedata r:id="rId59" o:title=""/>
-          </v:shape>
-          <o:OLEObject Type="Embed" ProgID="Word.OpenDocumentText.12" ShapeID="_x0000_i1032" DrawAspect="Content" ObjectID="_1556042236" r:id="rId60"/>
-        </w:object>
-      </w:r>
-    </w:p>
-    <w:p>
-      <w:r>
+    <w:p>
+      <w:r>
+        <w:rPr>
+          <w:noProof/>
+          <w:lang w:eastAsia="nl-NL"/>
+        </w:rPr>
+        <w:lastRenderedPageBreak/>
         <w:drawing>
-          <wp:inline distT="0" distB="0" distL="0" distR="0" wp14:anchorId="6F921FF0" wp14:editId="6AC0A36A">
-            <wp:extent cx="2638793" cy="724001"/>
-            <wp:effectExtent l="0" t="0" r="9525" b="0"/>
-            <wp:docPr id="40" name="Afbeelding 40"/>
+          <wp:inline distT="0" distB="0" distL="0" distR="0" wp14:anchorId="4D463B87" wp14:editId="6AC9FC2B">
+            <wp:extent cx="1390844" cy="1428949"/>
+            <wp:effectExtent l="0" t="0" r="0" b="0"/>
+            <wp:docPr id="41" name="Afbeelding 41"/>
             <wp:cNvGraphicFramePr>
               <a:graphicFrameLocks xmlns:a="http://schemas.openxmlformats.org/drawingml/2006/main" noChangeAspect="1"/>
             </wp:cNvGraphicFramePr>
@@ -1856,7 +3546,7 @@
                   <pic:spPr>
                     <a:xfrm>
                       <a:off x="0" y="0"/>
-                      <a:ext cx="2638793" cy="724001"/>
+                      <a:ext cx="1390844" cy="1428949"/>
                     </a:xfrm>
                     <a:prstGeom prst="rect">
                       <a:avLst/>
@@ -1871,12 +3561,15 @@
     </w:p>
     <w:p>
       <w:r>
-        <w:lastRenderedPageBreak/>
+        <w:rPr>
+          <w:noProof/>
+          <w:lang w:eastAsia="nl-NL"/>
+        </w:rPr>
         <w:drawing>
-          <wp:inline distT="0" distB="0" distL="0" distR="0" wp14:anchorId="4D463B87" wp14:editId="6AC9FC2B">
-            <wp:extent cx="1390844" cy="1428949"/>
-            <wp:effectExtent l="0" t="0" r="0" b="0"/>
-            <wp:docPr id="41" name="Afbeelding 41"/>
+          <wp:inline distT="0" distB="0" distL="0" distR="0" wp14:anchorId="3BC1DD73" wp14:editId="558443E2">
+            <wp:extent cx="2638793" cy="3210373"/>
+            <wp:effectExtent l="0" t="0" r="9525" b="9525"/>
+            <wp:docPr id="42" name="Afbeelding 42"/>
             <wp:cNvGraphicFramePr>
               <a:graphicFrameLocks xmlns:a="http://schemas.openxmlformats.org/drawingml/2006/main" noChangeAspect="1"/>
             </wp:cNvGraphicFramePr>
@@ -1896,7 +3589,7 @@
                   <pic:spPr>
                     <a:xfrm>
                       <a:off x="0" y="0"/>
-                      <a:ext cx="1390844" cy="1428949"/>
+                      <a:ext cx="2638793" cy="3210373"/>
                     </a:xfrm>
                     <a:prstGeom prst="rect">
                       <a:avLst/>
@@ -1909,13 +3602,41 @@
         </w:drawing>
       </w:r>
     </w:p>
-    <w:p>
-      <w:r>
+    <w:bookmarkStart w:id="9" w:name="_MON_1555958961"/>
+    <w:bookmarkEnd w:id="9"/>
+    <w:p>
+      <w:r>
+        <w:object w:dxaOrig="9072" w:dyaOrig="3135">
+          <v:shape id="_x0000_i1033" type="#_x0000_t75" style="width:340.5pt;height:117.75pt" o:ole="">
+            <v:imagedata r:id="rId63" o:title=""/>
+          </v:shape>
+          <o:OLEObject Type="Embed" ProgID="Word.OpenDocumentText.12" ShapeID="_x0000_i1033" DrawAspect="Content" ObjectID="_1556047037" r:id="rId64"/>
+        </w:object>
+      </w:r>
+    </w:p>
+    <w:bookmarkStart w:id="10" w:name="_MON_1555959003"/>
+    <w:bookmarkEnd w:id="10"/>
+    <w:p>
+      <w:r>
+        <w:object w:dxaOrig="10466" w:dyaOrig="7695">
+          <v:shape id="_x0000_i1034" type="#_x0000_t75" style="width:392.25pt;height:288.75pt" o:ole="">
+            <v:imagedata r:id="rId65" o:title=""/>
+          </v:shape>
+          <o:OLEObject Type="Embed" ProgID="Word.OpenDocumentText.12" ShapeID="_x0000_i1034" DrawAspect="Content" ObjectID="_1556047038" r:id="rId66"/>
+        </w:object>
+      </w:r>
+    </w:p>
+    <w:p>
+      <w:r>
+        <w:rPr>
+          <w:noProof/>
+          <w:lang w:eastAsia="nl-NL"/>
+        </w:rPr>
         <w:drawing>
-          <wp:inline distT="0" distB="0" distL="0" distR="0" wp14:anchorId="3BC1DD73" wp14:editId="558443E2">
-            <wp:extent cx="2638793" cy="3210373"/>
-            <wp:effectExtent l="0" t="0" r="9525" b="9525"/>
-            <wp:docPr id="42" name="Afbeelding 42"/>
+          <wp:inline distT="0" distB="0" distL="0" distR="0" wp14:anchorId="2FB37547" wp14:editId="7FF103D6">
+            <wp:extent cx="2638793" cy="933580"/>
+            <wp:effectExtent l="0" t="0" r="9525" b="0"/>
+            <wp:docPr id="43" name="Afbeelding 43"/>
             <wp:cNvGraphicFramePr>
               <a:graphicFrameLocks xmlns:a="http://schemas.openxmlformats.org/drawingml/2006/main" noChangeAspect="1"/>
             </wp:cNvGraphicFramePr>
@@ -1927,7 +3648,7 @@
                     <pic:cNvPicPr/>
                   </pic:nvPicPr>
                   <pic:blipFill>
-                    <a:blip r:embed="rId63"/>
+                    <a:blip r:embed="rId67"/>
                     <a:stretch>
                       <a:fillRect/>
                     </a:stretch>
@@ -1935,7 +3656,7 @@
                   <pic:spPr>
                     <a:xfrm>
                       <a:off x="0" y="0"/>
-                      <a:ext cx="2638793" cy="3210373"/>
+                      <a:ext cx="2638793" cy="933580"/>
                     </a:xfrm>
                     <a:prstGeom prst="rect">
                       <a:avLst/>
@@ -1948,37 +3669,17 @@
         </w:drawing>
       </w:r>
     </w:p>
-    <w:bookmarkStart w:id="8" w:name="_MON_1555958961"/>
-    <w:bookmarkEnd w:id="8"/>
-    <w:p>
-      <w:r>
-        <w:object w:dxaOrig="9072" w:dyaOrig="3135">
-          <v:shape id="_x0000_i1033" type="#_x0000_t75" style="width:340.5pt;height:117.75pt" o:ole="">
-            <v:imagedata r:id="rId64" o:title=""/>
-          </v:shape>
-          <o:OLEObject Type="Embed" ProgID="Word.OpenDocumentText.12" ShapeID="_x0000_i1033" DrawAspect="Content" ObjectID="_1556042237" r:id="rId65"/>
-        </w:object>
-      </w:r>
-    </w:p>
-    <w:bookmarkStart w:id="9" w:name="_MON_1555959003"/>
-    <w:bookmarkEnd w:id="9"/>
-    <w:p>
-      <w:r>
-        <w:object w:dxaOrig="10466" w:dyaOrig="7695">
-          <v:shape id="_x0000_i1034" type="#_x0000_t75" style="width:392.25pt;height:288.75pt" o:ole="">
-            <v:imagedata r:id="rId66" o:title=""/>
-          </v:shape>
-          <o:OLEObject Type="Embed" ProgID="Word.OpenDocumentText.12" ShapeID="_x0000_i1034" DrawAspect="Content" ObjectID="_1556042238" r:id="rId67"/>
-        </w:object>
-      </w:r>
-    </w:p>
-    <w:p>
-      <w:r>
+    <w:p>
+      <w:r>
+        <w:rPr>
+          <w:noProof/>
+          <w:lang w:eastAsia="nl-NL"/>
+        </w:rPr>
         <w:drawing>
-          <wp:inline distT="0" distB="0" distL="0" distR="0" wp14:anchorId="2FB37547" wp14:editId="7FF103D6">
-            <wp:extent cx="2638793" cy="933580"/>
-            <wp:effectExtent l="0" t="0" r="9525" b="0"/>
-            <wp:docPr id="43" name="Afbeelding 43"/>
+          <wp:inline distT="0" distB="0" distL="0" distR="0" wp14:anchorId="15514666" wp14:editId="163CB209">
+            <wp:extent cx="2638793" cy="1752845"/>
+            <wp:effectExtent l="0" t="0" r="0" b="0"/>
+            <wp:docPr id="44" name="Afbeelding 44"/>
             <wp:cNvGraphicFramePr>
               <a:graphicFrameLocks xmlns:a="http://schemas.openxmlformats.org/drawingml/2006/main" noChangeAspect="1"/>
             </wp:cNvGraphicFramePr>
@@ -1998,7 +3699,7 @@
                   <pic:spPr>
                     <a:xfrm>
                       <a:off x="0" y="0"/>
-                      <a:ext cx="2638793" cy="933580"/>
+                      <a:ext cx="2638793" cy="1752845"/>
                     </a:xfrm>
                     <a:prstGeom prst="rect">
                       <a:avLst/>
@@ -2012,12 +3713,39 @@
       </w:r>
     </w:p>
     <w:p>
-      <w:r>
+      <w:pPr>
+        <w:rPr>
+          <w:rFonts w:asciiTheme="majorHAnsi" w:eastAsiaTheme="majorEastAsia" w:hAnsiTheme="majorHAnsi" w:cstheme="majorBidi"/>
+          <w:color w:val="2E74B5" w:themeColor="accent1" w:themeShade="BF"/>
+          <w:sz w:val="26"/>
+          <w:szCs w:val="26"/>
+        </w:rPr>
+      </w:pPr>
+      <w:r>
+        <w:br w:type="page"/>
+      </w:r>
+    </w:p>
+    <w:p>
+      <w:pPr>
+        <w:pStyle w:val="Kop2"/>
+      </w:pPr>
+      <w:r>
+        <w:lastRenderedPageBreak/>
+        <w:t>Opdracht 5 – Losse eindjes</w:t>
+      </w:r>
+    </w:p>
+    <w:p/>
+    <w:p>
+      <w:r>
+        <w:rPr>
+          <w:noProof/>
+          <w:lang w:eastAsia="nl-NL"/>
+        </w:rPr>
         <w:drawing>
-          <wp:inline distT="0" distB="0" distL="0" distR="0" wp14:anchorId="15514666" wp14:editId="163CB209">
-            <wp:extent cx="2638793" cy="1752845"/>
+          <wp:inline distT="0" distB="0" distL="0" distR="0" wp14:anchorId="5039488E" wp14:editId="08EEF0BA">
+            <wp:extent cx="2495898" cy="3429479"/>
             <wp:effectExtent l="0" t="0" r="0" b="0"/>
-            <wp:docPr id="44" name="Afbeelding 44"/>
+            <wp:docPr id="45" name="Afbeelding 45"/>
             <wp:cNvGraphicFramePr>
               <a:graphicFrameLocks xmlns:a="http://schemas.openxmlformats.org/drawingml/2006/main" noChangeAspect="1"/>
             </wp:cNvGraphicFramePr>
@@ -2037,7 +3765,7 @@
                   <pic:spPr>
                     <a:xfrm>
                       <a:off x="0" y="0"/>
-                      <a:ext cx="2638793" cy="1752845"/>
+                      <a:ext cx="2495898" cy="3429479"/>
                     </a:xfrm>
                     <a:prstGeom prst="rect">
                       <a:avLst/>
@@ -2050,22 +3778,30 @@
         </w:drawing>
       </w:r>
     </w:p>
-    <w:p>
-      <w:pPr>
-        <w:pStyle w:val="Kop2"/>
-      </w:pPr>
-      <w:r>
+    <w:bookmarkStart w:id="11" w:name="_MON_1555959187"/>
+    <w:bookmarkEnd w:id="11"/>
+    <w:p>
+      <w:r>
+        <w:object w:dxaOrig="9072" w:dyaOrig="5700">
+          <v:shape id="_x0000_i1035" type="#_x0000_t75" style="width:340.5pt;height:213.75pt" o:ole="">
+            <v:imagedata r:id="rId70" o:title=""/>
+          </v:shape>
+          <o:OLEObject Type="Embed" ProgID="Word.OpenDocumentText.12" ShapeID="_x0000_i1035" DrawAspect="Content" ObjectID="_1556047039" r:id="rId71"/>
+        </w:object>
+      </w:r>
+    </w:p>
+    <w:p>
+      <w:r>
+        <w:rPr>
+          <w:noProof/>
+          <w:lang w:eastAsia="nl-NL"/>
+        </w:rPr>
         <w:lastRenderedPageBreak/>
-        <w:t>Opdracht 5 – Losse eindjes</w:t>
-      </w:r>
-    </w:p>
-    <w:p>
-      <w:r>
         <w:drawing>
-          <wp:inline distT="0" distB="0" distL="0" distR="0" wp14:anchorId="5039488E" wp14:editId="08EEF0BA">
-            <wp:extent cx="2495898" cy="3429479"/>
+          <wp:inline distT="0" distB="0" distL="0" distR="0" wp14:anchorId="76C4A5FC" wp14:editId="0C5EB71F">
+            <wp:extent cx="2638793" cy="3372321"/>
             <wp:effectExtent l="0" t="0" r="0" b="0"/>
-            <wp:docPr id="45" name="Afbeelding 45"/>
+            <wp:docPr id="46" name="Afbeelding 46"/>
             <wp:cNvGraphicFramePr>
               <a:graphicFrameLocks xmlns:a="http://schemas.openxmlformats.org/drawingml/2006/main" noChangeAspect="1"/>
             </wp:cNvGraphicFramePr>
@@ -2077,7 +3813,7 @@
                     <pic:cNvPicPr/>
                   </pic:nvPicPr>
                   <pic:blipFill>
-                    <a:blip r:embed="rId70"/>
+                    <a:blip r:embed="rId72"/>
                     <a:stretch>
                       <a:fillRect/>
                     </a:stretch>
@@ -2085,7 +3821,7 @@
                   <pic:spPr>
                     <a:xfrm>
                       <a:off x="0" y="0"/>
-                      <a:ext cx="2495898" cy="3429479"/>
+                      <a:ext cx="2638793" cy="3372321"/>
                     </a:xfrm>
                     <a:prstGeom prst="rect">
                       <a:avLst/>
@@ -2098,26 +3834,17 @@
         </w:drawing>
       </w:r>
     </w:p>
-    <w:bookmarkStart w:id="10" w:name="_MON_1555959187"/>
-    <w:bookmarkEnd w:id="10"/>
-    <w:p>
-      <w:r>
-        <w:object w:dxaOrig="9072" w:dyaOrig="5700">
-          <v:shape id="_x0000_i1035" type="#_x0000_t75" style="width:340.5pt;height:213.75pt" o:ole="">
-            <v:imagedata r:id="rId71" o:title=""/>
-          </v:shape>
-          <o:OLEObject Type="Embed" ProgID="Word.OpenDocumentText.12" ShapeID="_x0000_i1035" DrawAspect="Content" ObjectID="_1556042239" r:id="rId72"/>
-        </w:object>
-      </w:r>
-    </w:p>
-    <w:p>
-      <w:r>
-        <w:lastRenderedPageBreak/>
+    <w:p>
+      <w:r>
+        <w:rPr>
+          <w:noProof/>
+          <w:lang w:eastAsia="nl-NL"/>
+        </w:rPr>
         <w:drawing>
-          <wp:inline distT="0" distB="0" distL="0" distR="0" wp14:anchorId="76C4A5FC" wp14:editId="0C5EB71F">
-            <wp:extent cx="2638793" cy="3372321"/>
+          <wp:inline distT="0" distB="0" distL="0" distR="0" wp14:anchorId="355D9641" wp14:editId="34C21724">
+            <wp:extent cx="1924319" cy="2181529"/>
             <wp:effectExtent l="0" t="0" r="0" b="0"/>
-            <wp:docPr id="46" name="Afbeelding 46"/>
+            <wp:docPr id="50" name="Afbeelding 50"/>
             <wp:cNvGraphicFramePr>
               <a:graphicFrameLocks xmlns:a="http://schemas.openxmlformats.org/drawingml/2006/main" noChangeAspect="1"/>
             </wp:cNvGraphicFramePr>
@@ -2137,7 +3864,7 @@
                   <pic:spPr>
                     <a:xfrm>
                       <a:off x="0" y="0"/>
-                      <a:ext cx="2638793" cy="3372321"/>
+                      <a:ext cx="1924319" cy="2181529"/>
                     </a:xfrm>
                     <a:prstGeom prst="rect">
                       <a:avLst/>
@@ -2152,11 +3879,16 @@
     </w:p>
     <w:p>
       <w:r>
+        <w:rPr>
+          <w:noProof/>
+          <w:lang w:eastAsia="nl-NL"/>
+        </w:rPr>
+        <w:lastRenderedPageBreak/>
         <w:drawing>
-          <wp:inline distT="0" distB="0" distL="0" distR="0" wp14:anchorId="355D9641" wp14:editId="34C21724">
-            <wp:extent cx="1924319" cy="2181529"/>
-            <wp:effectExtent l="0" t="0" r="0" b="0"/>
-            <wp:docPr id="50" name="Afbeelding 50"/>
+          <wp:inline distT="0" distB="0" distL="0" distR="0" wp14:anchorId="0B589EA1" wp14:editId="0EC7583E">
+            <wp:extent cx="2638793" cy="4496427"/>
+            <wp:effectExtent l="0" t="0" r="9525" b="0"/>
+            <wp:docPr id="47" name="Afbeelding 47"/>
             <wp:cNvGraphicFramePr>
               <a:graphicFrameLocks xmlns:a="http://schemas.openxmlformats.org/drawingml/2006/main" noChangeAspect="1"/>
             </wp:cNvGraphicFramePr>
@@ -2176,7 +3908,7 @@
                   <pic:spPr>
                     <a:xfrm>
                       <a:off x="0" y="0"/>
-                      <a:ext cx="1924319" cy="2181529"/>
+                      <a:ext cx="2638793" cy="4496427"/>
                     </a:xfrm>
                     <a:prstGeom prst="rect">
                       <a:avLst/>
@@ -2189,14 +3921,41 @@
         </w:drawing>
       </w:r>
     </w:p>
-    <w:p>
-      <w:r>
-        <w:lastRenderedPageBreak/>
+    <w:bookmarkStart w:id="12" w:name="_MON_1555959456"/>
+    <w:bookmarkEnd w:id="12"/>
+    <w:p>
+      <w:r>
+        <w:object w:dxaOrig="9072" w:dyaOrig="11970">
+          <v:shape id="_x0000_i1036" type="#_x0000_t75" style="width:340.5pt;height:448.5pt" o:ole="">
+            <v:imagedata r:id="rId75" o:title=""/>
+          </v:shape>
+          <o:OLEObject Type="Embed" ProgID="Word.OpenDocumentText.12" ShapeID="_x0000_i1036" DrawAspect="Content" ObjectID="_1556047040" r:id="rId76"/>
+        </w:object>
+      </w:r>
+    </w:p>
+    <w:bookmarkStart w:id="13" w:name="_MON_1555959542"/>
+    <w:bookmarkEnd w:id="13"/>
+    <w:p>
+      <w:r>
+        <w:object w:dxaOrig="9072" w:dyaOrig="10830">
+          <v:shape id="_x0000_i1037" type="#_x0000_t75" style="width:340.5pt;height:405.75pt" o:ole="">
+            <v:imagedata r:id="rId77" o:title=""/>
+          </v:shape>
+          <o:OLEObject Type="Embed" ProgID="Word.OpenDocumentText.12" ShapeID="_x0000_i1037" DrawAspect="Content" ObjectID="_1556047041" r:id="rId78"/>
+        </w:object>
+      </w:r>
+    </w:p>
+    <w:p>
+      <w:r>
+        <w:rPr>
+          <w:noProof/>
+          <w:lang w:eastAsia="nl-NL"/>
+        </w:rPr>
         <w:drawing>
-          <wp:inline distT="0" distB="0" distL="0" distR="0" wp14:anchorId="0B589EA1" wp14:editId="0EC7583E">
-            <wp:extent cx="2638793" cy="4496427"/>
+          <wp:inline distT="0" distB="0" distL="0" distR="0" wp14:anchorId="7C2533D0" wp14:editId="22E9352A">
+            <wp:extent cx="2638793" cy="2095792"/>
             <wp:effectExtent l="0" t="0" r="9525" b="0"/>
-            <wp:docPr id="47" name="Afbeelding 47"/>
+            <wp:docPr id="49" name="Afbeelding 49"/>
             <wp:cNvGraphicFramePr>
               <a:graphicFrameLocks xmlns:a="http://schemas.openxmlformats.org/drawingml/2006/main" noChangeAspect="1"/>
             </wp:cNvGraphicFramePr>
@@ -2208,7 +3967,7 @@
                     <pic:cNvPicPr/>
                   </pic:nvPicPr>
                   <pic:blipFill>
-                    <a:blip r:embed="rId75"/>
+                    <a:blip r:embed="rId79"/>
                     <a:stretch>
                       <a:fillRect/>
                     </a:stretch>
@@ -2216,7 +3975,7 @@
                   <pic:spPr>
                     <a:xfrm>
                       <a:off x="0" y="0"/>
-                      <a:ext cx="2638793" cy="4496427"/>
+                      <a:ext cx="2638793" cy="2095792"/>
                     </a:xfrm>
                     <a:prstGeom prst="rect">
                       <a:avLst/>
@@ -2229,37 +3988,17 @@
         </w:drawing>
       </w:r>
     </w:p>
-    <w:bookmarkStart w:id="11" w:name="_MON_1555959456"/>
-    <w:bookmarkEnd w:id="11"/>
-    <w:p>
-      <w:r>
-        <w:object w:dxaOrig="9072" w:dyaOrig="11970">
-          <v:shape id="_x0000_i1036" type="#_x0000_t75" style="width:340.5pt;height:448.5pt" o:ole="">
-            <v:imagedata r:id="rId76" o:title=""/>
-          </v:shape>
-          <o:OLEObject Type="Embed" ProgID="Word.OpenDocumentText.12" ShapeID="_x0000_i1036" DrawAspect="Content" ObjectID="_1556042240" r:id="rId77"/>
-        </w:object>
-      </w:r>
-    </w:p>
-    <w:bookmarkStart w:id="12" w:name="_MON_1555959542"/>
-    <w:bookmarkEnd w:id="12"/>
-    <w:p>
-      <w:r>
-        <w:object w:dxaOrig="9072" w:dyaOrig="10830">
-          <v:shape id="_x0000_i1037" type="#_x0000_t75" style="width:340.5pt;height:405.75pt" o:ole="">
-            <v:imagedata r:id="rId78" o:title=""/>
-          </v:shape>
-          <o:OLEObject Type="Embed" ProgID="Word.OpenDocumentText.12" ShapeID="_x0000_i1037" DrawAspect="Content" ObjectID="_1556042241" r:id="rId79"/>
-        </w:object>
-      </w:r>
-    </w:p>
-    <w:p>
-      <w:r>
+    <w:p>
+      <w:r>
+        <w:rPr>
+          <w:noProof/>
+          <w:lang w:eastAsia="nl-NL"/>
+        </w:rPr>
         <w:drawing>
-          <wp:inline distT="0" distB="0" distL="0" distR="0" wp14:anchorId="7C2533D0" wp14:editId="22E9352A">
-            <wp:extent cx="2638793" cy="2095792"/>
-            <wp:effectExtent l="0" t="0" r="9525" b="0"/>
-            <wp:docPr id="49" name="Afbeelding 49"/>
+          <wp:inline distT="0" distB="0" distL="0" distR="0" wp14:anchorId="042A4D15" wp14:editId="1597FA05">
+            <wp:extent cx="2038635" cy="981212"/>
+            <wp:effectExtent l="0" t="0" r="0" b="9525"/>
+            <wp:docPr id="51" name="Afbeelding 51"/>
             <wp:cNvGraphicFramePr>
               <a:graphicFrameLocks xmlns:a="http://schemas.openxmlformats.org/drawingml/2006/main" noChangeAspect="1"/>
             </wp:cNvGraphicFramePr>
@@ -2279,45 +4018,6 @@
                   <pic:spPr>
                     <a:xfrm>
                       <a:off x="0" y="0"/>
-                      <a:ext cx="2638793" cy="2095792"/>
-                    </a:xfrm>
-                    <a:prstGeom prst="rect">
-                      <a:avLst/>
-                    </a:prstGeom>
-                  </pic:spPr>
-                </pic:pic>
-              </a:graphicData>
-            </a:graphic>
-          </wp:inline>
-        </w:drawing>
-      </w:r>
-    </w:p>
-    <w:p>
-      <w:r>
-        <w:drawing>
-          <wp:inline distT="0" distB="0" distL="0" distR="0" wp14:anchorId="042A4D15" wp14:editId="1597FA05">
-            <wp:extent cx="2038635" cy="981212"/>
-            <wp:effectExtent l="0" t="0" r="0" b="9525"/>
-            <wp:docPr id="51" name="Afbeelding 51"/>
-            <wp:cNvGraphicFramePr>
-              <a:graphicFrameLocks xmlns:a="http://schemas.openxmlformats.org/drawingml/2006/main" noChangeAspect="1"/>
-            </wp:cNvGraphicFramePr>
-            <a:graphic xmlns:a="http://schemas.openxmlformats.org/drawingml/2006/main">
-              <a:graphicData uri="http://schemas.openxmlformats.org/drawingml/2006/picture">
-                <pic:pic xmlns:pic="http://schemas.openxmlformats.org/drawingml/2006/picture">
-                  <pic:nvPicPr>
-                    <pic:cNvPr id="1" name=""/>
-                    <pic:cNvPicPr/>
-                  </pic:nvPicPr>
-                  <pic:blipFill>
-                    <a:blip r:embed="rId81"/>
-                    <a:stretch>
-                      <a:fillRect/>
-                    </a:stretch>
-                  </pic:blipFill>
-                  <pic:spPr>
-                    <a:xfrm>
-                      <a:off x="0" y="0"/>
                       <a:ext cx="2038635" cy="981212"/>
                     </a:xfrm>
                     <a:prstGeom prst="rect">
@@ -2331,34 +4031,31 @@
         </w:drawing>
       </w:r>
     </w:p>
-    <w:bookmarkStart w:id="13" w:name="_MON_1555959606"/>
-    <w:bookmarkEnd w:id="13"/>
+    <w:bookmarkStart w:id="14" w:name="_MON_1555959606"/>
+    <w:bookmarkEnd w:id="14"/>
     <w:p>
       <w:r>
         <w:object w:dxaOrig="10466" w:dyaOrig="9120">
           <v:shape id="_x0000_i1038" type="#_x0000_t75" style="width:471.75pt;height:410.25pt" o:ole="">
-            <v:imagedata r:id="rId82" o:title=""/>
+            <v:imagedata r:id="rId81" o:title=""/>
           </v:shape>
-          <o:OLEObject Type="Embed" ProgID="Word.OpenDocumentText.12" ShapeID="_x0000_i1038" DrawAspect="Content" ObjectID="_1556042242" r:id="rId83"/>
+          <o:OLEObject Type="Embed" ProgID="Word.OpenDocumentText.12" ShapeID="_x0000_i1038" DrawAspect="Content" ObjectID="_1556047042" r:id="rId82"/>
         </w:object>
       </w:r>
     </w:p>
-    <w:bookmarkStart w:id="14" w:name="_MON_1556042114"/>
-    <w:bookmarkEnd w:id="14"/>
+    <w:bookmarkStart w:id="15" w:name="_MON_1556042114"/>
+    <w:bookmarkEnd w:id="15"/>
     <w:p>
       <w:r>
         <w:object w:dxaOrig="10466" w:dyaOrig="10545">
-          <v:shape id="_x0000_i1044" type="#_x0000_t75" style="width:471pt;height:474.75pt" o:ole="">
-            <v:imagedata r:id="rId84" o:title=""/>
+          <v:shape id="_x0000_i1039" type="#_x0000_t75" style="width:471pt;height:474.75pt" o:ole="">
+            <v:imagedata r:id="rId83" o:title=""/>
           </v:shape>
-          <o:OLEObject Type="Embed" ProgID="Word.OpenDocumentText.12" ShapeID="_x0000_i1044" DrawAspect="Content" ObjectID="_1556042243" r:id="rId85"/>
+          <o:OLEObject Type="Embed" ProgID="Word.OpenDocumentText.12" ShapeID="_x0000_i1039" DrawAspect="Content" ObjectID="_1556047043" r:id="rId84"/>
         </w:object>
       </w:r>
     </w:p>
-    <w:p>
-      <w:bookmarkStart w:id="15" w:name="_GoBack"/>
-      <w:bookmarkEnd w:id="15"/>
-    </w:p>
+    <w:p/>
     <w:sectPr>
       <w:pgSz w:w="11906" w:h="16838"/>
       <w:pgMar w:top="1417" w:right="1417" w:bottom="1417" w:left="1417" w:header="708" w:footer="708" w:gutter="0"/>
@@ -2367,6 +4064,189 @@
     </w:sectPr>
   </w:body>
 </w:document>
+</file>
+
+<file path=word/numbering.xml><?xml version="1.0" encoding="utf-8"?>
+<w:numbering xmlns:wpc="http://schemas.microsoft.com/office/word/2010/wordprocessingCanvas" xmlns:cx="http://schemas.microsoft.com/office/drawing/2014/chartex" xmlns:cx1="http://schemas.microsoft.com/office/drawing/2015/9/8/chartex" xmlns:cx2="http://schemas.microsoft.com/office/drawing/2015/10/21/chartex" xmlns:cx3="http://schemas.microsoft.com/office/drawing/2016/5/9/chartex" xmlns:cx4="http://schemas.microsoft.com/office/drawing/2016/5/10/chartex" xmlns:cx5="http://schemas.microsoft.com/office/drawing/2016/5/11/chartex" xmlns:mc="http://schemas.openxmlformats.org/markup-compatibility/2006" xmlns:o="urn:schemas-microsoft-com:office:office" xmlns:r="http://schemas.openxmlformats.org/officeDocument/2006/relationships" xmlns:m="http://schemas.openxmlformats.org/officeDocument/2006/math" xmlns:v="urn:schemas-microsoft-com:vml" xmlns:wp14="http://schemas.microsoft.com/office/word/2010/wordprocessingDrawing" xmlns:wp="http://schemas.openxmlformats.org/drawingml/2006/wordprocessingDrawing" xmlns:w10="urn:schemas-microsoft-com:office:word" xmlns:w="http://schemas.openxmlformats.org/wordprocessingml/2006/main" xmlns:w14="http://schemas.microsoft.com/office/word/2010/wordml" xmlns:w15="http://schemas.microsoft.com/office/word/2012/wordml" xmlns:w16se="http://schemas.microsoft.com/office/word/2015/wordml/symex" xmlns:wpg="http://schemas.microsoft.com/office/word/2010/wordprocessingGroup" xmlns:wpi="http://schemas.microsoft.com/office/word/2010/wordprocessingInk" xmlns:wne="http://schemas.microsoft.com/office/word/2006/wordml" xmlns:wps="http://schemas.microsoft.com/office/word/2010/wordprocessingShape" mc:Ignorable="w14 w15 w16se wp14">
+  <w:abstractNum w:abstractNumId="0" w15:restartNumberingAfterBreak="0">
+    <w:nsid w:val="28FF0B83"/>
+    <w:multiLevelType w:val="hybridMultilevel"/>
+    <w:tmpl w:val="EF122DDC"/>
+    <w:lvl w:ilvl="0" w:tplc="0413000F">
+      <w:start w:val="1"/>
+      <w:numFmt w:val="decimal"/>
+      <w:lvlText w:val="%1."/>
+      <w:lvlJc w:val="left"/>
+      <w:pPr>
+        <w:ind w:left="720" w:hanging="360"/>
+      </w:pPr>
+    </w:lvl>
+    <w:lvl w:ilvl="1" w:tplc="04130019" w:tentative="1">
+      <w:start w:val="1"/>
+      <w:numFmt w:val="lowerLetter"/>
+      <w:lvlText w:val="%2."/>
+      <w:lvlJc w:val="left"/>
+      <w:pPr>
+        <w:ind w:left="1440" w:hanging="360"/>
+      </w:pPr>
+    </w:lvl>
+    <w:lvl w:ilvl="2" w:tplc="0413001B" w:tentative="1">
+      <w:start w:val="1"/>
+      <w:numFmt w:val="lowerRoman"/>
+      <w:lvlText w:val="%3."/>
+      <w:lvlJc w:val="right"/>
+      <w:pPr>
+        <w:ind w:left="2160" w:hanging="180"/>
+      </w:pPr>
+    </w:lvl>
+    <w:lvl w:ilvl="3" w:tplc="0413000F" w:tentative="1">
+      <w:start w:val="1"/>
+      <w:numFmt w:val="decimal"/>
+      <w:lvlText w:val="%4."/>
+      <w:lvlJc w:val="left"/>
+      <w:pPr>
+        <w:ind w:left="2880" w:hanging="360"/>
+      </w:pPr>
+    </w:lvl>
+    <w:lvl w:ilvl="4" w:tplc="04130019" w:tentative="1">
+      <w:start w:val="1"/>
+      <w:numFmt w:val="lowerLetter"/>
+      <w:lvlText w:val="%5."/>
+      <w:lvlJc w:val="left"/>
+      <w:pPr>
+        <w:ind w:left="3600" w:hanging="360"/>
+      </w:pPr>
+    </w:lvl>
+    <w:lvl w:ilvl="5" w:tplc="0413001B" w:tentative="1">
+      <w:start w:val="1"/>
+      <w:numFmt w:val="lowerRoman"/>
+      <w:lvlText w:val="%6."/>
+      <w:lvlJc w:val="right"/>
+      <w:pPr>
+        <w:ind w:left="4320" w:hanging="180"/>
+      </w:pPr>
+    </w:lvl>
+    <w:lvl w:ilvl="6" w:tplc="0413000F" w:tentative="1">
+      <w:start w:val="1"/>
+      <w:numFmt w:val="decimal"/>
+      <w:lvlText w:val="%7."/>
+      <w:lvlJc w:val="left"/>
+      <w:pPr>
+        <w:ind w:left="5040" w:hanging="360"/>
+      </w:pPr>
+    </w:lvl>
+    <w:lvl w:ilvl="7" w:tplc="04130019" w:tentative="1">
+      <w:start w:val="1"/>
+      <w:numFmt w:val="lowerLetter"/>
+      <w:lvlText w:val="%8."/>
+      <w:lvlJc w:val="left"/>
+      <w:pPr>
+        <w:ind w:left="5760" w:hanging="360"/>
+      </w:pPr>
+    </w:lvl>
+    <w:lvl w:ilvl="8" w:tplc="0413001B" w:tentative="1">
+      <w:start w:val="1"/>
+      <w:numFmt w:val="lowerRoman"/>
+      <w:lvlText w:val="%9."/>
+      <w:lvlJc w:val="right"/>
+      <w:pPr>
+        <w:ind w:left="6480" w:hanging="180"/>
+      </w:pPr>
+    </w:lvl>
+  </w:abstractNum>
+  <w:abstractNum w:abstractNumId="1" w15:restartNumberingAfterBreak="0">
+    <w:nsid w:val="791A3B43"/>
+    <w:multiLevelType w:val="hybridMultilevel"/>
+    <w:tmpl w:val="64B4A8FC"/>
+    <w:lvl w:ilvl="0" w:tplc="0413000F">
+      <w:start w:val="1"/>
+      <w:numFmt w:val="decimal"/>
+      <w:lvlText w:val="%1."/>
+      <w:lvlJc w:val="left"/>
+      <w:pPr>
+        <w:ind w:left="720" w:hanging="360"/>
+      </w:pPr>
+    </w:lvl>
+    <w:lvl w:ilvl="1" w:tplc="04130019" w:tentative="1">
+      <w:start w:val="1"/>
+      <w:numFmt w:val="lowerLetter"/>
+      <w:lvlText w:val="%2."/>
+      <w:lvlJc w:val="left"/>
+      <w:pPr>
+        <w:ind w:left="1440" w:hanging="360"/>
+      </w:pPr>
+    </w:lvl>
+    <w:lvl w:ilvl="2" w:tplc="0413001B" w:tentative="1">
+      <w:start w:val="1"/>
+      <w:numFmt w:val="lowerRoman"/>
+      <w:lvlText w:val="%3."/>
+      <w:lvlJc w:val="right"/>
+      <w:pPr>
+        <w:ind w:left="2160" w:hanging="180"/>
+      </w:pPr>
+    </w:lvl>
+    <w:lvl w:ilvl="3" w:tplc="0413000F" w:tentative="1">
+      <w:start w:val="1"/>
+      <w:numFmt w:val="decimal"/>
+      <w:lvlText w:val="%4."/>
+      <w:lvlJc w:val="left"/>
+      <w:pPr>
+        <w:ind w:left="2880" w:hanging="360"/>
+      </w:pPr>
+    </w:lvl>
+    <w:lvl w:ilvl="4" w:tplc="04130019" w:tentative="1">
+      <w:start w:val="1"/>
+      <w:numFmt w:val="lowerLetter"/>
+      <w:lvlText w:val="%5."/>
+      <w:lvlJc w:val="left"/>
+      <w:pPr>
+        <w:ind w:left="3600" w:hanging="360"/>
+      </w:pPr>
+    </w:lvl>
+    <w:lvl w:ilvl="5" w:tplc="0413001B" w:tentative="1">
+      <w:start w:val="1"/>
+      <w:numFmt w:val="lowerRoman"/>
+      <w:lvlText w:val="%6."/>
+      <w:lvlJc w:val="right"/>
+      <w:pPr>
+        <w:ind w:left="4320" w:hanging="180"/>
+      </w:pPr>
+    </w:lvl>
+    <w:lvl w:ilvl="6" w:tplc="0413000F" w:tentative="1">
+      <w:start w:val="1"/>
+      <w:numFmt w:val="decimal"/>
+      <w:lvlText w:val="%7."/>
+      <w:lvlJc w:val="left"/>
+      <w:pPr>
+        <w:ind w:left="5040" w:hanging="360"/>
+      </w:pPr>
+    </w:lvl>
+    <w:lvl w:ilvl="7" w:tplc="04130019" w:tentative="1">
+      <w:start w:val="1"/>
+      <w:numFmt w:val="lowerLetter"/>
+      <w:lvlText w:val="%8."/>
+      <w:lvlJc w:val="left"/>
+      <w:pPr>
+        <w:ind w:left="5760" w:hanging="360"/>
+      </w:pPr>
+    </w:lvl>
+    <w:lvl w:ilvl="8" w:tplc="0413001B" w:tentative="1">
+      <w:start w:val="1"/>
+      <w:numFmt w:val="lowerRoman"/>
+      <w:lvlText w:val="%9."/>
+      <w:lvlJc w:val="right"/>
+      <w:pPr>
+        <w:ind w:left="6480" w:hanging="180"/>
+      </w:pPr>
+    </w:lvl>
+  </w:abstractNum>
+  <w:num w:numId="1">
+    <w:abstractNumId w:val="0"/>
+  </w:num>
+  <w:num w:numId="2">
+    <w:abstractNumId w:val="1"/>
+  </w:num>
+</w:numbering>
 </file>
 
 <file path=word/styles.xml><?xml version="1.0" encoding="utf-8"?>
@@ -2892,6 +4772,17 @@
       <w:szCs w:val="18"/>
     </w:rPr>
   </w:style>
+  <w:style w:type="paragraph" w:styleId="Lijstalinea">
+    <w:name w:val="List Paragraph"/>
+    <w:basedOn w:val="Standaard"/>
+    <w:uiPriority w:val="34"/>
+    <w:qFormat/>
+    <w:rsid w:val="009C7170"/>
+    <w:pPr>
+      <w:ind w:left="720"/>
+      <w:contextualSpacing/>
+    </w:pPr>
+  </w:style>
 </w:styles>
 </file>
 
@@ -3161,7 +5052,7 @@
 </file>
 
 <file path=customXml/itemProps1.xml><?xml version="1.0" encoding="utf-8"?>
-<ds:datastoreItem xmlns:ds="http://schemas.openxmlformats.org/officeDocument/2006/customXml" ds:itemID="{FC0CE630-C9A3-4CA6-B0BB-929B35977FAD}">
+<ds:datastoreItem xmlns:ds="http://schemas.openxmlformats.org/officeDocument/2006/customXml" ds:itemID="{007F3A3A-712B-42B2-80AA-51725E510206}">
   <ds:schemaRefs>
     <ds:schemaRef ds:uri="http://schemas.openxmlformats.org/officeDocument/2006/bibliography"/>
   </ds:schemaRefs>

</xml_diff>